<commit_message>
challenge hunting for web vulnerability
</commit_message>
<xml_diff>
--- a/LETS BE ETHICAL/INTRO TO BUG HUNTING.docx
+++ b/LETS BE ETHICAL/INTRO TO BUG HUNTING.docx
@@ -198,7 +198,6 @@
         </w:rPr>
         <w:t xml:space="preserve"> process, ethical hacking tactics, and, lastly, how to be an effective bug hunter and ethical hacker. </w:t>
       </w:r>
-      <w:proofErr w:type="spellStart"/>
       <w:r>
         <w:rPr>
           <w:rFonts w:ascii="Segoe UI" w:eastAsia="Times New Roman" w:hAnsi="Segoe UI" w:cs="Segoe UI"/>
@@ -209,98 +208,7 @@
           <w:lang w:eastAsia="ru-RU"/>
           <w14:ligatures w14:val="none"/>
         </w:rPr>
-        <w:t>That</w:t>
-      </w:r>
-      <w:proofErr w:type="spellEnd"/>
-      <w:r>
-        <w:rPr>
-          <w:rFonts w:ascii="Segoe UI" w:eastAsia="Times New Roman" w:hAnsi="Segoe UI" w:cs="Segoe UI"/>
-          <w:color w:val="10162F"/>
-          <w:kern w:val="0"/>
-          <w:sz w:val="27"/>
-          <w:szCs w:val="27"/>
-          <w:lang w:eastAsia="ru-RU"/>
-          <w14:ligatures w14:val="none"/>
-        </w:rPr>
-        <w:t xml:space="preserve"> </w:t>
-      </w:r>
-      <w:proofErr w:type="spellStart"/>
-      <w:r>
-        <w:rPr>
-          <w:rFonts w:ascii="Segoe UI" w:eastAsia="Times New Roman" w:hAnsi="Segoe UI" w:cs="Segoe UI"/>
-          <w:color w:val="10162F"/>
-          <w:kern w:val="0"/>
-          <w:sz w:val="27"/>
-          <w:szCs w:val="27"/>
-          <w:lang w:eastAsia="ru-RU"/>
-          <w14:ligatures w14:val="none"/>
-        </w:rPr>
-        <w:t>said</w:t>
-      </w:r>
-      <w:proofErr w:type="spellEnd"/>
-      <w:r>
-        <w:rPr>
-          <w:rFonts w:ascii="Segoe UI" w:eastAsia="Times New Roman" w:hAnsi="Segoe UI" w:cs="Segoe UI"/>
-          <w:color w:val="10162F"/>
-          <w:kern w:val="0"/>
-          <w:sz w:val="27"/>
-          <w:szCs w:val="27"/>
-          <w:lang w:eastAsia="ru-RU"/>
-          <w14:ligatures w14:val="none"/>
-        </w:rPr>
-        <w:t xml:space="preserve">, </w:t>
-      </w:r>
-      <w:proofErr w:type="spellStart"/>
-      <w:r>
-        <w:rPr>
-          <w:rFonts w:ascii="Segoe UI" w:eastAsia="Times New Roman" w:hAnsi="Segoe UI" w:cs="Segoe UI"/>
-          <w:color w:val="10162F"/>
-          <w:kern w:val="0"/>
-          <w:sz w:val="27"/>
-          <w:szCs w:val="27"/>
-          <w:lang w:eastAsia="ru-RU"/>
-          <w14:ligatures w14:val="none"/>
-        </w:rPr>
-        <w:t>let’s</w:t>
-      </w:r>
-      <w:proofErr w:type="spellEnd"/>
-      <w:r>
-        <w:rPr>
-          <w:rFonts w:ascii="Segoe UI" w:eastAsia="Times New Roman" w:hAnsi="Segoe UI" w:cs="Segoe UI"/>
-          <w:color w:val="10162F"/>
-          <w:kern w:val="0"/>
-          <w:sz w:val="27"/>
-          <w:szCs w:val="27"/>
-          <w:lang w:eastAsia="ru-RU"/>
-          <w14:ligatures w14:val="none"/>
-        </w:rPr>
-        <w:t xml:space="preserve"> </w:t>
-      </w:r>
-      <w:proofErr w:type="spellStart"/>
-      <w:r>
-        <w:rPr>
-          <w:rFonts w:ascii="Segoe UI" w:eastAsia="Times New Roman" w:hAnsi="Segoe UI" w:cs="Segoe UI"/>
-          <w:color w:val="10162F"/>
-          <w:kern w:val="0"/>
-          <w:sz w:val="27"/>
-          <w:szCs w:val="27"/>
-          <w:lang w:eastAsia="ru-RU"/>
-          <w14:ligatures w14:val="none"/>
-        </w:rPr>
-        <w:t>begin</w:t>
-      </w:r>
-      <w:proofErr w:type="spellEnd"/>
-      <w:r>
-        <w:rPr>
-          <w:rFonts w:ascii="Segoe UI" w:eastAsia="Times New Roman" w:hAnsi="Segoe UI" w:cs="Segoe UI"/>
-          <w:color w:val="10162F"/>
-          <w:kern w:val="0"/>
-          <w:sz w:val="27"/>
-          <w:szCs w:val="27"/>
-          <w:lang w:eastAsia="ru-RU"/>
-          <w14:ligatures w14:val="none"/>
-        </w:rPr>
-        <w:t>!</w:t>
+        <w:t>That said, let’s begin!</w:t>
       </w:r>
     </w:p>
     <w:p/>
@@ -512,7 +420,6 @@
           <w14:ligatures w14:val="none"/>
         </w:rPr>
       </w:pPr>
-      <w:proofErr w:type="spellStart"/>
       <w:r>
         <w:rPr>
           <w:rFonts w:ascii="Segoe UI" w:eastAsia="Times New Roman" w:hAnsi="Segoe UI" w:cs="Segoe UI"/>
@@ -525,7 +432,6 @@
         </w:rPr>
         <w:t>Footprinting</w:t>
       </w:r>
-      <w:proofErr w:type="spellEnd"/>
     </w:p>
     <w:p>
       <w:pPr>
@@ -545,7 +451,6 @@
           <w14:ligatures w14:val="none"/>
         </w:rPr>
       </w:pPr>
-      <w:proofErr w:type="spellStart"/>
       <w:r>
         <w:rPr>
           <w:rFonts w:ascii="Segoe UI" w:eastAsia="Times New Roman" w:hAnsi="Segoe UI" w:cs="Segoe UI"/>
@@ -558,7 +463,6 @@
         </w:rPr>
         <w:t>Scanning</w:t>
       </w:r>
-      <w:proofErr w:type="spellEnd"/>
     </w:p>
     <w:p>
       <w:pPr>
@@ -578,7 +482,6 @@
           <w14:ligatures w14:val="none"/>
         </w:rPr>
       </w:pPr>
-      <w:proofErr w:type="spellStart"/>
       <w:r>
         <w:rPr>
           <w:rFonts w:ascii="Segoe UI" w:eastAsia="Times New Roman" w:hAnsi="Segoe UI" w:cs="Segoe UI"/>
@@ -591,7 +494,6 @@
         </w:rPr>
         <w:t>Enumeration</w:t>
       </w:r>
-      <w:proofErr w:type="spellEnd"/>
     </w:p>
     <w:p>
       <w:pPr>
@@ -621,22 +523,8 @@
           <w:lang w:eastAsia="ru-RU"/>
           <w14:ligatures w14:val="none"/>
         </w:rPr>
-        <w:t xml:space="preserve">System </w:t>
-      </w:r>
-      <w:proofErr w:type="spellStart"/>
-      <w:r>
-        <w:rPr>
-          <w:rFonts w:ascii="Segoe UI" w:eastAsia="Times New Roman" w:hAnsi="Segoe UI" w:cs="Segoe UI"/>
-          <w:color w:val="10162F"/>
-          <w:kern w:val="0"/>
-          <w:sz w:val="27"/>
-          <w:szCs w:val="27"/>
-          <w:lang w:eastAsia="ru-RU"/>
-          <w14:ligatures w14:val="none"/>
-        </w:rPr>
-        <w:t>Hacking</w:t>
-      </w:r>
-      <w:proofErr w:type="spellEnd"/>
+        <w:t>System Hacking</w:t>
+      </w:r>
     </w:p>
     <w:p>
       <w:pPr>
@@ -656,7 +544,6 @@
           <w14:ligatures w14:val="none"/>
         </w:rPr>
       </w:pPr>
-      <w:proofErr w:type="spellStart"/>
       <w:r>
         <w:rPr>
           <w:rFonts w:ascii="Segoe UI" w:eastAsia="Times New Roman" w:hAnsi="Segoe UI" w:cs="Segoe UI"/>
@@ -667,61 +554,8 @@
           <w:lang w:eastAsia="ru-RU"/>
           <w14:ligatures w14:val="none"/>
         </w:rPr>
-        <w:t>Escalation</w:t>
-      </w:r>
-      <w:proofErr w:type="spellEnd"/>
-      <w:r>
-        <w:rPr>
-          <w:rFonts w:ascii="Segoe UI" w:eastAsia="Times New Roman" w:hAnsi="Segoe UI" w:cs="Segoe UI"/>
-          <w:color w:val="10162F"/>
-          <w:kern w:val="0"/>
-          <w:sz w:val="27"/>
-          <w:szCs w:val="27"/>
-          <w:lang w:eastAsia="ru-RU"/>
-          <w14:ligatures w14:val="none"/>
-        </w:rPr>
-        <w:t xml:space="preserve"> </w:t>
-      </w:r>
-      <w:proofErr w:type="spellStart"/>
-      <w:r>
-        <w:rPr>
-          <w:rFonts w:ascii="Segoe UI" w:eastAsia="Times New Roman" w:hAnsi="Segoe UI" w:cs="Segoe UI"/>
-          <w:color w:val="10162F"/>
-          <w:kern w:val="0"/>
-          <w:sz w:val="27"/>
-          <w:szCs w:val="27"/>
-          <w:lang w:eastAsia="ru-RU"/>
-          <w14:ligatures w14:val="none"/>
-        </w:rPr>
-        <w:t>of</w:t>
-      </w:r>
-      <w:proofErr w:type="spellEnd"/>
-      <w:r>
-        <w:rPr>
-          <w:rFonts w:ascii="Segoe UI" w:eastAsia="Times New Roman" w:hAnsi="Segoe UI" w:cs="Segoe UI"/>
-          <w:color w:val="10162F"/>
-          <w:kern w:val="0"/>
-          <w:sz w:val="27"/>
-          <w:szCs w:val="27"/>
-          <w:lang w:eastAsia="ru-RU"/>
-          <w14:ligatures w14:val="none"/>
-        </w:rPr>
-        <w:t xml:space="preserve"> </w:t>
-      </w:r>
-      <w:proofErr w:type="spellStart"/>
-      <w:r>
-        <w:rPr>
-          <w:rFonts w:ascii="Segoe UI" w:eastAsia="Times New Roman" w:hAnsi="Segoe UI" w:cs="Segoe UI"/>
-          <w:color w:val="10162F"/>
-          <w:kern w:val="0"/>
-          <w:sz w:val="27"/>
-          <w:szCs w:val="27"/>
-          <w:lang w:eastAsia="ru-RU"/>
-          <w14:ligatures w14:val="none"/>
-        </w:rPr>
-        <w:t>Privilege</w:t>
-      </w:r>
-      <w:proofErr w:type="spellEnd"/>
+        <w:t>Escalation of Privilege</w:t>
+      </w:r>
     </w:p>
     <w:p>
       <w:pPr>
@@ -741,7 +575,6 @@
           <w14:ligatures w14:val="none"/>
         </w:rPr>
       </w:pPr>
-      <w:proofErr w:type="spellStart"/>
       <w:r>
         <w:rPr>
           <w:rFonts w:ascii="Segoe UI" w:eastAsia="Times New Roman" w:hAnsi="Segoe UI" w:cs="Segoe UI"/>
@@ -752,35 +585,8 @@
           <w:lang w:eastAsia="ru-RU"/>
           <w14:ligatures w14:val="none"/>
         </w:rPr>
-        <w:t>Planting</w:t>
-      </w:r>
-      <w:proofErr w:type="spellEnd"/>
-      <w:r>
-        <w:rPr>
-          <w:rFonts w:ascii="Segoe UI" w:eastAsia="Times New Roman" w:hAnsi="Segoe UI" w:cs="Segoe UI"/>
-          <w:color w:val="10162F"/>
-          <w:kern w:val="0"/>
-          <w:sz w:val="27"/>
-          <w:szCs w:val="27"/>
-          <w:lang w:eastAsia="ru-RU"/>
-          <w14:ligatures w14:val="none"/>
-        </w:rPr>
-        <w:t xml:space="preserve"> </w:t>
-      </w:r>
-      <w:proofErr w:type="spellStart"/>
-      <w:r>
-        <w:rPr>
-          <w:rFonts w:ascii="Segoe UI" w:eastAsia="Times New Roman" w:hAnsi="Segoe UI" w:cs="Segoe UI"/>
-          <w:color w:val="10162F"/>
-          <w:kern w:val="0"/>
-          <w:sz w:val="27"/>
-          <w:szCs w:val="27"/>
-          <w:lang w:eastAsia="ru-RU"/>
-          <w14:ligatures w14:val="none"/>
-        </w:rPr>
-        <w:t>Backdoors</w:t>
-      </w:r>
-      <w:proofErr w:type="spellEnd"/>
+        <w:t>Planting Backdoors</w:t>
+      </w:r>
     </w:p>
     <w:p>
       <w:pPr>
@@ -800,7 +606,6 @@
           <w14:ligatures w14:val="none"/>
         </w:rPr>
       </w:pPr>
-      <w:proofErr w:type="spellStart"/>
       <w:r>
         <w:rPr>
           <w:rFonts w:ascii="Segoe UI" w:eastAsia="Times New Roman" w:hAnsi="Segoe UI" w:cs="Segoe UI"/>
@@ -811,35 +616,8 @@
           <w:lang w:eastAsia="ru-RU"/>
           <w14:ligatures w14:val="none"/>
         </w:rPr>
-        <w:t>Covering</w:t>
-      </w:r>
-      <w:proofErr w:type="spellEnd"/>
-      <w:r>
-        <w:rPr>
-          <w:rFonts w:ascii="Segoe UI" w:eastAsia="Times New Roman" w:hAnsi="Segoe UI" w:cs="Segoe UI"/>
-          <w:color w:val="10162F"/>
-          <w:kern w:val="0"/>
-          <w:sz w:val="27"/>
-          <w:szCs w:val="27"/>
-          <w:lang w:eastAsia="ru-RU"/>
-          <w14:ligatures w14:val="none"/>
-        </w:rPr>
-        <w:t xml:space="preserve"> </w:t>
-      </w:r>
-      <w:proofErr w:type="spellStart"/>
-      <w:r>
-        <w:rPr>
-          <w:rFonts w:ascii="Segoe UI" w:eastAsia="Times New Roman" w:hAnsi="Segoe UI" w:cs="Segoe UI"/>
-          <w:color w:val="10162F"/>
-          <w:kern w:val="0"/>
-          <w:sz w:val="27"/>
-          <w:szCs w:val="27"/>
-          <w:lang w:eastAsia="ru-RU"/>
-          <w14:ligatures w14:val="none"/>
-        </w:rPr>
-        <w:t>Tracks</w:t>
-      </w:r>
-      <w:proofErr w:type="spellEnd"/>
+        <w:t>Covering Tracks</w:t>
+      </w:r>
     </w:p>
     <w:p>
       <w:pPr>
@@ -888,7 +666,6 @@
           <w14:ligatures w14:val="none"/>
         </w:rPr>
       </w:pPr>
-      <w:proofErr w:type="spellStart"/>
       <w:r>
         <w:rPr>
           <w:rFonts w:ascii="Segoe UI" w:eastAsia="Times New Roman" w:hAnsi="Segoe UI" w:cs="Segoe UI"/>
@@ -903,7 +680,6 @@
         </w:rPr>
         <w:t>Footprinting</w:t>
       </w:r>
-      <w:proofErr w:type="spellEnd"/>
       <w:r>
         <w:rPr>
           <w:rFonts w:ascii="Segoe UI" w:eastAsia="Times New Roman" w:hAnsi="Segoe UI" w:cs="Segoe UI"/>
@@ -1049,33 +825,7 @@
           <w:lang w:val="en-US" w:eastAsia="ru-RU"/>
           <w14:ligatures w14:val="none"/>
         </w:rPr>
-        <w:t xml:space="preserve"> is the planning and execution of attacks conducted based on the information gathered in </w:t>
-      </w:r>
-      <w:proofErr w:type="spellStart"/>
-      <w:r>
-        <w:rPr>
-          <w:rFonts w:ascii="Segoe UI" w:eastAsia="Times New Roman" w:hAnsi="Segoe UI" w:cs="Segoe UI"/>
-          <w:color w:val="10162F"/>
-          <w:kern w:val="0"/>
-          <w:sz w:val="27"/>
-          <w:szCs w:val="27"/>
-          <w:lang w:val="en-US" w:eastAsia="ru-RU"/>
-          <w14:ligatures w14:val="none"/>
-        </w:rPr>
-        <w:t>Footprinting</w:t>
-      </w:r>
-      <w:proofErr w:type="spellEnd"/>
-      <w:r>
-        <w:rPr>
-          <w:rFonts w:ascii="Segoe UI" w:eastAsia="Times New Roman" w:hAnsi="Segoe UI" w:cs="Segoe UI"/>
-          <w:color w:val="10162F"/>
-          <w:kern w:val="0"/>
-          <w:sz w:val="27"/>
-          <w:szCs w:val="27"/>
-          <w:lang w:val="en-US" w:eastAsia="ru-RU"/>
-          <w14:ligatures w14:val="none"/>
-        </w:rPr>
-        <w:t>, Scanning, and Enumeration.</w:t>
+        <w:t> is the planning and execution of attacks conducted based on the information gathered in Footprinting, Scanning, and Enumeration.</w:t>
       </w:r>
     </w:p>
     <w:p>
@@ -1362,7 +1112,6 @@
         </w:rPr>
         <w:t>In this exercise, you will search for bugs and vulnerabilities in a newly created bank application. The bank application is called </w:t>
       </w:r>
-      <w:proofErr w:type="spellStart"/>
       <w:r>
         <w:rPr>
           <w:rStyle w:val="a4"/>
@@ -1372,19 +1121,7 @@
           <w:szCs w:val="27"/>
           <w:lang w:val="en-US"/>
         </w:rPr>
-        <w:t>FakeBank</w:t>
-      </w:r>
-      <w:proofErr w:type="spellEnd"/>
-      <w:r>
-        <w:rPr>
-          <w:rStyle w:val="a4"/>
-          <w:rFonts w:ascii="Segoe UI" w:hAnsi="Segoe UI" w:cs="Segoe UI"/>
-          <w:color w:val="10162F"/>
-          <w:sz w:val="27"/>
-          <w:szCs w:val="27"/>
-          <w:lang w:val="en-US"/>
-        </w:rPr>
-        <w:t xml:space="preserve"> Financial</w:t>
+        <w:t>FakeBank Financial</w:t>
       </w:r>
       <w:r>
         <w:rPr>
@@ -1464,31 +1201,7 @@
           <w:szCs w:val="27"/>
           <w:lang w:val="en-US"/>
         </w:rPr>
-        <w:t xml:space="preserve">In this task, we will focus on identifying any bugs and vulnerabilities on the login page of </w:t>
-      </w:r>
-      <w:proofErr w:type="spellStart"/>
-      <w:r>
-        <w:rPr>
-          <w:rStyle w:val="a4"/>
-          <w:rFonts w:ascii="Segoe UI" w:hAnsi="Segoe UI" w:cs="Segoe UI"/>
-          <w:color w:val="10162F"/>
-          <w:sz w:val="27"/>
-          <w:szCs w:val="27"/>
-          <w:lang w:val="en-US"/>
-        </w:rPr>
-        <w:t>FakeBank</w:t>
-      </w:r>
-      <w:proofErr w:type="spellEnd"/>
-      <w:r>
-        <w:rPr>
-          <w:rStyle w:val="a4"/>
-          <w:rFonts w:ascii="Segoe UI" w:hAnsi="Segoe UI" w:cs="Segoe UI"/>
-          <w:color w:val="10162F"/>
-          <w:sz w:val="27"/>
-          <w:szCs w:val="27"/>
-          <w:lang w:val="en-US"/>
-        </w:rPr>
-        <w:t xml:space="preserve"> Financial</w:t>
+        <w:t>In this task, we will focus on identifying any bugs and vulnerabilities on the login page of FakeBank Financial</w:t>
       </w:r>
       <w:r>
         <w:rPr>
@@ -1729,7 +1442,6 @@
         </w:rPr>
         <w:t xml:space="preserve"> </w:t>
       </w:r>
-      <w:proofErr w:type="spellStart"/>
       <w:r>
         <w:rPr>
           <w:rFonts w:ascii="Ubuntu Mono" w:eastAsia="Times New Roman" w:hAnsi="Ubuntu Mono" w:cs="Times New Roman"/>
@@ -1742,7 +1454,6 @@
         </w:rPr>
         <w:t>rel</w:t>
       </w:r>
-      <w:proofErr w:type="spellEnd"/>
       <w:r>
         <w:rPr>
           <w:rFonts w:ascii="Ubuntu Mono" w:eastAsia="Times New Roman" w:hAnsi="Ubuntu Mono" w:cs="Times New Roman"/>
@@ -1779,7 +1490,6 @@
         </w:rPr>
         <w:t xml:space="preserve"> </w:t>
       </w:r>
-      <w:proofErr w:type="spellStart"/>
       <w:r>
         <w:rPr>
           <w:rFonts w:ascii="Ubuntu Mono" w:eastAsia="Times New Roman" w:hAnsi="Ubuntu Mono" w:cs="Times New Roman"/>
@@ -1792,7 +1502,6 @@
         </w:rPr>
         <w:t>href</w:t>
       </w:r>
-      <w:proofErr w:type="spellEnd"/>
       <w:r>
         <w:rPr>
           <w:rFonts w:ascii="Ubuntu Mono" w:eastAsia="Times New Roman" w:hAnsi="Ubuntu Mono" w:cs="Times New Roman"/>
@@ -1880,7 +1589,6 @@
         </w:rPr>
         <w:t xml:space="preserve"> </w:t>
       </w:r>
-      <w:proofErr w:type="spellStart"/>
       <w:r>
         <w:rPr>
           <w:rFonts w:ascii="Ubuntu Mono" w:eastAsia="Times New Roman" w:hAnsi="Ubuntu Mono" w:cs="Times New Roman"/>
@@ -1893,7 +1601,6 @@
         </w:rPr>
         <w:t>src</w:t>
       </w:r>
-      <w:proofErr w:type="spellEnd"/>
       <w:r>
         <w:rPr>
           <w:rFonts w:ascii="Ubuntu Mono" w:eastAsia="Times New Roman" w:hAnsi="Ubuntu Mono" w:cs="Times New Roman"/>
@@ -1981,7 +1688,6 @@
         </w:rPr>
         <w:t xml:space="preserve"> </w:t>
       </w:r>
-      <w:proofErr w:type="spellStart"/>
       <w:r>
         <w:rPr>
           <w:rFonts w:ascii="Ubuntu Mono" w:eastAsia="Times New Roman" w:hAnsi="Ubuntu Mono" w:cs="Times New Roman"/>
@@ -1994,7 +1700,6 @@
         </w:rPr>
         <w:t>src</w:t>
       </w:r>
-      <w:proofErr w:type="spellEnd"/>
       <w:r>
         <w:rPr>
           <w:rFonts w:ascii="Ubuntu Mono" w:eastAsia="Times New Roman" w:hAnsi="Ubuntu Mono" w:cs="Times New Roman"/>
@@ -2221,22 +1926,8 @@
           <w:lang w:val="en-US" w:eastAsia="ru-RU"/>
           <w14:ligatures w14:val="none"/>
         </w:rPr>
-        <w:t>&lt;</w:t>
-      </w:r>
-      <w:proofErr w:type="spellStart"/>
-      <w:r>
-        <w:rPr>
-          <w:rFonts w:ascii="Ubuntu Mono" w:eastAsia="Times New Roman" w:hAnsi="Ubuntu Mono" w:cs="Times New Roman"/>
-          <w:color w:val="EA6C8B"/>
-          <w:kern w:val="0"/>
-          <w:sz w:val="21"/>
-          <w:szCs w:val="21"/>
-          <w:lang w:val="en-US" w:eastAsia="ru-RU"/>
-          <w14:ligatures w14:val="none"/>
-        </w:rPr>
-        <w:t>img</w:t>
-      </w:r>
-      <w:proofErr w:type="spellEnd"/>
+        <w:t>&lt;img</w:t>
+      </w:r>
       <w:r>
         <w:rPr>
           <w:rFonts w:ascii="Ubuntu Mono" w:eastAsia="Times New Roman" w:hAnsi="Ubuntu Mono" w:cs="Times New Roman"/>
@@ -2249,7 +1940,6 @@
         </w:rPr>
         <w:t xml:space="preserve"> </w:t>
       </w:r>
-      <w:proofErr w:type="spellStart"/>
       <w:r>
         <w:rPr>
           <w:rFonts w:ascii="Ubuntu Mono" w:eastAsia="Times New Roman" w:hAnsi="Ubuntu Mono" w:cs="Times New Roman"/>
@@ -2262,7 +1952,6 @@
         </w:rPr>
         <w:t>src</w:t>
       </w:r>
-      <w:proofErr w:type="spellEnd"/>
       <w:r>
         <w:rPr>
           <w:rFonts w:ascii="Ubuntu Mono" w:eastAsia="Times New Roman" w:hAnsi="Ubuntu Mono" w:cs="Times New Roman"/>
@@ -2333,33 +2022,7 @@
           <w:lang w:val="en-US" w:eastAsia="ru-RU"/>
           <w14:ligatures w14:val="none"/>
         </w:rPr>
-        <w:t>"</w:t>
-      </w:r>
-      <w:proofErr w:type="spellStart"/>
-      <w:r>
-        <w:rPr>
-          <w:rFonts w:ascii="Ubuntu Mono" w:eastAsia="Times New Roman" w:hAnsi="Ubuntu Mono" w:cs="Times New Roman"/>
-          <w:color w:val="FFE083"/>
-          <w:kern w:val="0"/>
-          <w:sz w:val="21"/>
-          <w:szCs w:val="21"/>
-          <w:lang w:val="en-US" w:eastAsia="ru-RU"/>
-          <w14:ligatures w14:val="none"/>
-        </w:rPr>
-        <w:t>FakeBank</w:t>
-      </w:r>
-      <w:proofErr w:type="spellEnd"/>
-      <w:r>
-        <w:rPr>
-          <w:rFonts w:ascii="Ubuntu Mono" w:eastAsia="Times New Roman" w:hAnsi="Ubuntu Mono" w:cs="Times New Roman"/>
-          <w:color w:val="FFE083"/>
-          <w:kern w:val="0"/>
-          <w:sz w:val="21"/>
-          <w:szCs w:val="21"/>
-          <w:lang w:val="en-US" w:eastAsia="ru-RU"/>
-          <w14:ligatures w14:val="none"/>
-        </w:rPr>
-        <w:t xml:space="preserve"> Financial logo"</w:t>
+        <w:t>"FakeBank Financial logo"</w:t>
       </w:r>
       <w:r>
         <w:rPr>
@@ -2506,33 +2169,7 @@
           <w:lang w:val="en-US" w:eastAsia="ru-RU"/>
           <w14:ligatures w14:val="none"/>
         </w:rPr>
-        <w:t>"</w:t>
-      </w:r>
-      <w:proofErr w:type="spellStart"/>
-      <w:r>
-        <w:rPr>
-          <w:rFonts w:ascii="Ubuntu Mono" w:eastAsia="Times New Roman" w:hAnsi="Ubuntu Mono" w:cs="Times New Roman"/>
-          <w:color w:val="FFE083"/>
-          <w:kern w:val="0"/>
-          <w:sz w:val="21"/>
-          <w:szCs w:val="21"/>
-          <w:lang w:val="en-US" w:eastAsia="ru-RU"/>
-          <w14:ligatures w14:val="none"/>
-        </w:rPr>
-        <w:t>mainContainer</w:t>
-      </w:r>
-      <w:proofErr w:type="spellEnd"/>
-      <w:r>
-        <w:rPr>
-          <w:rFonts w:ascii="Ubuntu Mono" w:eastAsia="Times New Roman" w:hAnsi="Ubuntu Mono" w:cs="Times New Roman"/>
-          <w:color w:val="FFE083"/>
-          <w:kern w:val="0"/>
-          <w:sz w:val="21"/>
-          <w:szCs w:val="21"/>
-          <w:lang w:val="en-US" w:eastAsia="ru-RU"/>
-          <w14:ligatures w14:val="none"/>
-        </w:rPr>
-        <w:t>"</w:t>
+        <w:t>"mainContainer"</w:t>
       </w:r>
       <w:r>
         <w:rPr>
@@ -2694,33 +2331,7 @@
           <w:lang w:val="en-US" w:eastAsia="ru-RU"/>
           <w14:ligatures w14:val="none"/>
         </w:rPr>
-        <w:t>"</w:t>
-      </w:r>
-      <w:proofErr w:type="spellStart"/>
-      <w:r>
-        <w:rPr>
-          <w:rFonts w:ascii="Ubuntu Mono" w:eastAsia="Times New Roman" w:hAnsi="Ubuntu Mono" w:cs="Times New Roman"/>
-          <w:color w:val="FFE083"/>
-          <w:kern w:val="0"/>
-          <w:sz w:val="21"/>
-          <w:szCs w:val="21"/>
-          <w:lang w:val="en-US" w:eastAsia="ru-RU"/>
-          <w14:ligatures w14:val="none"/>
-        </w:rPr>
-        <w:t>errorMessage</w:t>
-      </w:r>
-      <w:proofErr w:type="spellEnd"/>
-      <w:r>
-        <w:rPr>
-          <w:rFonts w:ascii="Ubuntu Mono" w:eastAsia="Times New Roman" w:hAnsi="Ubuntu Mono" w:cs="Times New Roman"/>
-          <w:color w:val="FFE083"/>
-          <w:kern w:val="0"/>
-          <w:sz w:val="21"/>
-          <w:szCs w:val="21"/>
-          <w:lang w:val="en-US" w:eastAsia="ru-RU"/>
-          <w14:ligatures w14:val="none"/>
-        </w:rPr>
-        <w:t>"</w:t>
+        <w:t>"errorMessage"</w:t>
       </w:r>
       <w:r>
         <w:rPr>
@@ -2819,33 +2430,7 @@
           <w:lang w:val="en-US" w:eastAsia="ru-RU"/>
           <w14:ligatures w14:val="none"/>
         </w:rPr>
-        <w:t>&lt;</w:t>
-      </w:r>
-      <w:proofErr w:type="spellStart"/>
-      <w:r>
-        <w:rPr>
-          <w:rFonts w:ascii="Ubuntu Mono" w:eastAsia="Times New Roman" w:hAnsi="Ubuntu Mono" w:cs="Times New Roman"/>
-          <w:color w:val="EA6C8B"/>
-          <w:kern w:val="0"/>
-          <w:sz w:val="21"/>
-          <w:szCs w:val="21"/>
-          <w:lang w:val="en-US" w:eastAsia="ru-RU"/>
-          <w14:ligatures w14:val="none"/>
-        </w:rPr>
-        <w:t>br</w:t>
-      </w:r>
-      <w:proofErr w:type="spellEnd"/>
-      <w:r>
-        <w:rPr>
-          <w:rFonts w:ascii="Ubuntu Mono" w:eastAsia="Times New Roman" w:hAnsi="Ubuntu Mono" w:cs="Times New Roman"/>
-          <w:color w:val="EA6C8B"/>
-          <w:kern w:val="0"/>
-          <w:sz w:val="21"/>
-          <w:szCs w:val="21"/>
-          <w:lang w:val="en-US" w:eastAsia="ru-RU"/>
-          <w14:ligatures w14:val="none"/>
-        </w:rPr>
-        <w:t>/&gt;</w:t>
+        <w:t>&lt;br/&gt;</w:t>
       </w:r>
     </w:p>
     <w:p>
@@ -2932,33 +2517,7 @@
           <w:lang w:val="en-US" w:eastAsia="ru-RU"/>
           <w14:ligatures w14:val="none"/>
         </w:rPr>
-        <w:t>"</w:t>
-      </w:r>
-      <w:proofErr w:type="spellStart"/>
-      <w:r>
-        <w:rPr>
-          <w:rFonts w:ascii="Ubuntu Mono" w:eastAsia="Times New Roman" w:hAnsi="Ubuntu Mono" w:cs="Times New Roman"/>
-          <w:color w:val="FFE083"/>
-          <w:kern w:val="0"/>
-          <w:sz w:val="21"/>
-          <w:szCs w:val="21"/>
-          <w:lang w:val="en-US" w:eastAsia="ru-RU"/>
-          <w14:ligatures w14:val="none"/>
-        </w:rPr>
-        <w:t>formElem</w:t>
-      </w:r>
-      <w:proofErr w:type="spellEnd"/>
-      <w:r>
-        <w:rPr>
-          <w:rFonts w:ascii="Ubuntu Mono" w:eastAsia="Times New Roman" w:hAnsi="Ubuntu Mono" w:cs="Times New Roman"/>
-          <w:color w:val="FFE083"/>
-          <w:kern w:val="0"/>
-          <w:sz w:val="21"/>
-          <w:szCs w:val="21"/>
-          <w:lang w:val="en-US" w:eastAsia="ru-RU"/>
-          <w14:ligatures w14:val="none"/>
-        </w:rPr>
-        <w:t>"</w:t>
+        <w:t>"formElem"</w:t>
       </w:r>
       <w:r>
         <w:rPr>
@@ -3498,33 +3057,7 @@
           <w:lang w:val="en-US" w:eastAsia="ru-RU"/>
           <w14:ligatures w14:val="none"/>
         </w:rPr>
-        <w:t>&lt;</w:t>
-      </w:r>
-      <w:proofErr w:type="spellStart"/>
-      <w:r>
-        <w:rPr>
-          <w:rFonts w:ascii="Ubuntu Mono" w:eastAsia="Times New Roman" w:hAnsi="Ubuntu Mono" w:cs="Times New Roman"/>
-          <w:color w:val="EA6C8B"/>
-          <w:kern w:val="0"/>
-          <w:sz w:val="21"/>
-          <w:szCs w:val="21"/>
-          <w:lang w:val="en-US" w:eastAsia="ru-RU"/>
-          <w14:ligatures w14:val="none"/>
-        </w:rPr>
-        <w:t>br</w:t>
-      </w:r>
-      <w:proofErr w:type="spellEnd"/>
-      <w:r>
-        <w:rPr>
-          <w:rFonts w:ascii="Ubuntu Mono" w:eastAsia="Times New Roman" w:hAnsi="Ubuntu Mono" w:cs="Times New Roman"/>
-          <w:color w:val="EA6C8B"/>
-          <w:kern w:val="0"/>
-          <w:sz w:val="21"/>
-          <w:szCs w:val="21"/>
-          <w:lang w:val="en-US" w:eastAsia="ru-RU"/>
-          <w14:ligatures w14:val="none"/>
-        </w:rPr>
-        <w:t>&gt;</w:t>
+        <w:t>&lt;br&gt;</w:t>
       </w:r>
     </w:p>
     <w:p>
@@ -3563,33 +3096,7 @@
           <w:lang w:val="en-US" w:eastAsia="ru-RU"/>
           <w14:ligatures w14:val="none"/>
         </w:rPr>
-        <w:t>&lt;</w:t>
-      </w:r>
-      <w:proofErr w:type="spellStart"/>
-      <w:r>
-        <w:rPr>
-          <w:rFonts w:ascii="Ubuntu Mono" w:eastAsia="Times New Roman" w:hAnsi="Ubuntu Mono" w:cs="Times New Roman"/>
-          <w:color w:val="EA6C8B"/>
-          <w:kern w:val="0"/>
-          <w:sz w:val="21"/>
-          <w:szCs w:val="21"/>
-          <w:lang w:val="en-US" w:eastAsia="ru-RU"/>
-          <w14:ligatures w14:val="none"/>
-        </w:rPr>
-        <w:t>br</w:t>
-      </w:r>
-      <w:proofErr w:type="spellEnd"/>
-      <w:r>
-        <w:rPr>
-          <w:rFonts w:ascii="Ubuntu Mono" w:eastAsia="Times New Roman" w:hAnsi="Ubuntu Mono" w:cs="Times New Roman"/>
-          <w:color w:val="EA6C8B"/>
-          <w:kern w:val="0"/>
-          <w:sz w:val="21"/>
-          <w:szCs w:val="21"/>
-          <w:lang w:val="en-US" w:eastAsia="ru-RU"/>
-          <w14:ligatures w14:val="none"/>
-        </w:rPr>
-        <w:t>&gt;</w:t>
+        <w:t>&lt;br&gt;</w:t>
       </w:r>
     </w:p>
     <w:p>
@@ -3898,33 +3405,7 @@
           <w:lang w:val="en-US" w:eastAsia="ru-RU"/>
           <w14:ligatures w14:val="none"/>
         </w:rPr>
-        <w:t>&lt;</w:t>
-      </w:r>
-      <w:proofErr w:type="spellStart"/>
-      <w:r>
-        <w:rPr>
-          <w:rFonts w:ascii="Ubuntu Mono" w:eastAsia="Times New Roman" w:hAnsi="Ubuntu Mono" w:cs="Times New Roman"/>
-          <w:color w:val="EA6C8B"/>
-          <w:kern w:val="0"/>
-          <w:sz w:val="21"/>
-          <w:szCs w:val="21"/>
-          <w:lang w:val="en-US" w:eastAsia="ru-RU"/>
-          <w14:ligatures w14:val="none"/>
-        </w:rPr>
-        <w:t>br</w:t>
-      </w:r>
-      <w:proofErr w:type="spellEnd"/>
-      <w:r>
-        <w:rPr>
-          <w:rFonts w:ascii="Ubuntu Mono" w:eastAsia="Times New Roman" w:hAnsi="Ubuntu Mono" w:cs="Times New Roman"/>
-          <w:color w:val="EA6C8B"/>
-          <w:kern w:val="0"/>
-          <w:sz w:val="21"/>
-          <w:szCs w:val="21"/>
-          <w:lang w:val="en-US" w:eastAsia="ru-RU"/>
-          <w14:ligatures w14:val="none"/>
-        </w:rPr>
-        <w:t>&gt;</w:t>
+        <w:t>&lt;br&gt;</w:t>
       </w:r>
     </w:p>
     <w:p>
@@ -4164,33 +3645,7 @@
           <w:lang w:val="en-US" w:eastAsia="ru-RU"/>
           <w14:ligatures w14:val="none"/>
         </w:rPr>
-        <w:t>"</w:t>
-      </w:r>
-      <w:proofErr w:type="spellStart"/>
-      <w:r>
-        <w:rPr>
-          <w:rFonts w:ascii="Ubuntu Mono" w:eastAsia="Times New Roman" w:hAnsi="Ubuntu Mono" w:cs="Times New Roman"/>
-          <w:color w:val="FFE083"/>
-          <w:kern w:val="0"/>
-          <w:sz w:val="21"/>
-          <w:szCs w:val="21"/>
-          <w:lang w:val="en-US" w:eastAsia="ru-RU"/>
-          <w14:ligatures w14:val="none"/>
-        </w:rPr>
-        <w:t>injectionOutput</w:t>
-      </w:r>
-      <w:proofErr w:type="spellEnd"/>
-      <w:r>
-        <w:rPr>
-          <w:rFonts w:ascii="Ubuntu Mono" w:eastAsia="Times New Roman" w:hAnsi="Ubuntu Mono" w:cs="Times New Roman"/>
-          <w:color w:val="FFE083"/>
-          <w:kern w:val="0"/>
-          <w:sz w:val="21"/>
-          <w:szCs w:val="21"/>
-          <w:lang w:val="en-US" w:eastAsia="ru-RU"/>
-          <w14:ligatures w14:val="none"/>
-        </w:rPr>
-        <w:t>"</w:t>
+        <w:t>"injectionOutput"</w:t>
       </w:r>
       <w:r>
         <w:rPr>
@@ -4297,7 +3752,6 @@
         </w:rPr>
         <w:t xml:space="preserve"> </w:t>
       </w:r>
-      <w:proofErr w:type="spellStart"/>
       <w:r>
         <w:rPr>
           <w:rFonts w:ascii="Ubuntu Mono" w:eastAsia="Times New Roman" w:hAnsi="Ubuntu Mono" w:cs="Times New Roman"/>
@@ -4310,7 +3764,6 @@
         </w:rPr>
         <w:t>src</w:t>
       </w:r>
-      <w:proofErr w:type="spellEnd"/>
       <w:r>
         <w:rPr>
           <w:rFonts w:ascii="Ubuntu Mono" w:eastAsia="Times New Roman" w:hAnsi="Ubuntu Mono" w:cs="Times New Roman"/>
@@ -4372,33 +3825,7 @@
           <w:lang w:eastAsia="ru-RU"/>
           <w14:ligatures w14:val="none"/>
         </w:rPr>
-        <w:t>&lt;/</w:t>
-      </w:r>
-      <w:proofErr w:type="spellStart"/>
-      <w:r>
-        <w:rPr>
-          <w:rFonts w:ascii="Ubuntu Mono" w:eastAsia="Times New Roman" w:hAnsi="Ubuntu Mono" w:cs="Times New Roman"/>
-          <w:color w:val="EA6C8B"/>
-          <w:kern w:val="0"/>
-          <w:sz w:val="21"/>
-          <w:szCs w:val="21"/>
-          <w:lang w:eastAsia="ru-RU"/>
-          <w14:ligatures w14:val="none"/>
-        </w:rPr>
-        <w:t>body</w:t>
-      </w:r>
-      <w:proofErr w:type="spellEnd"/>
-      <w:r>
-        <w:rPr>
-          <w:rFonts w:ascii="Ubuntu Mono" w:eastAsia="Times New Roman" w:hAnsi="Ubuntu Mono" w:cs="Times New Roman"/>
-          <w:color w:val="EA6C8B"/>
-          <w:kern w:val="0"/>
-          <w:sz w:val="21"/>
-          <w:szCs w:val="21"/>
-          <w:lang w:eastAsia="ru-RU"/>
-          <w14:ligatures w14:val="none"/>
-        </w:rPr>
-        <w:t>&gt;</w:t>
+        <w:t>&lt;/body&gt;</w:t>
       </w:r>
     </w:p>
     <w:p>
@@ -4425,33 +3852,7 @@
           <w:lang w:eastAsia="ru-RU"/>
           <w14:ligatures w14:val="none"/>
         </w:rPr>
-        <w:t>&lt;/</w:t>
-      </w:r>
-      <w:proofErr w:type="spellStart"/>
-      <w:r>
-        <w:rPr>
-          <w:rFonts w:ascii="Ubuntu Mono" w:eastAsia="Times New Roman" w:hAnsi="Ubuntu Mono" w:cs="Times New Roman"/>
-          <w:color w:val="EA6C8B"/>
-          <w:kern w:val="0"/>
-          <w:sz w:val="21"/>
-          <w:szCs w:val="21"/>
-          <w:lang w:eastAsia="ru-RU"/>
-          <w14:ligatures w14:val="none"/>
-        </w:rPr>
-        <w:t>html</w:t>
-      </w:r>
-      <w:proofErr w:type="spellEnd"/>
-      <w:r>
-        <w:rPr>
-          <w:rFonts w:ascii="Ubuntu Mono" w:eastAsia="Times New Roman" w:hAnsi="Ubuntu Mono" w:cs="Times New Roman"/>
-          <w:color w:val="EA6C8B"/>
-          <w:kern w:val="0"/>
-          <w:sz w:val="21"/>
-          <w:szCs w:val="21"/>
-          <w:lang w:eastAsia="ru-RU"/>
-          <w14:ligatures w14:val="none"/>
-        </w:rPr>
-        <w:t>&gt;</w:t>
+        <w:t>&lt;/html&gt;</w:t>
       </w:r>
     </w:p>
     <w:p>
@@ -5090,7 +4491,6 @@
           <w14:ligatures w14:val="none"/>
         </w:rPr>
       </w:pPr>
-      <w:proofErr w:type="spellStart"/>
       <w:r>
         <w:rPr>
           <w:rFonts w:ascii="Segoe UI" w:eastAsia="Times New Roman" w:hAnsi="Segoe UI" w:cs="Segoe UI"/>
@@ -5101,74 +4501,8 @@
           <w:lang w:eastAsia="ru-RU"/>
           <w14:ligatures w14:val="none"/>
         </w:rPr>
-        <w:t>Input</w:t>
-      </w:r>
-      <w:proofErr w:type="spellEnd"/>
-      <w:r>
-        <w:rPr>
-          <w:rFonts w:ascii="Segoe UI" w:eastAsia="Times New Roman" w:hAnsi="Segoe UI" w:cs="Segoe UI"/>
-          <w:color w:val="10162F"/>
-          <w:kern w:val="0"/>
-          <w:sz w:val="27"/>
-          <w:szCs w:val="27"/>
-          <w:lang w:eastAsia="ru-RU"/>
-          <w14:ligatures w14:val="none"/>
-        </w:rPr>
-        <w:t xml:space="preserve"> </w:t>
-      </w:r>
-      <w:proofErr w:type="spellStart"/>
-      <w:r>
-        <w:rPr>
-          <w:rFonts w:ascii="Segoe UI" w:eastAsia="Times New Roman" w:hAnsi="Segoe UI" w:cs="Segoe UI"/>
-          <w:color w:val="10162F"/>
-          <w:kern w:val="0"/>
-          <w:sz w:val="27"/>
-          <w:szCs w:val="27"/>
-          <w:lang w:eastAsia="ru-RU"/>
-          <w14:ligatures w14:val="none"/>
-        </w:rPr>
-        <w:t>the</w:t>
-      </w:r>
-      <w:proofErr w:type="spellEnd"/>
-      <w:r>
-        <w:rPr>
-          <w:rFonts w:ascii="Segoe UI" w:eastAsia="Times New Roman" w:hAnsi="Segoe UI" w:cs="Segoe UI"/>
-          <w:color w:val="10162F"/>
-          <w:kern w:val="0"/>
-          <w:sz w:val="27"/>
-          <w:szCs w:val="27"/>
-          <w:lang w:eastAsia="ru-RU"/>
-          <w14:ligatures w14:val="none"/>
-        </w:rPr>
-        <w:t xml:space="preserve"> </w:t>
-      </w:r>
-      <w:proofErr w:type="spellStart"/>
-      <w:r>
-        <w:rPr>
-          <w:rFonts w:ascii="Segoe UI" w:eastAsia="Times New Roman" w:hAnsi="Segoe UI" w:cs="Segoe UI"/>
-          <w:color w:val="10162F"/>
-          <w:kern w:val="0"/>
-          <w:sz w:val="27"/>
-          <w:szCs w:val="27"/>
-          <w:lang w:eastAsia="ru-RU"/>
-          <w14:ligatures w14:val="none"/>
-        </w:rPr>
-        <w:t>password</w:t>
-      </w:r>
-      <w:proofErr w:type="spellEnd"/>
-      <w:r>
-        <w:rPr>
-          <w:rFonts w:ascii="Segoe UI" w:eastAsia="Times New Roman" w:hAnsi="Segoe UI" w:cs="Segoe UI"/>
-          <w:color w:val="10162F"/>
-          <w:kern w:val="0"/>
-          <w:sz w:val="27"/>
-          <w:szCs w:val="27"/>
-          <w:lang w:eastAsia="ru-RU"/>
-          <w14:ligatures w14:val="none"/>
-        </w:rPr>
-        <w:t>: </w:t>
-      </w:r>
-      <w:proofErr w:type="spellStart"/>
+        <w:t>Input the password: </w:t>
+      </w:r>
       <w:r>
         <w:rPr>
           <w:rFonts w:ascii="Ubuntu Mono" w:eastAsia="Times New Roman" w:hAnsi="Ubuntu Mono" w:cs="Courier New"/>
@@ -5180,7 +4514,6 @@
         </w:rPr>
         <w:t>random</w:t>
       </w:r>
-      <w:proofErr w:type="spellEnd"/>
     </w:p>
     <w:p>
       <w:pPr>
@@ -7117,7 +6450,6 @@
           <w14:ligatures w14:val="none"/>
         </w:rPr>
       </w:pPr>
-      <w:proofErr w:type="spellStart"/>
       <w:r>
         <w:rPr>
           <w:rFonts w:ascii="Segoe UI" w:eastAsia="Times New Roman" w:hAnsi="Segoe UI" w:cs="Segoe UI"/>
@@ -7128,35 +6460,8 @@
           <w:lang w:eastAsia="ru-RU"/>
           <w14:ligatures w14:val="none"/>
         </w:rPr>
-        <w:t>email</w:t>
-      </w:r>
-      <w:proofErr w:type="spellEnd"/>
-      <w:r>
-        <w:rPr>
-          <w:rFonts w:ascii="Segoe UI" w:eastAsia="Times New Roman" w:hAnsi="Segoe UI" w:cs="Segoe UI"/>
-          <w:color w:val="10162F"/>
-          <w:kern w:val="0"/>
-          <w:sz w:val="27"/>
-          <w:szCs w:val="27"/>
-          <w:lang w:eastAsia="ru-RU"/>
-          <w14:ligatures w14:val="none"/>
-        </w:rPr>
-        <w:t xml:space="preserve"> </w:t>
-      </w:r>
-      <w:proofErr w:type="spellStart"/>
-      <w:r>
-        <w:rPr>
-          <w:rFonts w:ascii="Segoe UI" w:eastAsia="Times New Roman" w:hAnsi="Segoe UI" w:cs="Segoe UI"/>
-          <w:color w:val="10162F"/>
-          <w:kern w:val="0"/>
-          <w:sz w:val="27"/>
-          <w:szCs w:val="27"/>
-          <w:lang w:eastAsia="ru-RU"/>
-          <w14:ligatures w14:val="none"/>
-        </w:rPr>
-        <w:t>address</w:t>
-      </w:r>
-      <w:proofErr w:type="spellEnd"/>
+        <w:t>email address</w:t>
+      </w:r>
     </w:p>
     <w:p>
       <w:pPr>
@@ -7177,7 +6482,6 @@
           <w14:ligatures w14:val="none"/>
         </w:rPr>
       </w:pPr>
-      <w:proofErr w:type="spellStart"/>
       <w:r>
         <w:rPr>
           <w:rFonts w:ascii="Segoe UI" w:eastAsia="Times New Roman" w:hAnsi="Segoe UI" w:cs="Segoe UI"/>
@@ -7188,35 +6492,8 @@
           <w:lang w:eastAsia="ru-RU"/>
           <w14:ligatures w14:val="none"/>
         </w:rPr>
-        <w:t>phone</w:t>
-      </w:r>
-      <w:proofErr w:type="spellEnd"/>
-      <w:r>
-        <w:rPr>
-          <w:rFonts w:ascii="Segoe UI" w:eastAsia="Times New Roman" w:hAnsi="Segoe UI" w:cs="Segoe UI"/>
-          <w:color w:val="10162F"/>
-          <w:kern w:val="0"/>
-          <w:sz w:val="27"/>
-          <w:szCs w:val="27"/>
-          <w:lang w:eastAsia="ru-RU"/>
-          <w14:ligatures w14:val="none"/>
-        </w:rPr>
-        <w:t xml:space="preserve"> </w:t>
-      </w:r>
-      <w:proofErr w:type="spellStart"/>
-      <w:r>
-        <w:rPr>
-          <w:rFonts w:ascii="Segoe UI" w:eastAsia="Times New Roman" w:hAnsi="Segoe UI" w:cs="Segoe UI"/>
-          <w:color w:val="10162F"/>
-          <w:kern w:val="0"/>
-          <w:sz w:val="27"/>
-          <w:szCs w:val="27"/>
-          <w:lang w:eastAsia="ru-RU"/>
-          <w14:ligatures w14:val="none"/>
-        </w:rPr>
-        <w:t>number</w:t>
-      </w:r>
-      <w:proofErr w:type="spellEnd"/>
+        <w:t>phone number</w:t>
+      </w:r>
     </w:p>
     <w:p>
       <w:pPr>
@@ -7237,7 +6514,6 @@
           <w14:ligatures w14:val="none"/>
         </w:rPr>
       </w:pPr>
-      <w:proofErr w:type="spellStart"/>
       <w:r>
         <w:rPr>
           <w:rFonts w:ascii="Segoe UI" w:eastAsia="Times New Roman" w:hAnsi="Segoe UI" w:cs="Segoe UI"/>
@@ -7248,61 +6524,8 @@
           <w:lang w:eastAsia="ru-RU"/>
           <w14:ligatures w14:val="none"/>
         </w:rPr>
-        <w:t>social</w:t>
-      </w:r>
-      <w:proofErr w:type="spellEnd"/>
-      <w:r>
-        <w:rPr>
-          <w:rFonts w:ascii="Segoe UI" w:eastAsia="Times New Roman" w:hAnsi="Segoe UI" w:cs="Segoe UI"/>
-          <w:color w:val="10162F"/>
-          <w:kern w:val="0"/>
-          <w:sz w:val="27"/>
-          <w:szCs w:val="27"/>
-          <w:lang w:eastAsia="ru-RU"/>
-          <w14:ligatures w14:val="none"/>
-        </w:rPr>
-        <w:t xml:space="preserve"> </w:t>
-      </w:r>
-      <w:proofErr w:type="spellStart"/>
-      <w:r>
-        <w:rPr>
-          <w:rFonts w:ascii="Segoe UI" w:eastAsia="Times New Roman" w:hAnsi="Segoe UI" w:cs="Segoe UI"/>
-          <w:color w:val="10162F"/>
-          <w:kern w:val="0"/>
-          <w:sz w:val="27"/>
-          <w:szCs w:val="27"/>
-          <w:lang w:eastAsia="ru-RU"/>
-          <w14:ligatures w14:val="none"/>
-        </w:rPr>
-        <w:t>security</w:t>
-      </w:r>
-      <w:proofErr w:type="spellEnd"/>
-      <w:r>
-        <w:rPr>
-          <w:rFonts w:ascii="Segoe UI" w:eastAsia="Times New Roman" w:hAnsi="Segoe UI" w:cs="Segoe UI"/>
-          <w:color w:val="10162F"/>
-          <w:kern w:val="0"/>
-          <w:sz w:val="27"/>
-          <w:szCs w:val="27"/>
-          <w:lang w:eastAsia="ru-RU"/>
-          <w14:ligatures w14:val="none"/>
-        </w:rPr>
-        <w:t xml:space="preserve"> </w:t>
-      </w:r>
-      <w:proofErr w:type="spellStart"/>
-      <w:r>
-        <w:rPr>
-          <w:rFonts w:ascii="Segoe UI" w:eastAsia="Times New Roman" w:hAnsi="Segoe UI" w:cs="Segoe UI"/>
-          <w:color w:val="10162F"/>
-          <w:kern w:val="0"/>
-          <w:sz w:val="27"/>
-          <w:szCs w:val="27"/>
-          <w:lang w:eastAsia="ru-RU"/>
-          <w14:ligatures w14:val="none"/>
-        </w:rPr>
-        <w:t>number</w:t>
-      </w:r>
-      <w:proofErr w:type="spellEnd"/>
+        <w:t>social security number</w:t>
+      </w:r>
     </w:p>
     <w:p>
       <w:pPr>
@@ -7323,7 +6546,6 @@
           <w14:ligatures w14:val="none"/>
         </w:rPr>
       </w:pPr>
-      <w:proofErr w:type="spellStart"/>
       <w:r>
         <w:rPr>
           <w:rFonts w:ascii="Segoe UI" w:eastAsia="Times New Roman" w:hAnsi="Segoe UI" w:cs="Segoe UI"/>
@@ -7334,35 +6556,8 @@
           <w:lang w:eastAsia="ru-RU"/>
           <w14:ligatures w14:val="none"/>
         </w:rPr>
-        <w:t>checking</w:t>
-      </w:r>
-      <w:proofErr w:type="spellEnd"/>
-      <w:r>
-        <w:rPr>
-          <w:rFonts w:ascii="Segoe UI" w:eastAsia="Times New Roman" w:hAnsi="Segoe UI" w:cs="Segoe UI"/>
-          <w:color w:val="10162F"/>
-          <w:kern w:val="0"/>
-          <w:sz w:val="27"/>
-          <w:szCs w:val="27"/>
-          <w:lang w:eastAsia="ru-RU"/>
-          <w14:ligatures w14:val="none"/>
-        </w:rPr>
-        <w:t xml:space="preserve"> </w:t>
-      </w:r>
-      <w:proofErr w:type="spellStart"/>
-      <w:r>
-        <w:rPr>
-          <w:rFonts w:ascii="Segoe UI" w:eastAsia="Times New Roman" w:hAnsi="Segoe UI" w:cs="Segoe UI"/>
-          <w:color w:val="10162F"/>
-          <w:kern w:val="0"/>
-          <w:sz w:val="27"/>
-          <w:szCs w:val="27"/>
-          <w:lang w:eastAsia="ru-RU"/>
-          <w14:ligatures w14:val="none"/>
-        </w:rPr>
-        <w:t>balance</w:t>
-      </w:r>
-      <w:proofErr w:type="spellEnd"/>
+        <w:t>checking balance</w:t>
+      </w:r>
     </w:p>
     <w:p>
       <w:pPr>
@@ -7383,7 +6578,6 @@
           <w14:ligatures w14:val="none"/>
         </w:rPr>
       </w:pPr>
-      <w:proofErr w:type="spellStart"/>
       <w:r>
         <w:rPr>
           <w:rFonts w:ascii="Segoe UI" w:eastAsia="Times New Roman" w:hAnsi="Segoe UI" w:cs="Segoe UI"/>
@@ -7394,35 +6588,8 @@
           <w:lang w:eastAsia="ru-RU"/>
           <w14:ligatures w14:val="none"/>
         </w:rPr>
-        <w:t>saving</w:t>
-      </w:r>
-      <w:proofErr w:type="spellEnd"/>
-      <w:r>
-        <w:rPr>
-          <w:rFonts w:ascii="Segoe UI" w:eastAsia="Times New Roman" w:hAnsi="Segoe UI" w:cs="Segoe UI"/>
-          <w:color w:val="10162F"/>
-          <w:kern w:val="0"/>
-          <w:sz w:val="27"/>
-          <w:szCs w:val="27"/>
-          <w:lang w:eastAsia="ru-RU"/>
-          <w14:ligatures w14:val="none"/>
-        </w:rPr>
-        <w:t xml:space="preserve"> </w:t>
-      </w:r>
-      <w:proofErr w:type="spellStart"/>
-      <w:r>
-        <w:rPr>
-          <w:rFonts w:ascii="Segoe UI" w:eastAsia="Times New Roman" w:hAnsi="Segoe UI" w:cs="Segoe UI"/>
-          <w:color w:val="10162F"/>
-          <w:kern w:val="0"/>
-          <w:sz w:val="27"/>
-          <w:szCs w:val="27"/>
-          <w:lang w:eastAsia="ru-RU"/>
-          <w14:ligatures w14:val="none"/>
-        </w:rPr>
-        <w:t>balance</w:t>
-      </w:r>
-      <w:proofErr w:type="spellEnd"/>
+        <w:t>saving balance</w:t>
+      </w:r>
     </w:p>
     <w:p>
       <w:pPr>
@@ -7701,7 +6868,6 @@
         </w:rPr>
         <w:t>        </w:t>
       </w:r>
-      <w:proofErr w:type="gramStart"/>
       <w:r>
         <w:rPr>
           <w:rFonts w:ascii="Ubuntu Mono" w:eastAsia="Times New Roman" w:hAnsi="Ubuntu Mono" w:cs="Courier New"/>
@@ -7714,7 +6880,6 @@
         </w:rPr>
         <w:t>&lt;!--</w:t>
       </w:r>
-      <w:proofErr w:type="gramEnd"/>
       <w:r>
         <w:rPr>
           <w:rFonts w:ascii="Ubuntu Mono" w:eastAsia="Times New Roman" w:hAnsi="Ubuntu Mono" w:cs="Courier New"/>
@@ -7878,33 +7043,7 @@
           <w:lang w:val="en-US" w:eastAsia="ru-RU"/>
           <w14:ligatures w14:val="none"/>
         </w:rPr>
-        <w:t xml:space="preserve"> is a common vulnerability affecting applications that use SQL as their database language. A hacker can use their knowledge of the SQL language to cleverly construct text inputs that modify the backend SQL query to their liking. They can force the application to output private data or respond in ways that provide intel. To specify, we will be doing a </w:t>
-      </w:r>
-      <w:proofErr w:type="spellStart"/>
-      <w:r>
-        <w:rPr>
-          <w:rFonts w:ascii="Segoe UI" w:eastAsia="Times New Roman" w:hAnsi="Segoe UI" w:cs="Segoe UI"/>
-          <w:color w:val="10162F"/>
-          <w:kern w:val="0"/>
-          <w:sz w:val="27"/>
-          <w:szCs w:val="27"/>
-          <w:lang w:val="en-US" w:eastAsia="ru-RU"/>
-          <w14:ligatures w14:val="none"/>
-        </w:rPr>
-        <w:t>boolean</w:t>
-      </w:r>
-      <w:proofErr w:type="spellEnd"/>
-      <w:r>
-        <w:rPr>
-          <w:rFonts w:ascii="Segoe UI" w:eastAsia="Times New Roman" w:hAnsi="Segoe UI" w:cs="Segoe UI"/>
-          <w:color w:val="10162F"/>
-          <w:kern w:val="0"/>
-          <w:sz w:val="27"/>
-          <w:szCs w:val="27"/>
-          <w:lang w:val="en-US" w:eastAsia="ru-RU"/>
-          <w14:ligatures w14:val="none"/>
-        </w:rPr>
-        <w:t>-based injection that involves SQL statements that can confirm TRUE/FALSE questions about the database.</w:t>
+        <w:t> is a common vulnerability affecting applications that use SQL as their database language. A hacker can use their knowledge of the SQL language to cleverly construct text inputs that modify the backend SQL query to their liking. They can force the application to output private data or respond in ways that provide intel. To specify, we will be doing a boolean-based injection that involves SQL statements that can confirm TRUE/FALSE questions about the database.</w:t>
       </w:r>
     </w:p>
     <w:p>
@@ -8357,33 +7496,7 @@
           <w:lang w:val="en-US" w:eastAsia="ru-RU"/>
           <w14:ligatures w14:val="none"/>
         </w:rPr>
-        <w:t xml:space="preserve">That said, great job! You’ve hunted, identified, and removed bugs and vulnerabilities for </w:t>
-      </w:r>
-      <w:proofErr w:type="spellStart"/>
-      <w:r>
-        <w:rPr>
-          <w:rFonts w:ascii="Segoe UI" w:eastAsia="Times New Roman" w:hAnsi="Segoe UI" w:cs="Segoe UI"/>
-          <w:color w:val="10162F"/>
-          <w:kern w:val="0"/>
-          <w:sz w:val="27"/>
-          <w:szCs w:val="27"/>
-          <w:lang w:val="en-US" w:eastAsia="ru-RU"/>
-          <w14:ligatures w14:val="none"/>
-        </w:rPr>
-        <w:t>FakeBank</w:t>
-      </w:r>
-      <w:proofErr w:type="spellEnd"/>
-      <w:r>
-        <w:rPr>
-          <w:rFonts w:ascii="Segoe UI" w:eastAsia="Times New Roman" w:hAnsi="Segoe UI" w:cs="Segoe UI"/>
-          <w:color w:val="10162F"/>
-          <w:kern w:val="0"/>
-          <w:sz w:val="27"/>
-          <w:szCs w:val="27"/>
-          <w:lang w:val="en-US" w:eastAsia="ru-RU"/>
-          <w14:ligatures w14:val="none"/>
-        </w:rPr>
-        <w:t xml:space="preserve"> Financial login page. You were able to gain a high-level overview of bug hunting and practice it on a web application.</w:t>
+        <w:t>That said, great job! You’ve hunted, identified, and removed bugs and vulnerabilities for FakeBank Financial login page. You were able to gain a high-level overview of bug hunting and practice it on a web application.</w:t>
       </w:r>
     </w:p>
     <w:p>
@@ -8410,33 +7523,7 @@
           <w:lang w:val="en-US" w:eastAsia="ru-RU"/>
           <w14:ligatures w14:val="none"/>
         </w:rPr>
-        <w:t xml:space="preserve">Though we are pausing here, this does not mean that </w:t>
-      </w:r>
-      <w:proofErr w:type="spellStart"/>
-      <w:r>
-        <w:rPr>
-          <w:rFonts w:ascii="Segoe UI" w:eastAsia="Times New Roman" w:hAnsi="Segoe UI" w:cs="Segoe UI"/>
-          <w:color w:val="10162F"/>
-          <w:kern w:val="0"/>
-          <w:sz w:val="27"/>
-          <w:szCs w:val="27"/>
-          <w:lang w:val="en-US" w:eastAsia="ru-RU"/>
-          <w14:ligatures w14:val="none"/>
-        </w:rPr>
-        <w:t>FakeBank</w:t>
-      </w:r>
-      <w:proofErr w:type="spellEnd"/>
-      <w:r>
-        <w:rPr>
-          <w:rFonts w:ascii="Segoe UI" w:eastAsia="Times New Roman" w:hAnsi="Segoe UI" w:cs="Segoe UI"/>
-          <w:color w:val="10162F"/>
-          <w:kern w:val="0"/>
-          <w:sz w:val="27"/>
-          <w:szCs w:val="27"/>
-          <w:lang w:val="en-US" w:eastAsia="ru-RU"/>
-          <w14:ligatures w14:val="none"/>
-        </w:rPr>
-        <w:t xml:space="preserve"> Financial is completely free of bugs and vulnerabilities. There may be plenty of other hidden bugs and vulnerabilities within the application. Explore the application and its code to identify any other missed issues.</w:t>
+        <w:t>Though we are pausing here, this does not mean that FakeBank Financial is completely free of bugs and vulnerabilities. There may be plenty of other hidden bugs and vulnerabilities within the application. Explore the application and its code to identify any other missed issues.</w:t>
       </w:r>
     </w:p>
     <w:p>
@@ -8624,6 +7711,3119 @@
           <w:lang w:val="en-US"/>
         </w:rPr>
       </w:pPr>
+    </w:p>
+    <w:p>
+      <w:pPr>
+        <w:pStyle w:val="3"/>
+        <w:shd w:val="clear" w:color="auto" w:fill="FFFFFF"/>
+        <w:rPr>
+          <w:rFonts w:ascii="Segoe UI" w:hAnsi="Segoe UI" w:cs="Segoe UI"/>
+          <w:lang w:val="en-US"/>
+        </w:rPr>
+      </w:pPr>
+      <w:r>
+        <w:rPr>
+          <w:rFonts w:ascii="Segoe UI" w:hAnsi="Segoe UI" w:cs="Segoe UI"/>
+          <w:lang w:val="en-US"/>
+        </w:rPr>
+        <w:lastRenderedPageBreak/>
+        <w:t>Challenge: Hunting for Web Vulnerability</w:t>
+      </w:r>
+    </w:p>
+    <w:p>
+      <w:pPr>
+        <w:pStyle w:val="stylesprpz3d"/>
+        <w:shd w:val="clear" w:color="auto" w:fill="FFFFFF"/>
+        <w:spacing w:before="0" w:beforeAutospacing="0"/>
+        <w:rPr>
+          <w:rFonts w:ascii="Segoe UI" w:hAnsi="Segoe UI" w:cs="Segoe UI"/>
+          <w:color w:val="10162F"/>
+          <w:sz w:val="27"/>
+          <w:szCs w:val="27"/>
+          <w:lang w:val="en-US"/>
+        </w:rPr>
+      </w:pPr>
+      <w:r>
+        <w:rPr>
+          <w:rFonts w:ascii="Segoe UI" w:hAnsi="Segoe UI" w:cs="Segoe UI"/>
+          <w:color w:val="10162F"/>
+          <w:sz w:val="27"/>
+          <w:szCs w:val="27"/>
+          <w:lang w:val="en-US"/>
+        </w:rPr>
+        <w:t>Here’s a challenge! You’re free to skip this exercise if you choose. To skip, just select </w:t>
+      </w:r>
+      <w:r>
+        <w:rPr>
+          <w:rStyle w:val="HTML0"/>
+          <w:rFonts w:ascii="Arial" w:hAnsi="Arial" w:cs="Arial"/>
+          <w:color w:val="4B4B4D"/>
+          <w:bdr w:val="single" w:sz="6" w:space="0" w:color="C4C3C7" w:frame="1"/>
+          <w:shd w:val="clear" w:color="auto" w:fill="F6F5FA"/>
+          <w:lang w:val="en-US"/>
+        </w:rPr>
+        <w:t>Next</w:t>
+      </w:r>
+      <w:r>
+        <w:rPr>
+          <w:rFonts w:ascii="Segoe UI" w:hAnsi="Segoe UI" w:cs="Segoe UI"/>
+          <w:color w:val="10162F"/>
+          <w:sz w:val="27"/>
+          <w:szCs w:val="27"/>
+          <w:lang w:val="en-US"/>
+        </w:rPr>
+        <w:t> to continue.</w:t>
+      </w:r>
+    </w:p>
+    <w:p>
+      <w:pPr>
+        <w:pStyle w:val="stylesprpz3d"/>
+        <w:shd w:val="clear" w:color="auto" w:fill="FFFFFF"/>
+        <w:spacing w:before="0" w:beforeAutospacing="0"/>
+        <w:rPr>
+          <w:rFonts w:ascii="Segoe UI" w:hAnsi="Segoe UI" w:cs="Segoe UI"/>
+          <w:color w:val="10162F"/>
+          <w:sz w:val="27"/>
+          <w:szCs w:val="27"/>
+          <w:lang w:val="en-US"/>
+        </w:rPr>
+      </w:pPr>
+      <w:r>
+        <w:rPr>
+          <w:rFonts w:ascii="Segoe UI" w:hAnsi="Segoe UI" w:cs="Segoe UI"/>
+          <w:color w:val="10162F"/>
+          <w:sz w:val="27"/>
+          <w:szCs w:val="27"/>
+          <w:lang w:val="en-US"/>
+        </w:rPr>
+        <w:t>However, if you choose to accept this challenge, your task is to identify and note as many vulnerabilities as you can find within the website. Once you identify and note all the vulnerabilities on the site, compare what you’ve noted with the </w:t>
+      </w:r>
+      <w:r>
+        <w:rPr>
+          <w:rStyle w:val="HTML"/>
+          <w:rFonts w:ascii="Ubuntu Mono" w:hAnsi="Ubuntu Mono"/>
+          <w:color w:val="15141F"/>
+          <w:sz w:val="22"/>
+          <w:szCs w:val="22"/>
+          <w:shd w:val="clear" w:color="auto" w:fill="EAE9ED"/>
+          <w:lang w:val="en-US"/>
+        </w:rPr>
+        <w:t>site_vulnerabilities.txt</w:t>
+      </w:r>
+      <w:r>
+        <w:rPr>
+          <w:rFonts w:ascii="Segoe UI" w:hAnsi="Segoe UI" w:cs="Segoe UI"/>
+          <w:color w:val="10162F"/>
+          <w:sz w:val="27"/>
+          <w:szCs w:val="27"/>
+          <w:lang w:val="en-US"/>
+        </w:rPr>
+        <w:t> file.</w:t>
+      </w:r>
+    </w:p>
+    <w:p>
+      <w:pPr>
+        <w:pStyle w:val="stylesprpz3d"/>
+        <w:shd w:val="clear" w:color="auto" w:fill="FFFFFF"/>
+        <w:spacing w:before="0" w:beforeAutospacing="0" w:after="0" w:afterAutospacing="0"/>
+        <w:rPr>
+          <w:rFonts w:ascii="Segoe UI" w:hAnsi="Segoe UI" w:cs="Segoe UI"/>
+          <w:color w:val="10162F"/>
+          <w:sz w:val="27"/>
+          <w:szCs w:val="27"/>
+        </w:rPr>
+      </w:pPr>
+      <w:r>
+        <w:rPr>
+          <w:rStyle w:val="a4"/>
+          <w:rFonts w:ascii="Segoe UI" w:hAnsi="Segoe UI" w:cs="Segoe UI"/>
+          <w:color w:val="10162F"/>
+          <w:sz w:val="27"/>
+          <w:szCs w:val="27"/>
+        </w:rPr>
+        <w:t>Hint: Try </w:t>
+      </w:r>
+      <w:r>
+        <w:rPr>
+          <w:rStyle w:val="HTML"/>
+          <w:rFonts w:ascii="Ubuntu Mono" w:hAnsi="Ubuntu Mono"/>
+          <w:i/>
+          <w:iCs/>
+          <w:color w:val="15141F"/>
+          <w:sz w:val="22"/>
+          <w:szCs w:val="22"/>
+          <w:shd w:val="clear" w:color="auto" w:fill="EAE9ED"/>
+        </w:rPr>
+        <w:t>jake@newcomsolutions.com</w:t>
+      </w:r>
+    </w:p>
+    <w:p>
+      <w:pPr>
+        <w:jc w:val="both"/>
+        <w:rPr>
+          <w:lang w:val="en-US"/>
+        </w:rPr>
+      </w:pPr>
+    </w:p>
+    <w:p>
+      <w:pPr>
+        <w:jc w:val="both"/>
+        <w:rPr>
+          <w:lang w:val="en-US"/>
+        </w:rPr>
+      </w:pPr>
+      <w:r>
+        <w:rPr>
+          <w:lang w:val="en-US"/>
+        </w:rPr>
+        <w:t>Index.html</w:t>
+      </w:r>
+    </w:p>
+    <w:p>
+      <w:pPr>
+        <w:shd w:val="clear" w:color="auto" w:fill="211E2F"/>
+        <w:spacing w:after="0" w:line="360" w:lineRule="atLeast"/>
+        <w:rPr>
+          <w:rFonts w:ascii="Ubuntu Mono" w:eastAsia="Times New Roman" w:hAnsi="Ubuntu Mono" w:cs="Times New Roman"/>
+          <w:color w:val="FFFFFF"/>
+          <w:kern w:val="0"/>
+          <w:sz w:val="21"/>
+          <w:szCs w:val="21"/>
+          <w:lang w:val="en-US" w:eastAsia="ru-RU"/>
+          <w14:ligatures w14:val="none"/>
+        </w:rPr>
+      </w:pPr>
+      <w:r>
+        <w:rPr>
+          <w:rFonts w:ascii="Ubuntu Mono" w:eastAsia="Times New Roman" w:hAnsi="Ubuntu Mono" w:cs="Times New Roman"/>
+          <w:color w:val="939598"/>
+          <w:kern w:val="0"/>
+          <w:sz w:val="21"/>
+          <w:szCs w:val="21"/>
+          <w:lang w:val="en-US" w:eastAsia="ru-RU"/>
+          <w14:ligatures w14:val="none"/>
+        </w:rPr>
+        <w:t>&lt;!DOCTYPE html&gt;</w:t>
+      </w:r>
+    </w:p>
+    <w:p>
+      <w:pPr>
+        <w:shd w:val="clear" w:color="auto" w:fill="211E2F"/>
+        <w:spacing w:after="0" w:line="360" w:lineRule="atLeast"/>
+        <w:rPr>
+          <w:rFonts w:ascii="Ubuntu Mono" w:eastAsia="Times New Roman" w:hAnsi="Ubuntu Mono" w:cs="Times New Roman"/>
+          <w:color w:val="FFFFFF"/>
+          <w:kern w:val="0"/>
+          <w:sz w:val="21"/>
+          <w:szCs w:val="21"/>
+          <w:lang w:val="en-US" w:eastAsia="ru-RU"/>
+          <w14:ligatures w14:val="none"/>
+        </w:rPr>
+      </w:pPr>
+      <w:r>
+        <w:rPr>
+          <w:rFonts w:ascii="Ubuntu Mono" w:eastAsia="Times New Roman" w:hAnsi="Ubuntu Mono" w:cs="Times New Roman"/>
+          <w:color w:val="EA6C8B"/>
+          <w:kern w:val="0"/>
+          <w:sz w:val="21"/>
+          <w:szCs w:val="21"/>
+          <w:lang w:val="en-US" w:eastAsia="ru-RU"/>
+          <w14:ligatures w14:val="none"/>
+        </w:rPr>
+        <w:t>&lt;html&gt;</w:t>
+      </w:r>
+    </w:p>
+    <w:p>
+      <w:pPr>
+        <w:shd w:val="clear" w:color="auto" w:fill="211E2F"/>
+        <w:spacing w:after="0" w:line="360" w:lineRule="atLeast"/>
+        <w:rPr>
+          <w:rFonts w:ascii="Ubuntu Mono" w:eastAsia="Times New Roman" w:hAnsi="Ubuntu Mono" w:cs="Times New Roman"/>
+          <w:color w:val="FFFFFF"/>
+          <w:kern w:val="0"/>
+          <w:sz w:val="21"/>
+          <w:szCs w:val="21"/>
+          <w:lang w:val="en-US" w:eastAsia="ru-RU"/>
+          <w14:ligatures w14:val="none"/>
+        </w:rPr>
+      </w:pPr>
+      <w:r>
+        <w:rPr>
+          <w:rFonts w:ascii="Ubuntu Mono" w:eastAsia="Times New Roman" w:hAnsi="Ubuntu Mono" w:cs="Times New Roman"/>
+          <w:color w:val="EA6C8B"/>
+          <w:kern w:val="0"/>
+          <w:sz w:val="21"/>
+          <w:szCs w:val="21"/>
+          <w:lang w:val="en-US" w:eastAsia="ru-RU"/>
+          <w14:ligatures w14:val="none"/>
+        </w:rPr>
+        <w:t>&lt;head&gt;</w:t>
+      </w:r>
+    </w:p>
+    <w:p>
+      <w:pPr>
+        <w:shd w:val="clear" w:color="auto" w:fill="211E2F"/>
+        <w:spacing w:after="0" w:line="360" w:lineRule="atLeast"/>
+        <w:rPr>
+          <w:rFonts w:ascii="Ubuntu Mono" w:eastAsia="Times New Roman" w:hAnsi="Ubuntu Mono" w:cs="Times New Roman"/>
+          <w:color w:val="FFFFFF"/>
+          <w:kern w:val="0"/>
+          <w:sz w:val="21"/>
+          <w:szCs w:val="21"/>
+          <w:lang w:val="en-US" w:eastAsia="ru-RU"/>
+          <w14:ligatures w14:val="none"/>
+        </w:rPr>
+      </w:pPr>
+      <w:r>
+        <w:rPr>
+          <w:rFonts w:ascii="Ubuntu Mono" w:eastAsia="Times New Roman" w:hAnsi="Ubuntu Mono" w:cs="Times New Roman"/>
+          <w:color w:val="FFFFFF"/>
+          <w:kern w:val="0"/>
+          <w:sz w:val="21"/>
+          <w:szCs w:val="21"/>
+          <w:lang w:val="en-US" w:eastAsia="ru-RU"/>
+          <w14:ligatures w14:val="none"/>
+        </w:rPr>
+        <w:t xml:space="preserve">  </w:t>
+      </w:r>
+      <w:r>
+        <w:rPr>
+          <w:rFonts w:ascii="Ubuntu Mono" w:eastAsia="Times New Roman" w:hAnsi="Ubuntu Mono" w:cs="Times New Roman"/>
+          <w:color w:val="EA6C8B"/>
+          <w:kern w:val="0"/>
+          <w:sz w:val="21"/>
+          <w:szCs w:val="21"/>
+          <w:lang w:val="en-US" w:eastAsia="ru-RU"/>
+          <w14:ligatures w14:val="none"/>
+        </w:rPr>
+        <w:t>&lt;title&gt;&lt;/title&gt;</w:t>
+      </w:r>
+    </w:p>
+    <w:p>
+      <w:pPr>
+        <w:shd w:val="clear" w:color="auto" w:fill="211E2F"/>
+        <w:spacing w:after="0" w:line="360" w:lineRule="atLeast"/>
+        <w:rPr>
+          <w:rFonts w:ascii="Ubuntu Mono" w:eastAsia="Times New Roman" w:hAnsi="Ubuntu Mono" w:cs="Times New Roman"/>
+          <w:color w:val="FFFFFF"/>
+          <w:kern w:val="0"/>
+          <w:sz w:val="21"/>
+          <w:szCs w:val="21"/>
+          <w:lang w:val="en-US" w:eastAsia="ru-RU"/>
+          <w14:ligatures w14:val="none"/>
+        </w:rPr>
+      </w:pPr>
+      <w:r>
+        <w:rPr>
+          <w:rFonts w:ascii="Ubuntu Mono" w:eastAsia="Times New Roman" w:hAnsi="Ubuntu Mono" w:cs="Times New Roman"/>
+          <w:color w:val="FFFFFF"/>
+          <w:kern w:val="0"/>
+          <w:sz w:val="21"/>
+          <w:szCs w:val="21"/>
+          <w:lang w:val="en-US" w:eastAsia="ru-RU"/>
+          <w14:ligatures w14:val="none"/>
+        </w:rPr>
+        <w:t xml:space="preserve">  </w:t>
+      </w:r>
+      <w:r>
+        <w:rPr>
+          <w:rFonts w:ascii="Ubuntu Mono" w:eastAsia="Times New Roman" w:hAnsi="Ubuntu Mono" w:cs="Times New Roman"/>
+          <w:color w:val="EA6C8B"/>
+          <w:kern w:val="0"/>
+          <w:sz w:val="21"/>
+          <w:szCs w:val="21"/>
+          <w:lang w:val="en-US" w:eastAsia="ru-RU"/>
+          <w14:ligatures w14:val="none"/>
+        </w:rPr>
+        <w:t>&lt;link</w:t>
+      </w:r>
+      <w:r>
+        <w:rPr>
+          <w:rFonts w:ascii="Ubuntu Mono" w:eastAsia="Times New Roman" w:hAnsi="Ubuntu Mono" w:cs="Times New Roman"/>
+          <w:color w:val="FFFFFF"/>
+          <w:kern w:val="0"/>
+          <w:sz w:val="21"/>
+          <w:szCs w:val="21"/>
+          <w:lang w:val="en-US" w:eastAsia="ru-RU"/>
+          <w14:ligatures w14:val="none"/>
+        </w:rPr>
+        <w:t xml:space="preserve"> </w:t>
+      </w:r>
+      <w:r>
+        <w:rPr>
+          <w:rFonts w:ascii="Ubuntu Mono" w:eastAsia="Times New Roman" w:hAnsi="Ubuntu Mono" w:cs="Times New Roman"/>
+          <w:color w:val="B4D353"/>
+          <w:kern w:val="0"/>
+          <w:sz w:val="21"/>
+          <w:szCs w:val="21"/>
+          <w:lang w:val="en-US" w:eastAsia="ru-RU"/>
+          <w14:ligatures w14:val="none"/>
+        </w:rPr>
+        <w:t>rel</w:t>
+      </w:r>
+      <w:r>
+        <w:rPr>
+          <w:rFonts w:ascii="Ubuntu Mono" w:eastAsia="Times New Roman" w:hAnsi="Ubuntu Mono" w:cs="Times New Roman"/>
+          <w:color w:val="FFFFFF"/>
+          <w:kern w:val="0"/>
+          <w:sz w:val="21"/>
+          <w:szCs w:val="21"/>
+          <w:lang w:val="en-US" w:eastAsia="ru-RU"/>
+          <w14:ligatures w14:val="none"/>
+        </w:rPr>
+        <w:t>=</w:t>
+      </w:r>
+      <w:r>
+        <w:rPr>
+          <w:rFonts w:ascii="Ubuntu Mono" w:eastAsia="Times New Roman" w:hAnsi="Ubuntu Mono" w:cs="Times New Roman"/>
+          <w:color w:val="FFE083"/>
+          <w:kern w:val="0"/>
+          <w:sz w:val="21"/>
+          <w:szCs w:val="21"/>
+          <w:lang w:val="en-US" w:eastAsia="ru-RU"/>
+          <w14:ligatures w14:val="none"/>
+        </w:rPr>
+        <w:t>"stylesheet"</w:t>
+      </w:r>
+      <w:r>
+        <w:rPr>
+          <w:rFonts w:ascii="Ubuntu Mono" w:eastAsia="Times New Roman" w:hAnsi="Ubuntu Mono" w:cs="Times New Roman"/>
+          <w:color w:val="FFFFFF"/>
+          <w:kern w:val="0"/>
+          <w:sz w:val="21"/>
+          <w:szCs w:val="21"/>
+          <w:lang w:val="en-US" w:eastAsia="ru-RU"/>
+          <w14:ligatures w14:val="none"/>
+        </w:rPr>
+        <w:t xml:space="preserve"> </w:t>
+      </w:r>
+      <w:r>
+        <w:rPr>
+          <w:rFonts w:ascii="Ubuntu Mono" w:eastAsia="Times New Roman" w:hAnsi="Ubuntu Mono" w:cs="Times New Roman"/>
+          <w:color w:val="B4D353"/>
+          <w:kern w:val="0"/>
+          <w:sz w:val="21"/>
+          <w:szCs w:val="21"/>
+          <w:lang w:val="en-US" w:eastAsia="ru-RU"/>
+          <w14:ligatures w14:val="none"/>
+        </w:rPr>
+        <w:t>href</w:t>
+      </w:r>
+      <w:r>
+        <w:rPr>
+          <w:rFonts w:ascii="Ubuntu Mono" w:eastAsia="Times New Roman" w:hAnsi="Ubuntu Mono" w:cs="Times New Roman"/>
+          <w:color w:val="FFFFFF"/>
+          <w:kern w:val="0"/>
+          <w:sz w:val="21"/>
+          <w:szCs w:val="21"/>
+          <w:lang w:val="en-US" w:eastAsia="ru-RU"/>
+          <w14:ligatures w14:val="none"/>
+        </w:rPr>
+        <w:t>=</w:t>
+      </w:r>
+      <w:r>
+        <w:rPr>
+          <w:rFonts w:ascii="Ubuntu Mono" w:eastAsia="Times New Roman" w:hAnsi="Ubuntu Mono" w:cs="Times New Roman"/>
+          <w:color w:val="FFE083"/>
+          <w:kern w:val="0"/>
+          <w:sz w:val="21"/>
+          <w:szCs w:val="21"/>
+          <w:lang w:val="en-US" w:eastAsia="ru-RU"/>
+          <w14:ligatures w14:val="none"/>
+        </w:rPr>
+        <w:t>"styles.css"</w:t>
+      </w:r>
+      <w:r>
+        <w:rPr>
+          <w:rFonts w:ascii="Ubuntu Mono" w:eastAsia="Times New Roman" w:hAnsi="Ubuntu Mono" w:cs="Times New Roman"/>
+          <w:color w:val="EA6C8B"/>
+          <w:kern w:val="0"/>
+          <w:sz w:val="21"/>
+          <w:szCs w:val="21"/>
+          <w:lang w:val="en-US" w:eastAsia="ru-RU"/>
+          <w14:ligatures w14:val="none"/>
+        </w:rPr>
+        <w:t>&gt;</w:t>
+      </w:r>
+    </w:p>
+    <w:p>
+      <w:pPr>
+        <w:shd w:val="clear" w:color="auto" w:fill="211E2F"/>
+        <w:spacing w:after="0" w:line="360" w:lineRule="atLeast"/>
+        <w:rPr>
+          <w:rFonts w:ascii="Ubuntu Mono" w:eastAsia="Times New Roman" w:hAnsi="Ubuntu Mono" w:cs="Times New Roman"/>
+          <w:color w:val="FFFFFF"/>
+          <w:kern w:val="0"/>
+          <w:sz w:val="21"/>
+          <w:szCs w:val="21"/>
+          <w:lang w:val="en-US" w:eastAsia="ru-RU"/>
+          <w14:ligatures w14:val="none"/>
+        </w:rPr>
+      </w:pPr>
+      <w:r>
+        <w:rPr>
+          <w:rFonts w:ascii="Ubuntu Mono" w:eastAsia="Times New Roman" w:hAnsi="Ubuntu Mono" w:cs="Times New Roman"/>
+          <w:color w:val="FFFFFF"/>
+          <w:kern w:val="0"/>
+          <w:sz w:val="21"/>
+          <w:szCs w:val="21"/>
+          <w:lang w:val="en-US" w:eastAsia="ru-RU"/>
+          <w14:ligatures w14:val="none"/>
+        </w:rPr>
+        <w:t xml:space="preserve">  </w:t>
+      </w:r>
+      <w:r>
+        <w:rPr>
+          <w:rFonts w:ascii="Ubuntu Mono" w:eastAsia="Times New Roman" w:hAnsi="Ubuntu Mono" w:cs="Times New Roman"/>
+          <w:color w:val="EA6C8B"/>
+          <w:kern w:val="0"/>
+          <w:sz w:val="21"/>
+          <w:szCs w:val="21"/>
+          <w:lang w:val="en-US" w:eastAsia="ru-RU"/>
+          <w14:ligatures w14:val="none"/>
+        </w:rPr>
+        <w:t>&lt;script</w:t>
+      </w:r>
+      <w:r>
+        <w:rPr>
+          <w:rFonts w:ascii="Ubuntu Mono" w:eastAsia="Times New Roman" w:hAnsi="Ubuntu Mono" w:cs="Times New Roman"/>
+          <w:color w:val="FFFFFF"/>
+          <w:kern w:val="0"/>
+          <w:sz w:val="21"/>
+          <w:szCs w:val="21"/>
+          <w:lang w:val="en-US" w:eastAsia="ru-RU"/>
+          <w14:ligatures w14:val="none"/>
+        </w:rPr>
+        <w:t xml:space="preserve"> </w:t>
+      </w:r>
+      <w:r>
+        <w:rPr>
+          <w:rFonts w:ascii="Ubuntu Mono" w:eastAsia="Times New Roman" w:hAnsi="Ubuntu Mono" w:cs="Times New Roman"/>
+          <w:color w:val="B4D353"/>
+          <w:kern w:val="0"/>
+          <w:sz w:val="21"/>
+          <w:szCs w:val="21"/>
+          <w:lang w:val="en-US" w:eastAsia="ru-RU"/>
+          <w14:ligatures w14:val="none"/>
+        </w:rPr>
+        <w:t>src</w:t>
+      </w:r>
+      <w:r>
+        <w:rPr>
+          <w:rFonts w:ascii="Ubuntu Mono" w:eastAsia="Times New Roman" w:hAnsi="Ubuntu Mono" w:cs="Times New Roman"/>
+          <w:color w:val="FFFFFF"/>
+          <w:kern w:val="0"/>
+          <w:sz w:val="21"/>
+          <w:szCs w:val="21"/>
+          <w:lang w:val="en-US" w:eastAsia="ru-RU"/>
+          <w14:ligatures w14:val="none"/>
+        </w:rPr>
+        <w:t>=</w:t>
+      </w:r>
+      <w:r>
+        <w:rPr>
+          <w:rFonts w:ascii="Ubuntu Mono" w:eastAsia="Times New Roman" w:hAnsi="Ubuntu Mono" w:cs="Times New Roman"/>
+          <w:color w:val="FFE083"/>
+          <w:kern w:val="0"/>
+          <w:sz w:val="21"/>
+          <w:szCs w:val="21"/>
+          <w:lang w:val="en-US" w:eastAsia="ru-RU"/>
+          <w14:ligatures w14:val="none"/>
+        </w:rPr>
+        <w:t>"config.js"</w:t>
+      </w:r>
+      <w:r>
+        <w:rPr>
+          <w:rFonts w:ascii="Ubuntu Mono" w:eastAsia="Times New Roman" w:hAnsi="Ubuntu Mono" w:cs="Times New Roman"/>
+          <w:color w:val="EA6C8B"/>
+          <w:kern w:val="0"/>
+          <w:sz w:val="21"/>
+          <w:szCs w:val="21"/>
+          <w:lang w:val="en-US" w:eastAsia="ru-RU"/>
+          <w14:ligatures w14:val="none"/>
+        </w:rPr>
+        <w:t>&gt;&lt;/script&gt;</w:t>
+      </w:r>
+    </w:p>
+    <w:p>
+      <w:pPr>
+        <w:shd w:val="clear" w:color="auto" w:fill="211E2F"/>
+        <w:spacing w:after="0" w:line="360" w:lineRule="atLeast"/>
+        <w:rPr>
+          <w:rFonts w:ascii="Ubuntu Mono" w:eastAsia="Times New Roman" w:hAnsi="Ubuntu Mono" w:cs="Times New Roman"/>
+          <w:color w:val="FFFFFF"/>
+          <w:kern w:val="0"/>
+          <w:sz w:val="21"/>
+          <w:szCs w:val="21"/>
+          <w:lang w:val="en-US" w:eastAsia="ru-RU"/>
+          <w14:ligatures w14:val="none"/>
+        </w:rPr>
+      </w:pPr>
+      <w:r>
+        <w:rPr>
+          <w:rFonts w:ascii="Ubuntu Mono" w:eastAsia="Times New Roman" w:hAnsi="Ubuntu Mono" w:cs="Times New Roman"/>
+          <w:color w:val="FFFFFF"/>
+          <w:kern w:val="0"/>
+          <w:sz w:val="21"/>
+          <w:szCs w:val="21"/>
+          <w:lang w:val="en-US" w:eastAsia="ru-RU"/>
+          <w14:ligatures w14:val="none"/>
+        </w:rPr>
+        <w:t xml:space="preserve">  </w:t>
+      </w:r>
+      <w:r>
+        <w:rPr>
+          <w:rFonts w:ascii="Ubuntu Mono" w:eastAsia="Times New Roman" w:hAnsi="Ubuntu Mono" w:cs="Times New Roman"/>
+          <w:color w:val="EA6C8B"/>
+          <w:kern w:val="0"/>
+          <w:sz w:val="21"/>
+          <w:szCs w:val="21"/>
+          <w:lang w:val="en-US" w:eastAsia="ru-RU"/>
+          <w14:ligatures w14:val="none"/>
+        </w:rPr>
+        <w:t>&lt;script</w:t>
+      </w:r>
+      <w:r>
+        <w:rPr>
+          <w:rFonts w:ascii="Ubuntu Mono" w:eastAsia="Times New Roman" w:hAnsi="Ubuntu Mono" w:cs="Times New Roman"/>
+          <w:color w:val="FFFFFF"/>
+          <w:kern w:val="0"/>
+          <w:sz w:val="21"/>
+          <w:szCs w:val="21"/>
+          <w:lang w:val="en-US" w:eastAsia="ru-RU"/>
+          <w14:ligatures w14:val="none"/>
+        </w:rPr>
+        <w:t xml:space="preserve"> </w:t>
+      </w:r>
+      <w:r>
+        <w:rPr>
+          <w:rFonts w:ascii="Ubuntu Mono" w:eastAsia="Times New Roman" w:hAnsi="Ubuntu Mono" w:cs="Times New Roman"/>
+          <w:color w:val="B4D353"/>
+          <w:kern w:val="0"/>
+          <w:sz w:val="21"/>
+          <w:szCs w:val="21"/>
+          <w:lang w:val="en-US" w:eastAsia="ru-RU"/>
+          <w14:ligatures w14:val="none"/>
+        </w:rPr>
+        <w:t>src</w:t>
+      </w:r>
+      <w:r>
+        <w:rPr>
+          <w:rFonts w:ascii="Ubuntu Mono" w:eastAsia="Times New Roman" w:hAnsi="Ubuntu Mono" w:cs="Times New Roman"/>
+          <w:color w:val="FFFFFF"/>
+          <w:kern w:val="0"/>
+          <w:sz w:val="21"/>
+          <w:szCs w:val="21"/>
+          <w:lang w:val="en-US" w:eastAsia="ru-RU"/>
+          <w14:ligatures w14:val="none"/>
+        </w:rPr>
+        <w:t>=</w:t>
+      </w:r>
+      <w:r>
+        <w:rPr>
+          <w:rFonts w:ascii="Ubuntu Mono" w:eastAsia="Times New Roman" w:hAnsi="Ubuntu Mono" w:cs="Times New Roman"/>
+          <w:color w:val="FFE083"/>
+          <w:kern w:val="0"/>
+          <w:sz w:val="21"/>
+          <w:szCs w:val="21"/>
+          <w:lang w:val="en-US" w:eastAsia="ru-RU"/>
+          <w14:ligatures w14:val="none"/>
+        </w:rPr>
+        <w:t>"appletFramework.js"</w:t>
+      </w:r>
+      <w:r>
+        <w:rPr>
+          <w:rFonts w:ascii="Ubuntu Mono" w:eastAsia="Times New Roman" w:hAnsi="Ubuntu Mono" w:cs="Times New Roman"/>
+          <w:color w:val="EA6C8B"/>
+          <w:kern w:val="0"/>
+          <w:sz w:val="21"/>
+          <w:szCs w:val="21"/>
+          <w:lang w:val="en-US" w:eastAsia="ru-RU"/>
+          <w14:ligatures w14:val="none"/>
+        </w:rPr>
+        <w:t>&gt;&lt;/script&gt;</w:t>
+      </w:r>
+    </w:p>
+    <w:p>
+      <w:pPr>
+        <w:shd w:val="clear" w:color="auto" w:fill="211E2F"/>
+        <w:spacing w:after="0" w:line="360" w:lineRule="atLeast"/>
+        <w:rPr>
+          <w:rFonts w:ascii="Ubuntu Mono" w:eastAsia="Times New Roman" w:hAnsi="Ubuntu Mono" w:cs="Times New Roman"/>
+          <w:color w:val="FFFFFF"/>
+          <w:kern w:val="0"/>
+          <w:sz w:val="21"/>
+          <w:szCs w:val="21"/>
+          <w:lang w:val="en-US" w:eastAsia="ru-RU"/>
+          <w14:ligatures w14:val="none"/>
+        </w:rPr>
+      </w:pPr>
+      <w:r>
+        <w:rPr>
+          <w:rFonts w:ascii="Ubuntu Mono" w:eastAsia="Times New Roman" w:hAnsi="Ubuntu Mono" w:cs="Times New Roman"/>
+          <w:color w:val="EA6C8B"/>
+          <w:kern w:val="0"/>
+          <w:sz w:val="21"/>
+          <w:szCs w:val="21"/>
+          <w:lang w:val="en-US" w:eastAsia="ru-RU"/>
+          <w14:ligatures w14:val="none"/>
+        </w:rPr>
+        <w:t>&lt;/head&gt;</w:t>
+      </w:r>
+    </w:p>
+    <w:p>
+      <w:pPr>
+        <w:shd w:val="clear" w:color="auto" w:fill="211E2F"/>
+        <w:spacing w:after="0" w:line="360" w:lineRule="atLeast"/>
+        <w:rPr>
+          <w:rFonts w:ascii="Ubuntu Mono" w:eastAsia="Times New Roman" w:hAnsi="Ubuntu Mono" w:cs="Times New Roman"/>
+          <w:color w:val="FFFFFF"/>
+          <w:kern w:val="0"/>
+          <w:sz w:val="21"/>
+          <w:szCs w:val="21"/>
+          <w:lang w:val="en-US" w:eastAsia="ru-RU"/>
+          <w14:ligatures w14:val="none"/>
+        </w:rPr>
+      </w:pPr>
+      <w:r>
+        <w:rPr>
+          <w:rFonts w:ascii="Ubuntu Mono" w:eastAsia="Times New Roman" w:hAnsi="Ubuntu Mono" w:cs="Times New Roman"/>
+          <w:color w:val="EA6C8B"/>
+          <w:kern w:val="0"/>
+          <w:sz w:val="21"/>
+          <w:szCs w:val="21"/>
+          <w:lang w:val="en-US" w:eastAsia="ru-RU"/>
+          <w14:ligatures w14:val="none"/>
+        </w:rPr>
+        <w:t>&lt;body&gt;</w:t>
+      </w:r>
+    </w:p>
+    <w:p>
+      <w:pPr>
+        <w:shd w:val="clear" w:color="auto" w:fill="211E2F"/>
+        <w:spacing w:after="0" w:line="360" w:lineRule="atLeast"/>
+        <w:rPr>
+          <w:rFonts w:ascii="Ubuntu Mono" w:eastAsia="Times New Roman" w:hAnsi="Ubuntu Mono" w:cs="Times New Roman"/>
+          <w:color w:val="FFFFFF"/>
+          <w:kern w:val="0"/>
+          <w:sz w:val="21"/>
+          <w:szCs w:val="21"/>
+          <w:lang w:val="en-US" w:eastAsia="ru-RU"/>
+          <w14:ligatures w14:val="none"/>
+        </w:rPr>
+      </w:pPr>
+      <w:r>
+        <w:rPr>
+          <w:rFonts w:ascii="Ubuntu Mono" w:eastAsia="Times New Roman" w:hAnsi="Ubuntu Mono" w:cs="Times New Roman"/>
+          <w:color w:val="FFFFFF"/>
+          <w:kern w:val="0"/>
+          <w:sz w:val="21"/>
+          <w:szCs w:val="21"/>
+          <w:lang w:val="en-US" w:eastAsia="ru-RU"/>
+          <w14:ligatures w14:val="none"/>
+        </w:rPr>
+        <w:t xml:space="preserve">  </w:t>
+      </w:r>
+      <w:r>
+        <w:rPr>
+          <w:rFonts w:ascii="Ubuntu Mono" w:eastAsia="Times New Roman" w:hAnsi="Ubuntu Mono" w:cs="Times New Roman"/>
+          <w:color w:val="EA6C8B"/>
+          <w:kern w:val="0"/>
+          <w:sz w:val="21"/>
+          <w:szCs w:val="21"/>
+          <w:lang w:val="en-US" w:eastAsia="ru-RU"/>
+          <w14:ligatures w14:val="none"/>
+        </w:rPr>
+        <w:t>&lt;div</w:t>
+      </w:r>
+      <w:r>
+        <w:rPr>
+          <w:rFonts w:ascii="Ubuntu Mono" w:eastAsia="Times New Roman" w:hAnsi="Ubuntu Mono" w:cs="Times New Roman"/>
+          <w:color w:val="FFFFFF"/>
+          <w:kern w:val="0"/>
+          <w:sz w:val="21"/>
+          <w:szCs w:val="21"/>
+          <w:lang w:val="en-US" w:eastAsia="ru-RU"/>
+          <w14:ligatures w14:val="none"/>
+        </w:rPr>
+        <w:t xml:space="preserve"> </w:t>
+      </w:r>
+      <w:r>
+        <w:rPr>
+          <w:rFonts w:ascii="Ubuntu Mono" w:eastAsia="Times New Roman" w:hAnsi="Ubuntu Mono" w:cs="Times New Roman"/>
+          <w:color w:val="B4D353"/>
+          <w:kern w:val="0"/>
+          <w:sz w:val="21"/>
+          <w:szCs w:val="21"/>
+          <w:lang w:val="en-US" w:eastAsia="ru-RU"/>
+          <w14:ligatures w14:val="none"/>
+        </w:rPr>
+        <w:t>class</w:t>
+      </w:r>
+      <w:r>
+        <w:rPr>
+          <w:rFonts w:ascii="Ubuntu Mono" w:eastAsia="Times New Roman" w:hAnsi="Ubuntu Mono" w:cs="Times New Roman"/>
+          <w:color w:val="FFFFFF"/>
+          <w:kern w:val="0"/>
+          <w:sz w:val="21"/>
+          <w:szCs w:val="21"/>
+          <w:lang w:val="en-US" w:eastAsia="ru-RU"/>
+          <w14:ligatures w14:val="none"/>
+        </w:rPr>
+        <w:t>=</w:t>
+      </w:r>
+      <w:r>
+        <w:rPr>
+          <w:rFonts w:ascii="Ubuntu Mono" w:eastAsia="Times New Roman" w:hAnsi="Ubuntu Mono" w:cs="Times New Roman"/>
+          <w:color w:val="FFE083"/>
+          <w:kern w:val="0"/>
+          <w:sz w:val="21"/>
+          <w:szCs w:val="21"/>
+          <w:lang w:val="en-US" w:eastAsia="ru-RU"/>
+          <w14:ligatures w14:val="none"/>
+        </w:rPr>
+        <w:t>"centered"</w:t>
+      </w:r>
+      <w:r>
+        <w:rPr>
+          <w:rFonts w:ascii="Ubuntu Mono" w:eastAsia="Times New Roman" w:hAnsi="Ubuntu Mono" w:cs="Times New Roman"/>
+          <w:color w:val="EA6C8B"/>
+          <w:kern w:val="0"/>
+          <w:sz w:val="21"/>
+          <w:szCs w:val="21"/>
+          <w:lang w:val="en-US" w:eastAsia="ru-RU"/>
+          <w14:ligatures w14:val="none"/>
+        </w:rPr>
+        <w:t>&gt;</w:t>
+      </w:r>
+    </w:p>
+    <w:p>
+      <w:pPr>
+        <w:shd w:val="clear" w:color="auto" w:fill="211E2F"/>
+        <w:spacing w:after="0" w:line="360" w:lineRule="atLeast"/>
+        <w:rPr>
+          <w:rFonts w:ascii="Ubuntu Mono" w:eastAsia="Times New Roman" w:hAnsi="Ubuntu Mono" w:cs="Times New Roman"/>
+          <w:color w:val="FFFFFF"/>
+          <w:kern w:val="0"/>
+          <w:sz w:val="21"/>
+          <w:szCs w:val="21"/>
+          <w:lang w:val="en-US" w:eastAsia="ru-RU"/>
+          <w14:ligatures w14:val="none"/>
+        </w:rPr>
+      </w:pPr>
+      <w:r>
+        <w:rPr>
+          <w:rFonts w:ascii="Ubuntu Mono" w:eastAsia="Times New Roman" w:hAnsi="Ubuntu Mono" w:cs="Times New Roman"/>
+          <w:color w:val="FFFFFF"/>
+          <w:kern w:val="0"/>
+          <w:sz w:val="21"/>
+          <w:szCs w:val="21"/>
+          <w:lang w:val="en-US" w:eastAsia="ru-RU"/>
+          <w14:ligatures w14:val="none"/>
+        </w:rPr>
+        <w:t xml:space="preserve">    </w:t>
+      </w:r>
+      <w:r>
+        <w:rPr>
+          <w:rFonts w:ascii="Ubuntu Mono" w:eastAsia="Times New Roman" w:hAnsi="Ubuntu Mono" w:cs="Times New Roman"/>
+          <w:color w:val="EA6C8B"/>
+          <w:kern w:val="0"/>
+          <w:sz w:val="21"/>
+          <w:szCs w:val="21"/>
+          <w:lang w:val="en-US" w:eastAsia="ru-RU"/>
+          <w14:ligatures w14:val="none"/>
+        </w:rPr>
+        <w:t>&lt;img</w:t>
+      </w:r>
+      <w:r>
+        <w:rPr>
+          <w:rFonts w:ascii="Ubuntu Mono" w:eastAsia="Times New Roman" w:hAnsi="Ubuntu Mono" w:cs="Times New Roman"/>
+          <w:color w:val="FFFFFF"/>
+          <w:kern w:val="0"/>
+          <w:sz w:val="21"/>
+          <w:szCs w:val="21"/>
+          <w:lang w:val="en-US" w:eastAsia="ru-RU"/>
+          <w14:ligatures w14:val="none"/>
+        </w:rPr>
+        <w:t xml:space="preserve"> </w:t>
+      </w:r>
+      <w:r>
+        <w:rPr>
+          <w:rFonts w:ascii="Ubuntu Mono" w:eastAsia="Times New Roman" w:hAnsi="Ubuntu Mono" w:cs="Times New Roman"/>
+          <w:color w:val="B4D353"/>
+          <w:kern w:val="0"/>
+          <w:sz w:val="21"/>
+          <w:szCs w:val="21"/>
+          <w:lang w:val="en-US" w:eastAsia="ru-RU"/>
+          <w14:ligatures w14:val="none"/>
+        </w:rPr>
+        <w:t>src</w:t>
+      </w:r>
+      <w:r>
+        <w:rPr>
+          <w:rFonts w:ascii="Ubuntu Mono" w:eastAsia="Times New Roman" w:hAnsi="Ubuntu Mono" w:cs="Times New Roman"/>
+          <w:color w:val="FFFFFF"/>
+          <w:kern w:val="0"/>
+          <w:sz w:val="21"/>
+          <w:szCs w:val="21"/>
+          <w:lang w:val="en-US" w:eastAsia="ru-RU"/>
+          <w14:ligatures w14:val="none"/>
+        </w:rPr>
+        <w:t>=</w:t>
+      </w:r>
+      <w:r>
+        <w:rPr>
+          <w:rFonts w:ascii="Ubuntu Mono" w:eastAsia="Times New Roman" w:hAnsi="Ubuntu Mono" w:cs="Times New Roman"/>
+          <w:color w:val="FFE083"/>
+          <w:kern w:val="0"/>
+          <w:sz w:val="21"/>
+          <w:szCs w:val="21"/>
+          <w:lang w:val="en-US" w:eastAsia="ru-RU"/>
+          <w14:ligatures w14:val="none"/>
+        </w:rPr>
+        <w:t>"newcom.png"</w:t>
+      </w:r>
+      <w:r>
+        <w:rPr>
+          <w:rFonts w:ascii="Ubuntu Mono" w:eastAsia="Times New Roman" w:hAnsi="Ubuntu Mono" w:cs="Times New Roman"/>
+          <w:color w:val="FFFFFF"/>
+          <w:kern w:val="0"/>
+          <w:sz w:val="21"/>
+          <w:szCs w:val="21"/>
+          <w:lang w:val="en-US" w:eastAsia="ru-RU"/>
+          <w14:ligatures w14:val="none"/>
+        </w:rPr>
+        <w:t xml:space="preserve"> </w:t>
+      </w:r>
+      <w:r>
+        <w:rPr>
+          <w:rFonts w:ascii="Ubuntu Mono" w:eastAsia="Times New Roman" w:hAnsi="Ubuntu Mono" w:cs="Times New Roman"/>
+          <w:color w:val="B4D353"/>
+          <w:kern w:val="0"/>
+          <w:sz w:val="21"/>
+          <w:szCs w:val="21"/>
+          <w:lang w:val="en-US" w:eastAsia="ru-RU"/>
+          <w14:ligatures w14:val="none"/>
+        </w:rPr>
+        <w:t>alt</w:t>
+      </w:r>
+      <w:r>
+        <w:rPr>
+          <w:rFonts w:ascii="Ubuntu Mono" w:eastAsia="Times New Roman" w:hAnsi="Ubuntu Mono" w:cs="Times New Roman"/>
+          <w:color w:val="FFFFFF"/>
+          <w:kern w:val="0"/>
+          <w:sz w:val="21"/>
+          <w:szCs w:val="21"/>
+          <w:lang w:val="en-US" w:eastAsia="ru-RU"/>
+          <w14:ligatures w14:val="none"/>
+        </w:rPr>
+        <w:t>=</w:t>
+      </w:r>
+      <w:r>
+        <w:rPr>
+          <w:rFonts w:ascii="Ubuntu Mono" w:eastAsia="Times New Roman" w:hAnsi="Ubuntu Mono" w:cs="Times New Roman"/>
+          <w:color w:val="FFE083"/>
+          <w:kern w:val="0"/>
+          <w:sz w:val="21"/>
+          <w:szCs w:val="21"/>
+          <w:lang w:val="en-US" w:eastAsia="ru-RU"/>
+          <w14:ligatures w14:val="none"/>
+        </w:rPr>
+        <w:t>"NewCom Financial logo"</w:t>
+      </w:r>
+      <w:r>
+        <w:rPr>
+          <w:rFonts w:ascii="Ubuntu Mono" w:eastAsia="Times New Roman" w:hAnsi="Ubuntu Mono" w:cs="Times New Roman"/>
+          <w:color w:val="FFFFFF"/>
+          <w:kern w:val="0"/>
+          <w:sz w:val="21"/>
+          <w:szCs w:val="21"/>
+          <w:lang w:val="en-US" w:eastAsia="ru-RU"/>
+          <w14:ligatures w14:val="none"/>
+        </w:rPr>
+        <w:t xml:space="preserve"> </w:t>
+      </w:r>
+      <w:r>
+        <w:rPr>
+          <w:rFonts w:ascii="Ubuntu Mono" w:eastAsia="Times New Roman" w:hAnsi="Ubuntu Mono" w:cs="Times New Roman"/>
+          <w:color w:val="B4D353"/>
+          <w:kern w:val="0"/>
+          <w:sz w:val="21"/>
+          <w:szCs w:val="21"/>
+          <w:lang w:val="en-US" w:eastAsia="ru-RU"/>
+          <w14:ligatures w14:val="none"/>
+        </w:rPr>
+        <w:t>class</w:t>
+      </w:r>
+      <w:r>
+        <w:rPr>
+          <w:rFonts w:ascii="Ubuntu Mono" w:eastAsia="Times New Roman" w:hAnsi="Ubuntu Mono" w:cs="Times New Roman"/>
+          <w:color w:val="FFFFFF"/>
+          <w:kern w:val="0"/>
+          <w:sz w:val="21"/>
+          <w:szCs w:val="21"/>
+          <w:lang w:val="en-US" w:eastAsia="ru-RU"/>
+          <w14:ligatures w14:val="none"/>
+        </w:rPr>
+        <w:t>=</w:t>
+      </w:r>
+      <w:r>
+        <w:rPr>
+          <w:rFonts w:ascii="Ubuntu Mono" w:eastAsia="Times New Roman" w:hAnsi="Ubuntu Mono" w:cs="Times New Roman"/>
+          <w:color w:val="FFE083"/>
+          <w:kern w:val="0"/>
+          <w:sz w:val="21"/>
+          <w:szCs w:val="21"/>
+          <w:lang w:val="en-US" w:eastAsia="ru-RU"/>
+          <w14:ligatures w14:val="none"/>
+        </w:rPr>
+        <w:t>"logo"</w:t>
+      </w:r>
+      <w:r>
+        <w:rPr>
+          <w:rFonts w:ascii="Ubuntu Mono" w:eastAsia="Times New Roman" w:hAnsi="Ubuntu Mono" w:cs="Times New Roman"/>
+          <w:color w:val="EA6C8B"/>
+          <w:kern w:val="0"/>
+          <w:sz w:val="21"/>
+          <w:szCs w:val="21"/>
+          <w:lang w:val="en-US" w:eastAsia="ru-RU"/>
+          <w14:ligatures w14:val="none"/>
+        </w:rPr>
+        <w:t>&gt;</w:t>
+      </w:r>
+    </w:p>
+    <w:p>
+      <w:pPr>
+        <w:shd w:val="clear" w:color="auto" w:fill="211E2F"/>
+        <w:spacing w:after="0" w:line="360" w:lineRule="atLeast"/>
+        <w:rPr>
+          <w:rFonts w:ascii="Ubuntu Mono" w:eastAsia="Times New Roman" w:hAnsi="Ubuntu Mono" w:cs="Times New Roman"/>
+          <w:color w:val="FFFFFF"/>
+          <w:kern w:val="0"/>
+          <w:sz w:val="21"/>
+          <w:szCs w:val="21"/>
+          <w:lang w:val="en-US" w:eastAsia="ru-RU"/>
+          <w14:ligatures w14:val="none"/>
+        </w:rPr>
+      </w:pPr>
+      <w:r>
+        <w:rPr>
+          <w:rFonts w:ascii="Ubuntu Mono" w:eastAsia="Times New Roman" w:hAnsi="Ubuntu Mono" w:cs="Times New Roman"/>
+          <w:color w:val="FFFFFF"/>
+          <w:kern w:val="0"/>
+          <w:sz w:val="21"/>
+          <w:szCs w:val="21"/>
+          <w:lang w:val="en-US" w:eastAsia="ru-RU"/>
+          <w14:ligatures w14:val="none"/>
+        </w:rPr>
+        <w:t xml:space="preserve">    </w:t>
+      </w:r>
+      <w:r>
+        <w:rPr>
+          <w:rFonts w:ascii="Ubuntu Mono" w:eastAsia="Times New Roman" w:hAnsi="Ubuntu Mono" w:cs="Times New Roman"/>
+          <w:color w:val="EA6C8B"/>
+          <w:kern w:val="0"/>
+          <w:sz w:val="21"/>
+          <w:szCs w:val="21"/>
+          <w:lang w:val="en-US" w:eastAsia="ru-RU"/>
+          <w14:ligatures w14:val="none"/>
+        </w:rPr>
+        <w:t>&lt;div</w:t>
+      </w:r>
+      <w:r>
+        <w:rPr>
+          <w:rFonts w:ascii="Ubuntu Mono" w:eastAsia="Times New Roman" w:hAnsi="Ubuntu Mono" w:cs="Times New Roman"/>
+          <w:color w:val="FFFFFF"/>
+          <w:kern w:val="0"/>
+          <w:sz w:val="21"/>
+          <w:szCs w:val="21"/>
+          <w:lang w:val="en-US" w:eastAsia="ru-RU"/>
+          <w14:ligatures w14:val="none"/>
+        </w:rPr>
+        <w:t xml:space="preserve"> </w:t>
+      </w:r>
+      <w:r>
+        <w:rPr>
+          <w:rFonts w:ascii="Ubuntu Mono" w:eastAsia="Times New Roman" w:hAnsi="Ubuntu Mono" w:cs="Times New Roman"/>
+          <w:color w:val="B4D353"/>
+          <w:kern w:val="0"/>
+          <w:sz w:val="21"/>
+          <w:szCs w:val="21"/>
+          <w:lang w:val="en-US" w:eastAsia="ru-RU"/>
+          <w14:ligatures w14:val="none"/>
+        </w:rPr>
+        <w:t>id</w:t>
+      </w:r>
+      <w:r>
+        <w:rPr>
+          <w:rFonts w:ascii="Ubuntu Mono" w:eastAsia="Times New Roman" w:hAnsi="Ubuntu Mono" w:cs="Times New Roman"/>
+          <w:color w:val="FFFFFF"/>
+          <w:kern w:val="0"/>
+          <w:sz w:val="21"/>
+          <w:szCs w:val="21"/>
+          <w:lang w:val="en-US" w:eastAsia="ru-RU"/>
+          <w14:ligatures w14:val="none"/>
+        </w:rPr>
+        <w:t>=</w:t>
+      </w:r>
+      <w:r>
+        <w:rPr>
+          <w:rFonts w:ascii="Ubuntu Mono" w:eastAsia="Times New Roman" w:hAnsi="Ubuntu Mono" w:cs="Times New Roman"/>
+          <w:color w:val="FFE083"/>
+          <w:kern w:val="0"/>
+          <w:sz w:val="21"/>
+          <w:szCs w:val="21"/>
+          <w:lang w:val="en-US" w:eastAsia="ru-RU"/>
+          <w14:ligatures w14:val="none"/>
+        </w:rPr>
+        <w:t>"mainContainer"</w:t>
+      </w:r>
+      <w:r>
+        <w:rPr>
+          <w:rFonts w:ascii="Ubuntu Mono" w:eastAsia="Times New Roman" w:hAnsi="Ubuntu Mono" w:cs="Times New Roman"/>
+          <w:color w:val="EA6C8B"/>
+          <w:kern w:val="0"/>
+          <w:sz w:val="21"/>
+          <w:szCs w:val="21"/>
+          <w:lang w:val="en-US" w:eastAsia="ru-RU"/>
+          <w14:ligatures w14:val="none"/>
+        </w:rPr>
+        <w:t>&gt;</w:t>
+      </w:r>
+    </w:p>
+    <w:p>
+      <w:pPr>
+        <w:shd w:val="clear" w:color="auto" w:fill="211E2F"/>
+        <w:spacing w:after="0" w:line="360" w:lineRule="atLeast"/>
+        <w:rPr>
+          <w:rFonts w:ascii="Ubuntu Mono" w:eastAsia="Times New Roman" w:hAnsi="Ubuntu Mono" w:cs="Times New Roman"/>
+          <w:color w:val="FFFFFF"/>
+          <w:kern w:val="0"/>
+          <w:sz w:val="21"/>
+          <w:szCs w:val="21"/>
+          <w:lang w:val="en-US" w:eastAsia="ru-RU"/>
+          <w14:ligatures w14:val="none"/>
+        </w:rPr>
+      </w:pPr>
+      <w:r>
+        <w:rPr>
+          <w:rFonts w:ascii="Ubuntu Mono" w:eastAsia="Times New Roman" w:hAnsi="Ubuntu Mono" w:cs="Times New Roman"/>
+          <w:color w:val="FFFFFF"/>
+          <w:kern w:val="0"/>
+          <w:sz w:val="21"/>
+          <w:szCs w:val="21"/>
+          <w:lang w:val="en-US" w:eastAsia="ru-RU"/>
+          <w14:ligatures w14:val="none"/>
+        </w:rPr>
+        <w:t xml:space="preserve">      </w:t>
+      </w:r>
+      <w:r>
+        <w:rPr>
+          <w:rFonts w:ascii="Ubuntu Mono" w:eastAsia="Times New Roman" w:hAnsi="Ubuntu Mono" w:cs="Times New Roman"/>
+          <w:color w:val="EA6C8B"/>
+          <w:kern w:val="0"/>
+          <w:sz w:val="21"/>
+          <w:szCs w:val="21"/>
+          <w:lang w:val="en-US" w:eastAsia="ru-RU"/>
+          <w14:ligatures w14:val="none"/>
+        </w:rPr>
+        <w:t>&lt;h1&gt;</w:t>
+      </w:r>
+      <w:r>
+        <w:rPr>
+          <w:rFonts w:ascii="Ubuntu Mono" w:eastAsia="Times New Roman" w:hAnsi="Ubuntu Mono" w:cs="Times New Roman"/>
+          <w:color w:val="FFFFFF"/>
+          <w:kern w:val="0"/>
+          <w:sz w:val="21"/>
+          <w:szCs w:val="21"/>
+          <w:lang w:val="en-US" w:eastAsia="ru-RU"/>
+          <w14:ligatures w14:val="none"/>
+        </w:rPr>
+        <w:t>Log In</w:t>
+      </w:r>
+      <w:r>
+        <w:rPr>
+          <w:rFonts w:ascii="Ubuntu Mono" w:eastAsia="Times New Roman" w:hAnsi="Ubuntu Mono" w:cs="Times New Roman"/>
+          <w:color w:val="EA6C8B"/>
+          <w:kern w:val="0"/>
+          <w:sz w:val="21"/>
+          <w:szCs w:val="21"/>
+          <w:lang w:val="en-US" w:eastAsia="ru-RU"/>
+          <w14:ligatures w14:val="none"/>
+        </w:rPr>
+        <w:t>&lt;/h1&gt;</w:t>
+      </w:r>
+    </w:p>
+    <w:p>
+      <w:pPr>
+        <w:shd w:val="clear" w:color="auto" w:fill="211E2F"/>
+        <w:spacing w:after="0" w:line="360" w:lineRule="atLeast"/>
+        <w:rPr>
+          <w:rFonts w:ascii="Ubuntu Mono" w:eastAsia="Times New Roman" w:hAnsi="Ubuntu Mono" w:cs="Times New Roman"/>
+          <w:color w:val="FFFFFF"/>
+          <w:kern w:val="0"/>
+          <w:sz w:val="21"/>
+          <w:szCs w:val="21"/>
+          <w:lang w:val="en-US" w:eastAsia="ru-RU"/>
+          <w14:ligatures w14:val="none"/>
+        </w:rPr>
+      </w:pPr>
+      <w:r>
+        <w:rPr>
+          <w:rFonts w:ascii="Ubuntu Mono" w:eastAsia="Times New Roman" w:hAnsi="Ubuntu Mono" w:cs="Times New Roman"/>
+          <w:color w:val="FFFFFF"/>
+          <w:kern w:val="0"/>
+          <w:sz w:val="21"/>
+          <w:szCs w:val="21"/>
+          <w:lang w:val="en-US" w:eastAsia="ru-RU"/>
+          <w14:ligatures w14:val="none"/>
+        </w:rPr>
+        <w:t xml:space="preserve">      </w:t>
+      </w:r>
+      <w:r>
+        <w:rPr>
+          <w:rFonts w:ascii="Ubuntu Mono" w:eastAsia="Times New Roman" w:hAnsi="Ubuntu Mono" w:cs="Times New Roman"/>
+          <w:color w:val="EA6C8B"/>
+          <w:kern w:val="0"/>
+          <w:sz w:val="21"/>
+          <w:szCs w:val="21"/>
+          <w:lang w:val="en-US" w:eastAsia="ru-RU"/>
+          <w14:ligatures w14:val="none"/>
+        </w:rPr>
+        <w:t>&lt;br/&gt;</w:t>
+      </w:r>
+    </w:p>
+    <w:p>
+      <w:pPr>
+        <w:shd w:val="clear" w:color="auto" w:fill="211E2F"/>
+        <w:spacing w:after="0" w:line="360" w:lineRule="atLeast"/>
+        <w:rPr>
+          <w:rFonts w:ascii="Ubuntu Mono" w:eastAsia="Times New Roman" w:hAnsi="Ubuntu Mono" w:cs="Times New Roman"/>
+          <w:color w:val="FFFFFF"/>
+          <w:kern w:val="0"/>
+          <w:sz w:val="21"/>
+          <w:szCs w:val="21"/>
+          <w:lang w:val="en-US" w:eastAsia="ru-RU"/>
+          <w14:ligatures w14:val="none"/>
+        </w:rPr>
+      </w:pPr>
+      <w:r>
+        <w:rPr>
+          <w:rFonts w:ascii="Ubuntu Mono" w:eastAsia="Times New Roman" w:hAnsi="Ubuntu Mono" w:cs="Times New Roman"/>
+          <w:color w:val="FFFFFF"/>
+          <w:kern w:val="0"/>
+          <w:sz w:val="21"/>
+          <w:szCs w:val="21"/>
+          <w:lang w:val="en-US" w:eastAsia="ru-RU"/>
+          <w14:ligatures w14:val="none"/>
+        </w:rPr>
+        <w:t xml:space="preserve">      </w:t>
+      </w:r>
+      <w:r>
+        <w:rPr>
+          <w:rFonts w:ascii="Ubuntu Mono" w:eastAsia="Times New Roman" w:hAnsi="Ubuntu Mono" w:cs="Times New Roman"/>
+          <w:color w:val="EA6C8B"/>
+          <w:kern w:val="0"/>
+          <w:sz w:val="21"/>
+          <w:szCs w:val="21"/>
+          <w:lang w:val="en-US" w:eastAsia="ru-RU"/>
+          <w14:ligatures w14:val="none"/>
+        </w:rPr>
+        <w:t>&lt;form</w:t>
+      </w:r>
+      <w:r>
+        <w:rPr>
+          <w:rFonts w:ascii="Ubuntu Mono" w:eastAsia="Times New Roman" w:hAnsi="Ubuntu Mono" w:cs="Times New Roman"/>
+          <w:color w:val="FFFFFF"/>
+          <w:kern w:val="0"/>
+          <w:sz w:val="21"/>
+          <w:szCs w:val="21"/>
+          <w:lang w:val="en-US" w:eastAsia="ru-RU"/>
+          <w14:ligatures w14:val="none"/>
+        </w:rPr>
+        <w:t xml:space="preserve"> </w:t>
+      </w:r>
+      <w:r>
+        <w:rPr>
+          <w:rFonts w:ascii="Ubuntu Mono" w:eastAsia="Times New Roman" w:hAnsi="Ubuntu Mono" w:cs="Times New Roman"/>
+          <w:color w:val="B4D353"/>
+          <w:kern w:val="0"/>
+          <w:sz w:val="21"/>
+          <w:szCs w:val="21"/>
+          <w:lang w:val="en-US" w:eastAsia="ru-RU"/>
+          <w14:ligatures w14:val="none"/>
+        </w:rPr>
+        <w:t>id</w:t>
+      </w:r>
+      <w:r>
+        <w:rPr>
+          <w:rFonts w:ascii="Ubuntu Mono" w:eastAsia="Times New Roman" w:hAnsi="Ubuntu Mono" w:cs="Times New Roman"/>
+          <w:color w:val="FFFFFF"/>
+          <w:kern w:val="0"/>
+          <w:sz w:val="21"/>
+          <w:szCs w:val="21"/>
+          <w:lang w:val="en-US" w:eastAsia="ru-RU"/>
+          <w14:ligatures w14:val="none"/>
+        </w:rPr>
+        <w:t>=</w:t>
+      </w:r>
+      <w:r>
+        <w:rPr>
+          <w:rFonts w:ascii="Ubuntu Mono" w:eastAsia="Times New Roman" w:hAnsi="Ubuntu Mono" w:cs="Times New Roman"/>
+          <w:color w:val="FFE083"/>
+          <w:kern w:val="0"/>
+          <w:sz w:val="21"/>
+          <w:szCs w:val="21"/>
+          <w:lang w:val="en-US" w:eastAsia="ru-RU"/>
+          <w14:ligatures w14:val="none"/>
+        </w:rPr>
+        <w:t>"formElem"</w:t>
+      </w:r>
+      <w:r>
+        <w:rPr>
+          <w:rFonts w:ascii="Ubuntu Mono" w:eastAsia="Times New Roman" w:hAnsi="Ubuntu Mono" w:cs="Times New Roman"/>
+          <w:color w:val="EA6C8B"/>
+          <w:kern w:val="0"/>
+          <w:sz w:val="21"/>
+          <w:szCs w:val="21"/>
+          <w:lang w:val="en-US" w:eastAsia="ru-RU"/>
+          <w14:ligatures w14:val="none"/>
+        </w:rPr>
+        <w:t>&gt;</w:t>
+      </w:r>
+    </w:p>
+    <w:p>
+      <w:pPr>
+        <w:shd w:val="clear" w:color="auto" w:fill="211E2F"/>
+        <w:spacing w:after="0" w:line="360" w:lineRule="atLeast"/>
+        <w:rPr>
+          <w:rFonts w:ascii="Ubuntu Mono" w:eastAsia="Times New Roman" w:hAnsi="Ubuntu Mono" w:cs="Times New Roman"/>
+          <w:color w:val="FFFFFF"/>
+          <w:kern w:val="0"/>
+          <w:sz w:val="21"/>
+          <w:szCs w:val="21"/>
+          <w:lang w:val="en-US" w:eastAsia="ru-RU"/>
+          <w14:ligatures w14:val="none"/>
+        </w:rPr>
+      </w:pPr>
+      <w:r>
+        <w:rPr>
+          <w:rFonts w:ascii="Ubuntu Mono" w:eastAsia="Times New Roman" w:hAnsi="Ubuntu Mono" w:cs="Times New Roman"/>
+          <w:color w:val="FFFFFF"/>
+          <w:kern w:val="0"/>
+          <w:sz w:val="21"/>
+          <w:szCs w:val="21"/>
+          <w:lang w:val="en-US" w:eastAsia="ru-RU"/>
+          <w14:ligatures w14:val="none"/>
+        </w:rPr>
+        <w:t xml:space="preserve">      </w:t>
+      </w:r>
+      <w:r>
+        <w:rPr>
+          <w:rFonts w:ascii="Ubuntu Mono" w:eastAsia="Times New Roman" w:hAnsi="Ubuntu Mono" w:cs="Times New Roman"/>
+          <w:color w:val="EA6C8B"/>
+          <w:kern w:val="0"/>
+          <w:sz w:val="21"/>
+          <w:szCs w:val="21"/>
+          <w:lang w:val="en-US" w:eastAsia="ru-RU"/>
+          <w14:ligatures w14:val="none"/>
+        </w:rPr>
+        <w:t>&lt;div&gt;</w:t>
+      </w:r>
+    </w:p>
+    <w:p>
+      <w:pPr>
+        <w:shd w:val="clear" w:color="auto" w:fill="211E2F"/>
+        <w:spacing w:after="0" w:line="360" w:lineRule="atLeast"/>
+        <w:rPr>
+          <w:rFonts w:ascii="Ubuntu Mono" w:eastAsia="Times New Roman" w:hAnsi="Ubuntu Mono" w:cs="Times New Roman"/>
+          <w:color w:val="FFFFFF"/>
+          <w:kern w:val="0"/>
+          <w:sz w:val="21"/>
+          <w:szCs w:val="21"/>
+          <w:lang w:val="en-US" w:eastAsia="ru-RU"/>
+          <w14:ligatures w14:val="none"/>
+        </w:rPr>
+      </w:pPr>
+      <w:r>
+        <w:rPr>
+          <w:rFonts w:ascii="Ubuntu Mono" w:eastAsia="Times New Roman" w:hAnsi="Ubuntu Mono" w:cs="Times New Roman"/>
+          <w:color w:val="FFFFFF"/>
+          <w:kern w:val="0"/>
+          <w:sz w:val="21"/>
+          <w:szCs w:val="21"/>
+          <w:lang w:val="en-US" w:eastAsia="ru-RU"/>
+          <w14:ligatures w14:val="none"/>
+        </w:rPr>
+        <w:t xml:space="preserve">        </w:t>
+      </w:r>
+      <w:r>
+        <w:rPr>
+          <w:rFonts w:ascii="Ubuntu Mono" w:eastAsia="Times New Roman" w:hAnsi="Ubuntu Mono" w:cs="Times New Roman"/>
+          <w:color w:val="EA6C8B"/>
+          <w:kern w:val="0"/>
+          <w:sz w:val="21"/>
+          <w:szCs w:val="21"/>
+          <w:lang w:val="en-US" w:eastAsia="ru-RU"/>
+          <w14:ligatures w14:val="none"/>
+        </w:rPr>
+        <w:t>&lt;label</w:t>
+      </w:r>
+      <w:r>
+        <w:rPr>
+          <w:rFonts w:ascii="Ubuntu Mono" w:eastAsia="Times New Roman" w:hAnsi="Ubuntu Mono" w:cs="Times New Roman"/>
+          <w:color w:val="FFFFFF"/>
+          <w:kern w:val="0"/>
+          <w:sz w:val="21"/>
+          <w:szCs w:val="21"/>
+          <w:lang w:val="en-US" w:eastAsia="ru-RU"/>
+          <w14:ligatures w14:val="none"/>
+        </w:rPr>
+        <w:t xml:space="preserve"> </w:t>
+      </w:r>
+      <w:r>
+        <w:rPr>
+          <w:rFonts w:ascii="Ubuntu Mono" w:eastAsia="Times New Roman" w:hAnsi="Ubuntu Mono" w:cs="Times New Roman"/>
+          <w:color w:val="B4D353"/>
+          <w:kern w:val="0"/>
+          <w:sz w:val="21"/>
+          <w:szCs w:val="21"/>
+          <w:lang w:val="en-US" w:eastAsia="ru-RU"/>
+          <w14:ligatures w14:val="none"/>
+        </w:rPr>
+        <w:t>for</w:t>
+      </w:r>
+      <w:r>
+        <w:rPr>
+          <w:rFonts w:ascii="Ubuntu Mono" w:eastAsia="Times New Roman" w:hAnsi="Ubuntu Mono" w:cs="Times New Roman"/>
+          <w:color w:val="FFFFFF"/>
+          <w:kern w:val="0"/>
+          <w:sz w:val="21"/>
+          <w:szCs w:val="21"/>
+          <w:lang w:val="en-US" w:eastAsia="ru-RU"/>
+          <w14:ligatures w14:val="none"/>
+        </w:rPr>
+        <w:t>=</w:t>
+      </w:r>
+      <w:r>
+        <w:rPr>
+          <w:rFonts w:ascii="Ubuntu Mono" w:eastAsia="Times New Roman" w:hAnsi="Ubuntu Mono" w:cs="Times New Roman"/>
+          <w:color w:val="FFE083"/>
+          <w:kern w:val="0"/>
+          <w:sz w:val="21"/>
+          <w:szCs w:val="21"/>
+          <w:lang w:val="en-US" w:eastAsia="ru-RU"/>
+          <w14:ligatures w14:val="none"/>
+        </w:rPr>
+        <w:t>"username"</w:t>
+      </w:r>
+      <w:r>
+        <w:rPr>
+          <w:rFonts w:ascii="Ubuntu Mono" w:eastAsia="Times New Roman" w:hAnsi="Ubuntu Mono" w:cs="Times New Roman"/>
+          <w:color w:val="EA6C8B"/>
+          <w:kern w:val="0"/>
+          <w:sz w:val="21"/>
+          <w:szCs w:val="21"/>
+          <w:lang w:val="en-US" w:eastAsia="ru-RU"/>
+          <w14:ligatures w14:val="none"/>
+        </w:rPr>
+        <w:t>&gt;</w:t>
+      </w:r>
+      <w:r>
+        <w:rPr>
+          <w:rFonts w:ascii="Ubuntu Mono" w:eastAsia="Times New Roman" w:hAnsi="Ubuntu Mono" w:cs="Times New Roman"/>
+          <w:color w:val="FFFFFF"/>
+          <w:kern w:val="0"/>
+          <w:sz w:val="21"/>
+          <w:szCs w:val="21"/>
+          <w:lang w:val="en-US" w:eastAsia="ru-RU"/>
+          <w14:ligatures w14:val="none"/>
+        </w:rPr>
+        <w:t>Email:</w:t>
+      </w:r>
+      <w:r>
+        <w:rPr>
+          <w:rFonts w:ascii="Ubuntu Mono" w:eastAsia="Times New Roman" w:hAnsi="Ubuntu Mono" w:cs="Times New Roman"/>
+          <w:color w:val="EA6C8B"/>
+          <w:kern w:val="0"/>
+          <w:sz w:val="21"/>
+          <w:szCs w:val="21"/>
+          <w:lang w:val="en-US" w:eastAsia="ru-RU"/>
+          <w14:ligatures w14:val="none"/>
+        </w:rPr>
+        <w:t>&lt;/label&gt;</w:t>
+      </w:r>
+    </w:p>
+    <w:p>
+      <w:pPr>
+        <w:shd w:val="clear" w:color="auto" w:fill="211E2F"/>
+        <w:spacing w:after="0" w:line="360" w:lineRule="atLeast"/>
+        <w:rPr>
+          <w:rFonts w:ascii="Ubuntu Mono" w:eastAsia="Times New Roman" w:hAnsi="Ubuntu Mono" w:cs="Times New Roman"/>
+          <w:color w:val="FFFFFF"/>
+          <w:kern w:val="0"/>
+          <w:sz w:val="21"/>
+          <w:szCs w:val="21"/>
+          <w:lang w:val="en-US" w:eastAsia="ru-RU"/>
+          <w14:ligatures w14:val="none"/>
+        </w:rPr>
+      </w:pPr>
+      <w:r>
+        <w:rPr>
+          <w:rFonts w:ascii="Ubuntu Mono" w:eastAsia="Times New Roman" w:hAnsi="Ubuntu Mono" w:cs="Times New Roman"/>
+          <w:color w:val="FFFFFF"/>
+          <w:kern w:val="0"/>
+          <w:sz w:val="21"/>
+          <w:szCs w:val="21"/>
+          <w:lang w:val="en-US" w:eastAsia="ru-RU"/>
+          <w14:ligatures w14:val="none"/>
+        </w:rPr>
+        <w:t xml:space="preserve">        </w:t>
+      </w:r>
+      <w:r>
+        <w:rPr>
+          <w:rFonts w:ascii="Ubuntu Mono" w:eastAsia="Times New Roman" w:hAnsi="Ubuntu Mono" w:cs="Times New Roman"/>
+          <w:color w:val="EA6C8B"/>
+          <w:kern w:val="0"/>
+          <w:sz w:val="21"/>
+          <w:szCs w:val="21"/>
+          <w:lang w:val="en-US" w:eastAsia="ru-RU"/>
+          <w14:ligatures w14:val="none"/>
+        </w:rPr>
+        <w:t>&lt;input</w:t>
+      </w:r>
+      <w:r>
+        <w:rPr>
+          <w:rFonts w:ascii="Ubuntu Mono" w:eastAsia="Times New Roman" w:hAnsi="Ubuntu Mono" w:cs="Times New Roman"/>
+          <w:color w:val="FFFFFF"/>
+          <w:kern w:val="0"/>
+          <w:sz w:val="21"/>
+          <w:szCs w:val="21"/>
+          <w:lang w:val="en-US" w:eastAsia="ru-RU"/>
+          <w14:ligatures w14:val="none"/>
+        </w:rPr>
+        <w:t xml:space="preserve"> </w:t>
+      </w:r>
+      <w:r>
+        <w:rPr>
+          <w:rFonts w:ascii="Ubuntu Mono" w:eastAsia="Times New Roman" w:hAnsi="Ubuntu Mono" w:cs="Times New Roman"/>
+          <w:color w:val="B4D353"/>
+          <w:kern w:val="0"/>
+          <w:sz w:val="21"/>
+          <w:szCs w:val="21"/>
+          <w:lang w:val="en-US" w:eastAsia="ru-RU"/>
+          <w14:ligatures w14:val="none"/>
+        </w:rPr>
+        <w:t>name</w:t>
+      </w:r>
+      <w:r>
+        <w:rPr>
+          <w:rFonts w:ascii="Ubuntu Mono" w:eastAsia="Times New Roman" w:hAnsi="Ubuntu Mono" w:cs="Times New Roman"/>
+          <w:color w:val="FFFFFF"/>
+          <w:kern w:val="0"/>
+          <w:sz w:val="21"/>
+          <w:szCs w:val="21"/>
+          <w:lang w:val="en-US" w:eastAsia="ru-RU"/>
+          <w14:ligatures w14:val="none"/>
+        </w:rPr>
+        <w:t>=</w:t>
+      </w:r>
+      <w:r>
+        <w:rPr>
+          <w:rFonts w:ascii="Ubuntu Mono" w:eastAsia="Times New Roman" w:hAnsi="Ubuntu Mono" w:cs="Times New Roman"/>
+          <w:color w:val="FFE083"/>
+          <w:kern w:val="0"/>
+          <w:sz w:val="21"/>
+          <w:szCs w:val="21"/>
+          <w:lang w:val="en-US" w:eastAsia="ru-RU"/>
+          <w14:ligatures w14:val="none"/>
+        </w:rPr>
+        <w:t>"username"</w:t>
+      </w:r>
+      <w:r>
+        <w:rPr>
+          <w:rFonts w:ascii="Ubuntu Mono" w:eastAsia="Times New Roman" w:hAnsi="Ubuntu Mono" w:cs="Times New Roman"/>
+          <w:color w:val="FFFFFF"/>
+          <w:kern w:val="0"/>
+          <w:sz w:val="21"/>
+          <w:szCs w:val="21"/>
+          <w:lang w:val="en-US" w:eastAsia="ru-RU"/>
+          <w14:ligatures w14:val="none"/>
+        </w:rPr>
+        <w:t xml:space="preserve"> </w:t>
+      </w:r>
+      <w:r>
+        <w:rPr>
+          <w:rFonts w:ascii="Ubuntu Mono" w:eastAsia="Times New Roman" w:hAnsi="Ubuntu Mono" w:cs="Times New Roman"/>
+          <w:color w:val="B4D353"/>
+          <w:kern w:val="0"/>
+          <w:sz w:val="21"/>
+          <w:szCs w:val="21"/>
+          <w:lang w:val="en-US" w:eastAsia="ru-RU"/>
+          <w14:ligatures w14:val="none"/>
+        </w:rPr>
+        <w:t>id</w:t>
+      </w:r>
+      <w:r>
+        <w:rPr>
+          <w:rFonts w:ascii="Ubuntu Mono" w:eastAsia="Times New Roman" w:hAnsi="Ubuntu Mono" w:cs="Times New Roman"/>
+          <w:color w:val="FFFFFF"/>
+          <w:kern w:val="0"/>
+          <w:sz w:val="21"/>
+          <w:szCs w:val="21"/>
+          <w:lang w:val="en-US" w:eastAsia="ru-RU"/>
+          <w14:ligatures w14:val="none"/>
+        </w:rPr>
+        <w:t>=</w:t>
+      </w:r>
+      <w:r>
+        <w:rPr>
+          <w:rFonts w:ascii="Ubuntu Mono" w:eastAsia="Times New Roman" w:hAnsi="Ubuntu Mono" w:cs="Times New Roman"/>
+          <w:color w:val="FFE083"/>
+          <w:kern w:val="0"/>
+          <w:sz w:val="21"/>
+          <w:szCs w:val="21"/>
+          <w:lang w:val="en-US" w:eastAsia="ru-RU"/>
+          <w14:ligatures w14:val="none"/>
+        </w:rPr>
+        <w:t>"username"</w:t>
+      </w:r>
+      <w:r>
+        <w:rPr>
+          <w:rFonts w:ascii="Ubuntu Mono" w:eastAsia="Times New Roman" w:hAnsi="Ubuntu Mono" w:cs="Times New Roman"/>
+          <w:color w:val="FFFFFF"/>
+          <w:kern w:val="0"/>
+          <w:sz w:val="21"/>
+          <w:szCs w:val="21"/>
+          <w:lang w:val="en-US" w:eastAsia="ru-RU"/>
+          <w14:ligatures w14:val="none"/>
+        </w:rPr>
+        <w:t xml:space="preserve"> </w:t>
+      </w:r>
+      <w:r>
+        <w:rPr>
+          <w:rFonts w:ascii="Ubuntu Mono" w:eastAsia="Times New Roman" w:hAnsi="Ubuntu Mono" w:cs="Times New Roman"/>
+          <w:color w:val="B4D353"/>
+          <w:kern w:val="0"/>
+          <w:sz w:val="21"/>
+          <w:szCs w:val="21"/>
+          <w:lang w:val="en-US" w:eastAsia="ru-RU"/>
+          <w14:ligatures w14:val="none"/>
+        </w:rPr>
+        <w:t>type</w:t>
+      </w:r>
+      <w:r>
+        <w:rPr>
+          <w:rFonts w:ascii="Ubuntu Mono" w:eastAsia="Times New Roman" w:hAnsi="Ubuntu Mono" w:cs="Times New Roman"/>
+          <w:color w:val="FFFFFF"/>
+          <w:kern w:val="0"/>
+          <w:sz w:val="21"/>
+          <w:szCs w:val="21"/>
+          <w:lang w:val="en-US" w:eastAsia="ru-RU"/>
+          <w14:ligatures w14:val="none"/>
+        </w:rPr>
+        <w:t>=</w:t>
+      </w:r>
+      <w:r>
+        <w:rPr>
+          <w:rFonts w:ascii="Ubuntu Mono" w:eastAsia="Times New Roman" w:hAnsi="Ubuntu Mono" w:cs="Times New Roman"/>
+          <w:color w:val="FFE083"/>
+          <w:kern w:val="0"/>
+          <w:sz w:val="21"/>
+          <w:szCs w:val="21"/>
+          <w:lang w:val="en-US" w:eastAsia="ru-RU"/>
+          <w14:ligatures w14:val="none"/>
+        </w:rPr>
+        <w:t>"text"</w:t>
+      </w:r>
+      <w:r>
+        <w:rPr>
+          <w:rFonts w:ascii="Ubuntu Mono" w:eastAsia="Times New Roman" w:hAnsi="Ubuntu Mono" w:cs="Times New Roman"/>
+          <w:color w:val="FFFFFF"/>
+          <w:kern w:val="0"/>
+          <w:sz w:val="21"/>
+          <w:szCs w:val="21"/>
+          <w:lang w:val="en-US" w:eastAsia="ru-RU"/>
+          <w14:ligatures w14:val="none"/>
+        </w:rPr>
+        <w:t xml:space="preserve"> </w:t>
+      </w:r>
+      <w:r>
+        <w:rPr>
+          <w:rFonts w:ascii="Ubuntu Mono" w:eastAsia="Times New Roman" w:hAnsi="Ubuntu Mono" w:cs="Times New Roman"/>
+          <w:color w:val="EA6C8B"/>
+          <w:kern w:val="0"/>
+          <w:sz w:val="21"/>
+          <w:szCs w:val="21"/>
+          <w:lang w:val="en-US" w:eastAsia="ru-RU"/>
+          <w14:ligatures w14:val="none"/>
+        </w:rPr>
+        <w:t>/&gt;</w:t>
+      </w:r>
+    </w:p>
+    <w:p>
+      <w:pPr>
+        <w:shd w:val="clear" w:color="auto" w:fill="211E2F"/>
+        <w:spacing w:after="0" w:line="360" w:lineRule="atLeast"/>
+        <w:rPr>
+          <w:rFonts w:ascii="Ubuntu Mono" w:eastAsia="Times New Roman" w:hAnsi="Ubuntu Mono" w:cs="Times New Roman"/>
+          <w:color w:val="FFFFFF"/>
+          <w:kern w:val="0"/>
+          <w:sz w:val="21"/>
+          <w:szCs w:val="21"/>
+          <w:lang w:val="en-US" w:eastAsia="ru-RU"/>
+          <w14:ligatures w14:val="none"/>
+        </w:rPr>
+      </w:pPr>
+      <w:r>
+        <w:rPr>
+          <w:rFonts w:ascii="Ubuntu Mono" w:eastAsia="Times New Roman" w:hAnsi="Ubuntu Mono" w:cs="Times New Roman"/>
+          <w:color w:val="FFFFFF"/>
+          <w:kern w:val="0"/>
+          <w:sz w:val="21"/>
+          <w:szCs w:val="21"/>
+          <w:lang w:val="en-US" w:eastAsia="ru-RU"/>
+          <w14:ligatures w14:val="none"/>
+        </w:rPr>
+        <w:t xml:space="preserve">        </w:t>
+      </w:r>
+      <w:r>
+        <w:rPr>
+          <w:rFonts w:ascii="Ubuntu Mono" w:eastAsia="Times New Roman" w:hAnsi="Ubuntu Mono" w:cs="Times New Roman"/>
+          <w:color w:val="EA6C8B"/>
+          <w:kern w:val="0"/>
+          <w:sz w:val="21"/>
+          <w:szCs w:val="21"/>
+          <w:lang w:val="en-US" w:eastAsia="ru-RU"/>
+          <w14:ligatures w14:val="none"/>
+        </w:rPr>
+        <w:t>&lt;p</w:t>
+      </w:r>
+      <w:r>
+        <w:rPr>
+          <w:rFonts w:ascii="Ubuntu Mono" w:eastAsia="Times New Roman" w:hAnsi="Ubuntu Mono" w:cs="Times New Roman"/>
+          <w:color w:val="FFFFFF"/>
+          <w:kern w:val="0"/>
+          <w:sz w:val="21"/>
+          <w:szCs w:val="21"/>
+          <w:lang w:val="en-US" w:eastAsia="ru-RU"/>
+          <w14:ligatures w14:val="none"/>
+        </w:rPr>
+        <w:t xml:space="preserve"> </w:t>
+      </w:r>
+      <w:r>
+        <w:rPr>
+          <w:rFonts w:ascii="Ubuntu Mono" w:eastAsia="Times New Roman" w:hAnsi="Ubuntu Mono" w:cs="Times New Roman"/>
+          <w:color w:val="B4D353"/>
+          <w:kern w:val="0"/>
+          <w:sz w:val="21"/>
+          <w:szCs w:val="21"/>
+          <w:lang w:val="en-US" w:eastAsia="ru-RU"/>
+          <w14:ligatures w14:val="none"/>
+        </w:rPr>
+        <w:t>id</w:t>
+      </w:r>
+      <w:r>
+        <w:rPr>
+          <w:rFonts w:ascii="Ubuntu Mono" w:eastAsia="Times New Roman" w:hAnsi="Ubuntu Mono" w:cs="Times New Roman"/>
+          <w:color w:val="FFFFFF"/>
+          <w:kern w:val="0"/>
+          <w:sz w:val="21"/>
+          <w:szCs w:val="21"/>
+          <w:lang w:val="en-US" w:eastAsia="ru-RU"/>
+          <w14:ligatures w14:val="none"/>
+        </w:rPr>
+        <w:t>=</w:t>
+      </w:r>
+      <w:r>
+        <w:rPr>
+          <w:rFonts w:ascii="Ubuntu Mono" w:eastAsia="Times New Roman" w:hAnsi="Ubuntu Mono" w:cs="Times New Roman"/>
+          <w:color w:val="FFE083"/>
+          <w:kern w:val="0"/>
+          <w:sz w:val="21"/>
+          <w:szCs w:val="21"/>
+          <w:lang w:val="en-US" w:eastAsia="ru-RU"/>
+          <w14:ligatures w14:val="none"/>
+        </w:rPr>
+        <w:t>"usernameError"</w:t>
+      </w:r>
+      <w:r>
+        <w:rPr>
+          <w:rFonts w:ascii="Ubuntu Mono" w:eastAsia="Times New Roman" w:hAnsi="Ubuntu Mono" w:cs="Times New Roman"/>
+          <w:color w:val="FFFFFF"/>
+          <w:kern w:val="0"/>
+          <w:sz w:val="21"/>
+          <w:szCs w:val="21"/>
+          <w:lang w:val="en-US" w:eastAsia="ru-RU"/>
+          <w14:ligatures w14:val="none"/>
+        </w:rPr>
+        <w:t xml:space="preserve"> </w:t>
+      </w:r>
+      <w:r>
+        <w:rPr>
+          <w:rFonts w:ascii="Ubuntu Mono" w:eastAsia="Times New Roman" w:hAnsi="Ubuntu Mono" w:cs="Times New Roman"/>
+          <w:color w:val="B4D353"/>
+          <w:kern w:val="0"/>
+          <w:sz w:val="21"/>
+          <w:szCs w:val="21"/>
+          <w:lang w:val="en-US" w:eastAsia="ru-RU"/>
+          <w14:ligatures w14:val="none"/>
+        </w:rPr>
+        <w:t>class</w:t>
+      </w:r>
+      <w:r>
+        <w:rPr>
+          <w:rFonts w:ascii="Ubuntu Mono" w:eastAsia="Times New Roman" w:hAnsi="Ubuntu Mono" w:cs="Times New Roman"/>
+          <w:color w:val="FFFFFF"/>
+          <w:kern w:val="0"/>
+          <w:sz w:val="21"/>
+          <w:szCs w:val="21"/>
+          <w:lang w:val="en-US" w:eastAsia="ru-RU"/>
+          <w14:ligatures w14:val="none"/>
+        </w:rPr>
+        <w:t>=</w:t>
+      </w:r>
+      <w:r>
+        <w:rPr>
+          <w:rFonts w:ascii="Ubuntu Mono" w:eastAsia="Times New Roman" w:hAnsi="Ubuntu Mono" w:cs="Times New Roman"/>
+          <w:color w:val="FFE083"/>
+          <w:kern w:val="0"/>
+          <w:sz w:val="21"/>
+          <w:szCs w:val="21"/>
+          <w:lang w:val="en-US" w:eastAsia="ru-RU"/>
+          <w14:ligatures w14:val="none"/>
+        </w:rPr>
+        <w:t>"errorMessage"</w:t>
+      </w:r>
+      <w:r>
+        <w:rPr>
+          <w:rFonts w:ascii="Ubuntu Mono" w:eastAsia="Times New Roman" w:hAnsi="Ubuntu Mono" w:cs="Times New Roman"/>
+          <w:color w:val="FFFFFF"/>
+          <w:kern w:val="0"/>
+          <w:sz w:val="21"/>
+          <w:szCs w:val="21"/>
+          <w:lang w:val="en-US" w:eastAsia="ru-RU"/>
+          <w14:ligatures w14:val="none"/>
+        </w:rPr>
+        <w:t xml:space="preserve"> </w:t>
+      </w:r>
+      <w:r>
+        <w:rPr>
+          <w:rFonts w:ascii="Ubuntu Mono" w:eastAsia="Times New Roman" w:hAnsi="Ubuntu Mono" w:cs="Times New Roman"/>
+          <w:color w:val="B4D353"/>
+          <w:kern w:val="0"/>
+          <w:sz w:val="21"/>
+          <w:szCs w:val="21"/>
+          <w:lang w:val="en-US" w:eastAsia="ru-RU"/>
+          <w14:ligatures w14:val="none"/>
+        </w:rPr>
+        <w:t>style</w:t>
+      </w:r>
+      <w:r>
+        <w:rPr>
+          <w:rFonts w:ascii="Ubuntu Mono" w:eastAsia="Times New Roman" w:hAnsi="Ubuntu Mono" w:cs="Times New Roman"/>
+          <w:color w:val="FFFFFF"/>
+          <w:kern w:val="0"/>
+          <w:sz w:val="21"/>
+          <w:szCs w:val="21"/>
+          <w:lang w:val="en-US" w:eastAsia="ru-RU"/>
+          <w14:ligatures w14:val="none"/>
+        </w:rPr>
+        <w:t>=</w:t>
+      </w:r>
+      <w:r>
+        <w:rPr>
+          <w:rFonts w:ascii="Ubuntu Mono" w:eastAsia="Times New Roman" w:hAnsi="Ubuntu Mono" w:cs="Times New Roman"/>
+          <w:color w:val="FFE083"/>
+          <w:kern w:val="0"/>
+          <w:sz w:val="21"/>
+          <w:szCs w:val="21"/>
+          <w:lang w:val="en-US" w:eastAsia="ru-RU"/>
+          <w14:ligatures w14:val="none"/>
+        </w:rPr>
+        <w:t>"display: none"</w:t>
+      </w:r>
+      <w:r>
+        <w:rPr>
+          <w:rFonts w:ascii="Ubuntu Mono" w:eastAsia="Times New Roman" w:hAnsi="Ubuntu Mono" w:cs="Times New Roman"/>
+          <w:color w:val="EA6C8B"/>
+          <w:kern w:val="0"/>
+          <w:sz w:val="21"/>
+          <w:szCs w:val="21"/>
+          <w:lang w:val="en-US" w:eastAsia="ru-RU"/>
+          <w14:ligatures w14:val="none"/>
+        </w:rPr>
+        <w:t>&gt;&lt;/p&gt;</w:t>
+      </w:r>
+    </w:p>
+    <w:p>
+      <w:pPr>
+        <w:shd w:val="clear" w:color="auto" w:fill="211E2F"/>
+        <w:spacing w:after="0" w:line="360" w:lineRule="atLeast"/>
+        <w:rPr>
+          <w:rFonts w:ascii="Ubuntu Mono" w:eastAsia="Times New Roman" w:hAnsi="Ubuntu Mono" w:cs="Times New Roman"/>
+          <w:color w:val="FFFFFF"/>
+          <w:kern w:val="0"/>
+          <w:sz w:val="21"/>
+          <w:szCs w:val="21"/>
+          <w:lang w:val="en-US" w:eastAsia="ru-RU"/>
+          <w14:ligatures w14:val="none"/>
+        </w:rPr>
+      </w:pPr>
+      <w:r>
+        <w:rPr>
+          <w:rFonts w:ascii="Ubuntu Mono" w:eastAsia="Times New Roman" w:hAnsi="Ubuntu Mono" w:cs="Times New Roman"/>
+          <w:color w:val="FFFFFF"/>
+          <w:kern w:val="0"/>
+          <w:sz w:val="21"/>
+          <w:szCs w:val="21"/>
+          <w:lang w:val="en-US" w:eastAsia="ru-RU"/>
+          <w14:ligatures w14:val="none"/>
+        </w:rPr>
+        <w:t xml:space="preserve">      </w:t>
+      </w:r>
+      <w:r>
+        <w:rPr>
+          <w:rFonts w:ascii="Ubuntu Mono" w:eastAsia="Times New Roman" w:hAnsi="Ubuntu Mono" w:cs="Times New Roman"/>
+          <w:color w:val="EA6C8B"/>
+          <w:kern w:val="0"/>
+          <w:sz w:val="21"/>
+          <w:szCs w:val="21"/>
+          <w:lang w:val="en-US" w:eastAsia="ru-RU"/>
+          <w14:ligatures w14:val="none"/>
+        </w:rPr>
+        <w:t>&lt;br&gt;</w:t>
+      </w:r>
+    </w:p>
+    <w:p>
+      <w:pPr>
+        <w:shd w:val="clear" w:color="auto" w:fill="211E2F"/>
+        <w:spacing w:after="0" w:line="360" w:lineRule="atLeast"/>
+        <w:rPr>
+          <w:rFonts w:ascii="Ubuntu Mono" w:eastAsia="Times New Roman" w:hAnsi="Ubuntu Mono" w:cs="Times New Roman"/>
+          <w:color w:val="FFFFFF"/>
+          <w:kern w:val="0"/>
+          <w:sz w:val="21"/>
+          <w:szCs w:val="21"/>
+          <w:lang w:val="en-US" w:eastAsia="ru-RU"/>
+          <w14:ligatures w14:val="none"/>
+        </w:rPr>
+      </w:pPr>
+      <w:r>
+        <w:rPr>
+          <w:rFonts w:ascii="Ubuntu Mono" w:eastAsia="Times New Roman" w:hAnsi="Ubuntu Mono" w:cs="Times New Roman"/>
+          <w:color w:val="FFFFFF"/>
+          <w:kern w:val="0"/>
+          <w:sz w:val="21"/>
+          <w:szCs w:val="21"/>
+          <w:lang w:val="en-US" w:eastAsia="ru-RU"/>
+          <w14:ligatures w14:val="none"/>
+        </w:rPr>
+        <w:t xml:space="preserve">    </w:t>
+      </w:r>
+      <w:r>
+        <w:rPr>
+          <w:rFonts w:ascii="Ubuntu Mono" w:eastAsia="Times New Roman" w:hAnsi="Ubuntu Mono" w:cs="Times New Roman"/>
+          <w:color w:val="EA6C8B"/>
+          <w:kern w:val="0"/>
+          <w:sz w:val="21"/>
+          <w:szCs w:val="21"/>
+          <w:lang w:val="en-US" w:eastAsia="ru-RU"/>
+          <w14:ligatures w14:val="none"/>
+        </w:rPr>
+        <w:t>&lt;br&gt;</w:t>
+      </w:r>
+    </w:p>
+    <w:p>
+      <w:pPr>
+        <w:shd w:val="clear" w:color="auto" w:fill="211E2F"/>
+        <w:spacing w:after="0" w:line="360" w:lineRule="atLeast"/>
+        <w:rPr>
+          <w:rFonts w:ascii="Ubuntu Mono" w:eastAsia="Times New Roman" w:hAnsi="Ubuntu Mono" w:cs="Times New Roman"/>
+          <w:color w:val="FFFFFF"/>
+          <w:kern w:val="0"/>
+          <w:sz w:val="21"/>
+          <w:szCs w:val="21"/>
+          <w:lang w:val="en-US" w:eastAsia="ru-RU"/>
+          <w14:ligatures w14:val="none"/>
+        </w:rPr>
+      </w:pPr>
+      <w:r>
+        <w:rPr>
+          <w:rFonts w:ascii="Ubuntu Mono" w:eastAsia="Times New Roman" w:hAnsi="Ubuntu Mono" w:cs="Times New Roman"/>
+          <w:color w:val="FFFFFF"/>
+          <w:kern w:val="0"/>
+          <w:sz w:val="21"/>
+          <w:szCs w:val="21"/>
+          <w:lang w:val="en-US" w:eastAsia="ru-RU"/>
+          <w14:ligatures w14:val="none"/>
+        </w:rPr>
+        <w:t xml:space="preserve">    </w:t>
+      </w:r>
+      <w:r>
+        <w:rPr>
+          <w:rFonts w:ascii="Ubuntu Mono" w:eastAsia="Times New Roman" w:hAnsi="Ubuntu Mono" w:cs="Times New Roman"/>
+          <w:color w:val="EA6C8B"/>
+          <w:kern w:val="0"/>
+          <w:sz w:val="21"/>
+          <w:szCs w:val="21"/>
+          <w:lang w:val="en-US" w:eastAsia="ru-RU"/>
+          <w14:ligatures w14:val="none"/>
+        </w:rPr>
+        <w:t>&lt;label</w:t>
+      </w:r>
+      <w:r>
+        <w:rPr>
+          <w:rFonts w:ascii="Ubuntu Mono" w:eastAsia="Times New Roman" w:hAnsi="Ubuntu Mono" w:cs="Times New Roman"/>
+          <w:color w:val="FFFFFF"/>
+          <w:kern w:val="0"/>
+          <w:sz w:val="21"/>
+          <w:szCs w:val="21"/>
+          <w:lang w:val="en-US" w:eastAsia="ru-RU"/>
+          <w14:ligatures w14:val="none"/>
+        </w:rPr>
+        <w:t xml:space="preserve"> </w:t>
+      </w:r>
+      <w:r>
+        <w:rPr>
+          <w:rFonts w:ascii="Ubuntu Mono" w:eastAsia="Times New Roman" w:hAnsi="Ubuntu Mono" w:cs="Times New Roman"/>
+          <w:color w:val="B4D353"/>
+          <w:kern w:val="0"/>
+          <w:sz w:val="21"/>
+          <w:szCs w:val="21"/>
+          <w:lang w:val="en-US" w:eastAsia="ru-RU"/>
+          <w14:ligatures w14:val="none"/>
+        </w:rPr>
+        <w:t>for</w:t>
+      </w:r>
+      <w:r>
+        <w:rPr>
+          <w:rFonts w:ascii="Ubuntu Mono" w:eastAsia="Times New Roman" w:hAnsi="Ubuntu Mono" w:cs="Times New Roman"/>
+          <w:color w:val="FFFFFF"/>
+          <w:kern w:val="0"/>
+          <w:sz w:val="21"/>
+          <w:szCs w:val="21"/>
+          <w:lang w:val="en-US" w:eastAsia="ru-RU"/>
+          <w14:ligatures w14:val="none"/>
+        </w:rPr>
+        <w:t>=</w:t>
+      </w:r>
+      <w:r>
+        <w:rPr>
+          <w:rFonts w:ascii="Ubuntu Mono" w:eastAsia="Times New Roman" w:hAnsi="Ubuntu Mono" w:cs="Times New Roman"/>
+          <w:color w:val="FFE083"/>
+          <w:kern w:val="0"/>
+          <w:sz w:val="21"/>
+          <w:szCs w:val="21"/>
+          <w:lang w:val="en-US" w:eastAsia="ru-RU"/>
+          <w14:ligatures w14:val="none"/>
+        </w:rPr>
+        <w:t>"password"</w:t>
+      </w:r>
+      <w:r>
+        <w:rPr>
+          <w:rFonts w:ascii="Ubuntu Mono" w:eastAsia="Times New Roman" w:hAnsi="Ubuntu Mono" w:cs="Times New Roman"/>
+          <w:color w:val="EA6C8B"/>
+          <w:kern w:val="0"/>
+          <w:sz w:val="21"/>
+          <w:szCs w:val="21"/>
+          <w:lang w:val="en-US" w:eastAsia="ru-RU"/>
+          <w14:ligatures w14:val="none"/>
+        </w:rPr>
+        <w:t>&gt;</w:t>
+      </w:r>
+      <w:r>
+        <w:rPr>
+          <w:rFonts w:ascii="Ubuntu Mono" w:eastAsia="Times New Roman" w:hAnsi="Ubuntu Mono" w:cs="Times New Roman"/>
+          <w:color w:val="FFFFFF"/>
+          <w:kern w:val="0"/>
+          <w:sz w:val="21"/>
+          <w:szCs w:val="21"/>
+          <w:lang w:val="en-US" w:eastAsia="ru-RU"/>
+          <w14:ligatures w14:val="none"/>
+        </w:rPr>
+        <w:t>Password:</w:t>
+      </w:r>
+      <w:r>
+        <w:rPr>
+          <w:rFonts w:ascii="Ubuntu Mono" w:eastAsia="Times New Roman" w:hAnsi="Ubuntu Mono" w:cs="Times New Roman"/>
+          <w:color w:val="EA6C8B"/>
+          <w:kern w:val="0"/>
+          <w:sz w:val="21"/>
+          <w:szCs w:val="21"/>
+          <w:lang w:val="en-US" w:eastAsia="ru-RU"/>
+          <w14:ligatures w14:val="none"/>
+        </w:rPr>
+        <w:t>&lt;/label&gt;</w:t>
+      </w:r>
+    </w:p>
+    <w:p>
+      <w:pPr>
+        <w:shd w:val="clear" w:color="auto" w:fill="211E2F"/>
+        <w:spacing w:after="0" w:line="360" w:lineRule="atLeast"/>
+        <w:rPr>
+          <w:rFonts w:ascii="Ubuntu Mono" w:eastAsia="Times New Roman" w:hAnsi="Ubuntu Mono" w:cs="Times New Roman"/>
+          <w:color w:val="FFFFFF"/>
+          <w:kern w:val="0"/>
+          <w:sz w:val="21"/>
+          <w:szCs w:val="21"/>
+          <w:lang w:val="en-US" w:eastAsia="ru-RU"/>
+          <w14:ligatures w14:val="none"/>
+        </w:rPr>
+      </w:pPr>
+      <w:r>
+        <w:rPr>
+          <w:rFonts w:ascii="Ubuntu Mono" w:eastAsia="Times New Roman" w:hAnsi="Ubuntu Mono" w:cs="Times New Roman"/>
+          <w:color w:val="FFFFFF"/>
+          <w:kern w:val="0"/>
+          <w:sz w:val="21"/>
+          <w:szCs w:val="21"/>
+          <w:lang w:val="en-US" w:eastAsia="ru-RU"/>
+          <w14:ligatures w14:val="none"/>
+        </w:rPr>
+        <w:t xml:space="preserve">    </w:t>
+      </w:r>
+      <w:r>
+        <w:rPr>
+          <w:rFonts w:ascii="Ubuntu Mono" w:eastAsia="Times New Roman" w:hAnsi="Ubuntu Mono" w:cs="Times New Roman"/>
+          <w:color w:val="EA6C8B"/>
+          <w:kern w:val="0"/>
+          <w:sz w:val="21"/>
+          <w:szCs w:val="21"/>
+          <w:lang w:val="en-US" w:eastAsia="ru-RU"/>
+          <w14:ligatures w14:val="none"/>
+        </w:rPr>
+        <w:t>&lt;input</w:t>
+      </w:r>
+      <w:r>
+        <w:rPr>
+          <w:rFonts w:ascii="Ubuntu Mono" w:eastAsia="Times New Roman" w:hAnsi="Ubuntu Mono" w:cs="Times New Roman"/>
+          <w:color w:val="FFFFFF"/>
+          <w:kern w:val="0"/>
+          <w:sz w:val="21"/>
+          <w:szCs w:val="21"/>
+          <w:lang w:val="en-US" w:eastAsia="ru-RU"/>
+          <w14:ligatures w14:val="none"/>
+        </w:rPr>
+        <w:t xml:space="preserve"> </w:t>
+      </w:r>
+      <w:r>
+        <w:rPr>
+          <w:rFonts w:ascii="Ubuntu Mono" w:eastAsia="Times New Roman" w:hAnsi="Ubuntu Mono" w:cs="Times New Roman"/>
+          <w:color w:val="B4D353"/>
+          <w:kern w:val="0"/>
+          <w:sz w:val="21"/>
+          <w:szCs w:val="21"/>
+          <w:lang w:val="en-US" w:eastAsia="ru-RU"/>
+          <w14:ligatures w14:val="none"/>
+        </w:rPr>
+        <w:t>name</w:t>
+      </w:r>
+      <w:r>
+        <w:rPr>
+          <w:rFonts w:ascii="Ubuntu Mono" w:eastAsia="Times New Roman" w:hAnsi="Ubuntu Mono" w:cs="Times New Roman"/>
+          <w:color w:val="FFFFFF"/>
+          <w:kern w:val="0"/>
+          <w:sz w:val="21"/>
+          <w:szCs w:val="21"/>
+          <w:lang w:val="en-US" w:eastAsia="ru-RU"/>
+          <w14:ligatures w14:val="none"/>
+        </w:rPr>
+        <w:t>=</w:t>
+      </w:r>
+      <w:r>
+        <w:rPr>
+          <w:rFonts w:ascii="Ubuntu Mono" w:eastAsia="Times New Roman" w:hAnsi="Ubuntu Mono" w:cs="Times New Roman"/>
+          <w:color w:val="FFE083"/>
+          <w:kern w:val="0"/>
+          <w:sz w:val="21"/>
+          <w:szCs w:val="21"/>
+          <w:lang w:val="en-US" w:eastAsia="ru-RU"/>
+          <w14:ligatures w14:val="none"/>
+        </w:rPr>
+        <w:t>"password"</w:t>
+      </w:r>
+      <w:r>
+        <w:rPr>
+          <w:rFonts w:ascii="Ubuntu Mono" w:eastAsia="Times New Roman" w:hAnsi="Ubuntu Mono" w:cs="Times New Roman"/>
+          <w:color w:val="FFFFFF"/>
+          <w:kern w:val="0"/>
+          <w:sz w:val="21"/>
+          <w:szCs w:val="21"/>
+          <w:lang w:val="en-US" w:eastAsia="ru-RU"/>
+          <w14:ligatures w14:val="none"/>
+        </w:rPr>
+        <w:t xml:space="preserve"> </w:t>
+      </w:r>
+      <w:r>
+        <w:rPr>
+          <w:rFonts w:ascii="Ubuntu Mono" w:eastAsia="Times New Roman" w:hAnsi="Ubuntu Mono" w:cs="Times New Roman"/>
+          <w:color w:val="B4D353"/>
+          <w:kern w:val="0"/>
+          <w:sz w:val="21"/>
+          <w:szCs w:val="21"/>
+          <w:lang w:val="en-US" w:eastAsia="ru-RU"/>
+          <w14:ligatures w14:val="none"/>
+        </w:rPr>
+        <w:t>id</w:t>
+      </w:r>
+      <w:r>
+        <w:rPr>
+          <w:rFonts w:ascii="Ubuntu Mono" w:eastAsia="Times New Roman" w:hAnsi="Ubuntu Mono" w:cs="Times New Roman"/>
+          <w:color w:val="FFFFFF"/>
+          <w:kern w:val="0"/>
+          <w:sz w:val="21"/>
+          <w:szCs w:val="21"/>
+          <w:lang w:val="en-US" w:eastAsia="ru-RU"/>
+          <w14:ligatures w14:val="none"/>
+        </w:rPr>
+        <w:t>=</w:t>
+      </w:r>
+      <w:r>
+        <w:rPr>
+          <w:rFonts w:ascii="Ubuntu Mono" w:eastAsia="Times New Roman" w:hAnsi="Ubuntu Mono" w:cs="Times New Roman"/>
+          <w:color w:val="FFE083"/>
+          <w:kern w:val="0"/>
+          <w:sz w:val="21"/>
+          <w:szCs w:val="21"/>
+          <w:lang w:val="en-US" w:eastAsia="ru-RU"/>
+          <w14:ligatures w14:val="none"/>
+        </w:rPr>
+        <w:t>"password"</w:t>
+      </w:r>
+      <w:r>
+        <w:rPr>
+          <w:rFonts w:ascii="Ubuntu Mono" w:eastAsia="Times New Roman" w:hAnsi="Ubuntu Mono" w:cs="Times New Roman"/>
+          <w:color w:val="FFFFFF"/>
+          <w:kern w:val="0"/>
+          <w:sz w:val="21"/>
+          <w:szCs w:val="21"/>
+          <w:lang w:val="en-US" w:eastAsia="ru-RU"/>
+          <w14:ligatures w14:val="none"/>
+        </w:rPr>
+        <w:t xml:space="preserve"> </w:t>
+      </w:r>
+      <w:r>
+        <w:rPr>
+          <w:rFonts w:ascii="Ubuntu Mono" w:eastAsia="Times New Roman" w:hAnsi="Ubuntu Mono" w:cs="Times New Roman"/>
+          <w:color w:val="B4D353"/>
+          <w:kern w:val="0"/>
+          <w:sz w:val="21"/>
+          <w:szCs w:val="21"/>
+          <w:lang w:val="en-US" w:eastAsia="ru-RU"/>
+          <w14:ligatures w14:val="none"/>
+        </w:rPr>
+        <w:t>type</w:t>
+      </w:r>
+      <w:r>
+        <w:rPr>
+          <w:rFonts w:ascii="Ubuntu Mono" w:eastAsia="Times New Roman" w:hAnsi="Ubuntu Mono" w:cs="Times New Roman"/>
+          <w:color w:val="FFFFFF"/>
+          <w:kern w:val="0"/>
+          <w:sz w:val="21"/>
+          <w:szCs w:val="21"/>
+          <w:lang w:val="en-US" w:eastAsia="ru-RU"/>
+          <w14:ligatures w14:val="none"/>
+        </w:rPr>
+        <w:t>=</w:t>
+      </w:r>
+      <w:r>
+        <w:rPr>
+          <w:rFonts w:ascii="Ubuntu Mono" w:eastAsia="Times New Roman" w:hAnsi="Ubuntu Mono" w:cs="Times New Roman"/>
+          <w:color w:val="FFE083"/>
+          <w:kern w:val="0"/>
+          <w:sz w:val="21"/>
+          <w:szCs w:val="21"/>
+          <w:lang w:val="en-US" w:eastAsia="ru-RU"/>
+          <w14:ligatures w14:val="none"/>
+        </w:rPr>
+        <w:t>"password"</w:t>
+      </w:r>
+      <w:r>
+        <w:rPr>
+          <w:rFonts w:ascii="Ubuntu Mono" w:eastAsia="Times New Roman" w:hAnsi="Ubuntu Mono" w:cs="Times New Roman"/>
+          <w:color w:val="FFFFFF"/>
+          <w:kern w:val="0"/>
+          <w:sz w:val="21"/>
+          <w:szCs w:val="21"/>
+          <w:lang w:val="en-US" w:eastAsia="ru-RU"/>
+          <w14:ligatures w14:val="none"/>
+        </w:rPr>
+        <w:t xml:space="preserve"> </w:t>
+      </w:r>
+      <w:r>
+        <w:rPr>
+          <w:rFonts w:ascii="Ubuntu Mono" w:eastAsia="Times New Roman" w:hAnsi="Ubuntu Mono" w:cs="Times New Roman"/>
+          <w:color w:val="EA6C8B"/>
+          <w:kern w:val="0"/>
+          <w:sz w:val="21"/>
+          <w:szCs w:val="21"/>
+          <w:lang w:val="en-US" w:eastAsia="ru-RU"/>
+          <w14:ligatures w14:val="none"/>
+        </w:rPr>
+        <w:t>/&gt;</w:t>
+      </w:r>
+    </w:p>
+    <w:p>
+      <w:pPr>
+        <w:shd w:val="clear" w:color="auto" w:fill="211E2F"/>
+        <w:spacing w:after="0" w:line="360" w:lineRule="atLeast"/>
+        <w:rPr>
+          <w:rFonts w:ascii="Ubuntu Mono" w:eastAsia="Times New Roman" w:hAnsi="Ubuntu Mono" w:cs="Times New Roman"/>
+          <w:color w:val="FFFFFF"/>
+          <w:kern w:val="0"/>
+          <w:sz w:val="21"/>
+          <w:szCs w:val="21"/>
+          <w:lang w:val="en-US" w:eastAsia="ru-RU"/>
+          <w14:ligatures w14:val="none"/>
+        </w:rPr>
+      </w:pPr>
+      <w:r>
+        <w:rPr>
+          <w:rFonts w:ascii="Ubuntu Mono" w:eastAsia="Times New Roman" w:hAnsi="Ubuntu Mono" w:cs="Times New Roman"/>
+          <w:color w:val="FFFFFF"/>
+          <w:kern w:val="0"/>
+          <w:sz w:val="21"/>
+          <w:szCs w:val="21"/>
+          <w:lang w:val="en-US" w:eastAsia="ru-RU"/>
+          <w14:ligatures w14:val="none"/>
+        </w:rPr>
+        <w:t xml:space="preserve">    </w:t>
+      </w:r>
+      <w:r>
+        <w:rPr>
+          <w:rFonts w:ascii="Ubuntu Mono" w:eastAsia="Times New Roman" w:hAnsi="Ubuntu Mono" w:cs="Times New Roman"/>
+          <w:color w:val="EA6C8B"/>
+          <w:kern w:val="0"/>
+          <w:sz w:val="21"/>
+          <w:szCs w:val="21"/>
+          <w:lang w:val="en-US" w:eastAsia="ru-RU"/>
+          <w14:ligatures w14:val="none"/>
+        </w:rPr>
+        <w:t>&lt;p</w:t>
+      </w:r>
+      <w:r>
+        <w:rPr>
+          <w:rFonts w:ascii="Ubuntu Mono" w:eastAsia="Times New Roman" w:hAnsi="Ubuntu Mono" w:cs="Times New Roman"/>
+          <w:color w:val="FFFFFF"/>
+          <w:kern w:val="0"/>
+          <w:sz w:val="21"/>
+          <w:szCs w:val="21"/>
+          <w:lang w:val="en-US" w:eastAsia="ru-RU"/>
+          <w14:ligatures w14:val="none"/>
+        </w:rPr>
+        <w:t xml:space="preserve"> </w:t>
+      </w:r>
+      <w:r>
+        <w:rPr>
+          <w:rFonts w:ascii="Ubuntu Mono" w:eastAsia="Times New Roman" w:hAnsi="Ubuntu Mono" w:cs="Times New Roman"/>
+          <w:color w:val="B4D353"/>
+          <w:kern w:val="0"/>
+          <w:sz w:val="21"/>
+          <w:szCs w:val="21"/>
+          <w:lang w:val="en-US" w:eastAsia="ru-RU"/>
+          <w14:ligatures w14:val="none"/>
+        </w:rPr>
+        <w:t>id</w:t>
+      </w:r>
+      <w:r>
+        <w:rPr>
+          <w:rFonts w:ascii="Ubuntu Mono" w:eastAsia="Times New Roman" w:hAnsi="Ubuntu Mono" w:cs="Times New Roman"/>
+          <w:color w:val="FFFFFF"/>
+          <w:kern w:val="0"/>
+          <w:sz w:val="21"/>
+          <w:szCs w:val="21"/>
+          <w:lang w:val="en-US" w:eastAsia="ru-RU"/>
+          <w14:ligatures w14:val="none"/>
+        </w:rPr>
+        <w:t>=</w:t>
+      </w:r>
+      <w:r>
+        <w:rPr>
+          <w:rFonts w:ascii="Ubuntu Mono" w:eastAsia="Times New Roman" w:hAnsi="Ubuntu Mono" w:cs="Times New Roman"/>
+          <w:color w:val="FFE083"/>
+          <w:kern w:val="0"/>
+          <w:sz w:val="21"/>
+          <w:szCs w:val="21"/>
+          <w:lang w:val="en-US" w:eastAsia="ru-RU"/>
+          <w14:ligatures w14:val="none"/>
+        </w:rPr>
+        <w:t>"passwordError"</w:t>
+      </w:r>
+      <w:r>
+        <w:rPr>
+          <w:rFonts w:ascii="Ubuntu Mono" w:eastAsia="Times New Roman" w:hAnsi="Ubuntu Mono" w:cs="Times New Roman"/>
+          <w:color w:val="FFFFFF"/>
+          <w:kern w:val="0"/>
+          <w:sz w:val="21"/>
+          <w:szCs w:val="21"/>
+          <w:lang w:val="en-US" w:eastAsia="ru-RU"/>
+          <w14:ligatures w14:val="none"/>
+        </w:rPr>
+        <w:t xml:space="preserve"> </w:t>
+      </w:r>
+      <w:r>
+        <w:rPr>
+          <w:rFonts w:ascii="Ubuntu Mono" w:eastAsia="Times New Roman" w:hAnsi="Ubuntu Mono" w:cs="Times New Roman"/>
+          <w:color w:val="B4D353"/>
+          <w:kern w:val="0"/>
+          <w:sz w:val="21"/>
+          <w:szCs w:val="21"/>
+          <w:lang w:val="en-US" w:eastAsia="ru-RU"/>
+          <w14:ligatures w14:val="none"/>
+        </w:rPr>
+        <w:t>class</w:t>
+      </w:r>
+      <w:r>
+        <w:rPr>
+          <w:rFonts w:ascii="Ubuntu Mono" w:eastAsia="Times New Roman" w:hAnsi="Ubuntu Mono" w:cs="Times New Roman"/>
+          <w:color w:val="FFFFFF"/>
+          <w:kern w:val="0"/>
+          <w:sz w:val="21"/>
+          <w:szCs w:val="21"/>
+          <w:lang w:val="en-US" w:eastAsia="ru-RU"/>
+          <w14:ligatures w14:val="none"/>
+        </w:rPr>
+        <w:t>=</w:t>
+      </w:r>
+      <w:r>
+        <w:rPr>
+          <w:rFonts w:ascii="Ubuntu Mono" w:eastAsia="Times New Roman" w:hAnsi="Ubuntu Mono" w:cs="Times New Roman"/>
+          <w:color w:val="FFE083"/>
+          <w:kern w:val="0"/>
+          <w:sz w:val="21"/>
+          <w:szCs w:val="21"/>
+          <w:lang w:val="en-US" w:eastAsia="ru-RU"/>
+          <w14:ligatures w14:val="none"/>
+        </w:rPr>
+        <w:t>"errorMessage"</w:t>
+      </w:r>
+      <w:r>
+        <w:rPr>
+          <w:rFonts w:ascii="Ubuntu Mono" w:eastAsia="Times New Roman" w:hAnsi="Ubuntu Mono" w:cs="Times New Roman"/>
+          <w:color w:val="FFFFFF"/>
+          <w:kern w:val="0"/>
+          <w:sz w:val="21"/>
+          <w:szCs w:val="21"/>
+          <w:lang w:val="en-US" w:eastAsia="ru-RU"/>
+          <w14:ligatures w14:val="none"/>
+        </w:rPr>
+        <w:t xml:space="preserve"> </w:t>
+      </w:r>
+      <w:r>
+        <w:rPr>
+          <w:rFonts w:ascii="Ubuntu Mono" w:eastAsia="Times New Roman" w:hAnsi="Ubuntu Mono" w:cs="Times New Roman"/>
+          <w:color w:val="B4D353"/>
+          <w:kern w:val="0"/>
+          <w:sz w:val="21"/>
+          <w:szCs w:val="21"/>
+          <w:lang w:val="en-US" w:eastAsia="ru-RU"/>
+          <w14:ligatures w14:val="none"/>
+        </w:rPr>
+        <w:t>style</w:t>
+      </w:r>
+      <w:r>
+        <w:rPr>
+          <w:rFonts w:ascii="Ubuntu Mono" w:eastAsia="Times New Roman" w:hAnsi="Ubuntu Mono" w:cs="Times New Roman"/>
+          <w:color w:val="FFFFFF"/>
+          <w:kern w:val="0"/>
+          <w:sz w:val="21"/>
+          <w:szCs w:val="21"/>
+          <w:lang w:val="en-US" w:eastAsia="ru-RU"/>
+          <w14:ligatures w14:val="none"/>
+        </w:rPr>
+        <w:t>=</w:t>
+      </w:r>
+      <w:r>
+        <w:rPr>
+          <w:rFonts w:ascii="Ubuntu Mono" w:eastAsia="Times New Roman" w:hAnsi="Ubuntu Mono" w:cs="Times New Roman"/>
+          <w:color w:val="FFE083"/>
+          <w:kern w:val="0"/>
+          <w:sz w:val="21"/>
+          <w:szCs w:val="21"/>
+          <w:lang w:val="en-US" w:eastAsia="ru-RU"/>
+          <w14:ligatures w14:val="none"/>
+        </w:rPr>
+        <w:t>"display: none"</w:t>
+      </w:r>
+      <w:r>
+        <w:rPr>
+          <w:rFonts w:ascii="Ubuntu Mono" w:eastAsia="Times New Roman" w:hAnsi="Ubuntu Mono" w:cs="Times New Roman"/>
+          <w:color w:val="EA6C8B"/>
+          <w:kern w:val="0"/>
+          <w:sz w:val="21"/>
+          <w:szCs w:val="21"/>
+          <w:lang w:val="en-US" w:eastAsia="ru-RU"/>
+          <w14:ligatures w14:val="none"/>
+        </w:rPr>
+        <w:t>&gt;&lt;/p&gt;</w:t>
+      </w:r>
+    </w:p>
+    <w:p>
+      <w:pPr>
+        <w:shd w:val="clear" w:color="auto" w:fill="211E2F"/>
+        <w:spacing w:after="0" w:line="360" w:lineRule="atLeast"/>
+        <w:rPr>
+          <w:rFonts w:ascii="Ubuntu Mono" w:eastAsia="Times New Roman" w:hAnsi="Ubuntu Mono" w:cs="Times New Roman"/>
+          <w:color w:val="FFFFFF"/>
+          <w:kern w:val="0"/>
+          <w:sz w:val="21"/>
+          <w:szCs w:val="21"/>
+          <w:lang w:val="en-US" w:eastAsia="ru-RU"/>
+          <w14:ligatures w14:val="none"/>
+        </w:rPr>
+      </w:pPr>
+      <w:r>
+        <w:rPr>
+          <w:rFonts w:ascii="Ubuntu Mono" w:eastAsia="Times New Roman" w:hAnsi="Ubuntu Mono" w:cs="Times New Roman"/>
+          <w:color w:val="FFFFFF"/>
+          <w:kern w:val="0"/>
+          <w:sz w:val="21"/>
+          <w:szCs w:val="21"/>
+          <w:lang w:val="en-US" w:eastAsia="ru-RU"/>
+          <w14:ligatures w14:val="none"/>
+        </w:rPr>
+        <w:t xml:space="preserve">  </w:t>
+      </w:r>
+      <w:r>
+        <w:rPr>
+          <w:rFonts w:ascii="Ubuntu Mono" w:eastAsia="Times New Roman" w:hAnsi="Ubuntu Mono" w:cs="Times New Roman"/>
+          <w:color w:val="EA6C8B"/>
+          <w:kern w:val="0"/>
+          <w:sz w:val="21"/>
+          <w:szCs w:val="21"/>
+          <w:lang w:val="en-US" w:eastAsia="ru-RU"/>
+          <w14:ligatures w14:val="none"/>
+        </w:rPr>
+        <w:t>&lt;br&gt;</w:t>
+      </w:r>
+    </w:p>
+    <w:p>
+      <w:pPr>
+        <w:shd w:val="clear" w:color="auto" w:fill="211E2F"/>
+        <w:spacing w:after="0" w:line="360" w:lineRule="atLeast"/>
+        <w:rPr>
+          <w:rFonts w:ascii="Ubuntu Mono" w:eastAsia="Times New Roman" w:hAnsi="Ubuntu Mono" w:cs="Times New Roman"/>
+          <w:color w:val="FFFFFF"/>
+          <w:kern w:val="0"/>
+          <w:sz w:val="21"/>
+          <w:szCs w:val="21"/>
+          <w:lang w:val="en-US" w:eastAsia="ru-RU"/>
+          <w14:ligatures w14:val="none"/>
+        </w:rPr>
+      </w:pPr>
+      <w:r>
+        <w:rPr>
+          <w:rFonts w:ascii="Ubuntu Mono" w:eastAsia="Times New Roman" w:hAnsi="Ubuntu Mono" w:cs="Times New Roman"/>
+          <w:color w:val="EA6C8B"/>
+          <w:kern w:val="0"/>
+          <w:sz w:val="21"/>
+          <w:szCs w:val="21"/>
+          <w:lang w:val="en-US" w:eastAsia="ru-RU"/>
+          <w14:ligatures w14:val="none"/>
+        </w:rPr>
+        <w:t>&lt;/div&gt;</w:t>
+      </w:r>
+    </w:p>
+    <w:p>
+      <w:pPr>
+        <w:shd w:val="clear" w:color="auto" w:fill="211E2F"/>
+        <w:spacing w:after="0" w:line="360" w:lineRule="atLeast"/>
+        <w:rPr>
+          <w:rFonts w:ascii="Ubuntu Mono" w:eastAsia="Times New Roman" w:hAnsi="Ubuntu Mono" w:cs="Times New Roman"/>
+          <w:color w:val="FFFFFF"/>
+          <w:kern w:val="0"/>
+          <w:sz w:val="21"/>
+          <w:szCs w:val="21"/>
+          <w:lang w:val="en-US" w:eastAsia="ru-RU"/>
+          <w14:ligatures w14:val="none"/>
+        </w:rPr>
+      </w:pPr>
+      <w:r>
+        <w:rPr>
+          <w:rFonts w:ascii="Ubuntu Mono" w:eastAsia="Times New Roman" w:hAnsi="Ubuntu Mono" w:cs="Times New Roman"/>
+          <w:color w:val="EA6C8B"/>
+          <w:kern w:val="0"/>
+          <w:sz w:val="21"/>
+          <w:szCs w:val="21"/>
+          <w:lang w:val="en-US" w:eastAsia="ru-RU"/>
+          <w14:ligatures w14:val="none"/>
+        </w:rPr>
+        <w:t>&lt;button</w:t>
+      </w:r>
+      <w:r>
+        <w:rPr>
+          <w:rFonts w:ascii="Ubuntu Mono" w:eastAsia="Times New Roman" w:hAnsi="Ubuntu Mono" w:cs="Times New Roman"/>
+          <w:color w:val="FFFFFF"/>
+          <w:kern w:val="0"/>
+          <w:sz w:val="21"/>
+          <w:szCs w:val="21"/>
+          <w:lang w:val="en-US" w:eastAsia="ru-RU"/>
+          <w14:ligatures w14:val="none"/>
+        </w:rPr>
+        <w:t xml:space="preserve"> </w:t>
+      </w:r>
+      <w:r>
+        <w:rPr>
+          <w:rFonts w:ascii="Ubuntu Mono" w:eastAsia="Times New Roman" w:hAnsi="Ubuntu Mono" w:cs="Times New Roman"/>
+          <w:color w:val="B4D353"/>
+          <w:kern w:val="0"/>
+          <w:sz w:val="21"/>
+          <w:szCs w:val="21"/>
+          <w:lang w:val="en-US" w:eastAsia="ru-RU"/>
+          <w14:ligatures w14:val="none"/>
+        </w:rPr>
+        <w:t>type</w:t>
+      </w:r>
+      <w:r>
+        <w:rPr>
+          <w:rFonts w:ascii="Ubuntu Mono" w:eastAsia="Times New Roman" w:hAnsi="Ubuntu Mono" w:cs="Times New Roman"/>
+          <w:color w:val="FFFFFF"/>
+          <w:kern w:val="0"/>
+          <w:sz w:val="21"/>
+          <w:szCs w:val="21"/>
+          <w:lang w:val="en-US" w:eastAsia="ru-RU"/>
+          <w14:ligatures w14:val="none"/>
+        </w:rPr>
+        <w:t>=</w:t>
+      </w:r>
+      <w:r>
+        <w:rPr>
+          <w:rFonts w:ascii="Ubuntu Mono" w:eastAsia="Times New Roman" w:hAnsi="Ubuntu Mono" w:cs="Times New Roman"/>
+          <w:color w:val="FFE083"/>
+          <w:kern w:val="0"/>
+          <w:sz w:val="21"/>
+          <w:szCs w:val="21"/>
+          <w:lang w:val="en-US" w:eastAsia="ru-RU"/>
+          <w14:ligatures w14:val="none"/>
+        </w:rPr>
+        <w:t>"submit"</w:t>
+      </w:r>
+      <w:r>
+        <w:rPr>
+          <w:rFonts w:ascii="Ubuntu Mono" w:eastAsia="Times New Roman" w:hAnsi="Ubuntu Mono" w:cs="Times New Roman"/>
+          <w:color w:val="EA6C8B"/>
+          <w:kern w:val="0"/>
+          <w:sz w:val="21"/>
+          <w:szCs w:val="21"/>
+          <w:lang w:val="en-US" w:eastAsia="ru-RU"/>
+          <w14:ligatures w14:val="none"/>
+        </w:rPr>
+        <w:t>&gt;</w:t>
+      </w:r>
+      <w:r>
+        <w:rPr>
+          <w:rFonts w:ascii="Ubuntu Mono" w:eastAsia="Times New Roman" w:hAnsi="Ubuntu Mono" w:cs="Times New Roman"/>
+          <w:color w:val="FFFFFF"/>
+          <w:kern w:val="0"/>
+          <w:sz w:val="21"/>
+          <w:szCs w:val="21"/>
+          <w:lang w:val="en-US" w:eastAsia="ru-RU"/>
+          <w14:ligatures w14:val="none"/>
+        </w:rPr>
+        <w:t>Submit</w:t>
+      </w:r>
+      <w:r>
+        <w:rPr>
+          <w:rFonts w:ascii="Ubuntu Mono" w:eastAsia="Times New Roman" w:hAnsi="Ubuntu Mono" w:cs="Times New Roman"/>
+          <w:color w:val="EA6C8B"/>
+          <w:kern w:val="0"/>
+          <w:sz w:val="21"/>
+          <w:szCs w:val="21"/>
+          <w:lang w:val="en-US" w:eastAsia="ru-RU"/>
+          <w14:ligatures w14:val="none"/>
+        </w:rPr>
+        <w:t>&lt;/button&gt;</w:t>
+      </w:r>
+    </w:p>
+    <w:p>
+      <w:pPr>
+        <w:shd w:val="clear" w:color="auto" w:fill="211E2F"/>
+        <w:spacing w:after="0" w:line="360" w:lineRule="atLeast"/>
+        <w:rPr>
+          <w:rFonts w:ascii="Ubuntu Mono" w:eastAsia="Times New Roman" w:hAnsi="Ubuntu Mono" w:cs="Times New Roman"/>
+          <w:color w:val="FFFFFF"/>
+          <w:kern w:val="0"/>
+          <w:sz w:val="21"/>
+          <w:szCs w:val="21"/>
+          <w:lang w:val="en-US" w:eastAsia="ru-RU"/>
+          <w14:ligatures w14:val="none"/>
+        </w:rPr>
+      </w:pPr>
+      <w:r>
+        <w:rPr>
+          <w:rFonts w:ascii="Ubuntu Mono" w:eastAsia="Times New Roman" w:hAnsi="Ubuntu Mono" w:cs="Times New Roman"/>
+          <w:color w:val="EA6C8B"/>
+          <w:kern w:val="0"/>
+          <w:sz w:val="21"/>
+          <w:szCs w:val="21"/>
+          <w:lang w:val="en-US" w:eastAsia="ru-RU"/>
+          <w14:ligatures w14:val="none"/>
+        </w:rPr>
+        <w:lastRenderedPageBreak/>
+        <w:t>&lt;/form&gt;</w:t>
+      </w:r>
+    </w:p>
+    <w:p>
+      <w:pPr>
+        <w:shd w:val="clear" w:color="auto" w:fill="211E2F"/>
+        <w:spacing w:after="0" w:line="360" w:lineRule="atLeast"/>
+        <w:rPr>
+          <w:rFonts w:ascii="Ubuntu Mono" w:eastAsia="Times New Roman" w:hAnsi="Ubuntu Mono" w:cs="Times New Roman"/>
+          <w:color w:val="FFFFFF"/>
+          <w:kern w:val="0"/>
+          <w:sz w:val="21"/>
+          <w:szCs w:val="21"/>
+          <w:lang w:val="en-US" w:eastAsia="ru-RU"/>
+          <w14:ligatures w14:val="none"/>
+        </w:rPr>
+      </w:pPr>
+      <w:r>
+        <w:rPr>
+          <w:rFonts w:ascii="Ubuntu Mono" w:eastAsia="Times New Roman" w:hAnsi="Ubuntu Mono" w:cs="Times New Roman"/>
+          <w:color w:val="EA6C8B"/>
+          <w:kern w:val="0"/>
+          <w:sz w:val="21"/>
+          <w:szCs w:val="21"/>
+          <w:lang w:val="en-US" w:eastAsia="ru-RU"/>
+          <w14:ligatures w14:val="none"/>
+        </w:rPr>
+        <w:t>&lt;/div&gt;</w:t>
+      </w:r>
+    </w:p>
+    <w:p>
+      <w:pPr>
+        <w:shd w:val="clear" w:color="auto" w:fill="211E2F"/>
+        <w:spacing w:after="0" w:line="360" w:lineRule="atLeast"/>
+        <w:rPr>
+          <w:rFonts w:ascii="Ubuntu Mono" w:eastAsia="Times New Roman" w:hAnsi="Ubuntu Mono" w:cs="Times New Roman"/>
+          <w:color w:val="FFFFFF"/>
+          <w:kern w:val="0"/>
+          <w:sz w:val="21"/>
+          <w:szCs w:val="21"/>
+          <w:lang w:val="en-US" w:eastAsia="ru-RU"/>
+          <w14:ligatures w14:val="none"/>
+        </w:rPr>
+      </w:pPr>
+      <w:r>
+        <w:rPr>
+          <w:rFonts w:ascii="Ubuntu Mono" w:eastAsia="Times New Roman" w:hAnsi="Ubuntu Mono" w:cs="Times New Roman"/>
+          <w:color w:val="EA6C8B"/>
+          <w:kern w:val="0"/>
+          <w:sz w:val="21"/>
+          <w:szCs w:val="21"/>
+          <w:lang w:val="en-US" w:eastAsia="ru-RU"/>
+          <w14:ligatures w14:val="none"/>
+        </w:rPr>
+        <w:t>&lt;/div&gt;</w:t>
+      </w:r>
+    </w:p>
+    <w:p>
+      <w:pPr>
+        <w:shd w:val="clear" w:color="auto" w:fill="211E2F"/>
+        <w:spacing w:after="0" w:line="360" w:lineRule="atLeast"/>
+        <w:rPr>
+          <w:rFonts w:ascii="Ubuntu Mono" w:eastAsia="Times New Roman" w:hAnsi="Ubuntu Mono" w:cs="Times New Roman"/>
+          <w:color w:val="FFFFFF"/>
+          <w:kern w:val="0"/>
+          <w:sz w:val="21"/>
+          <w:szCs w:val="21"/>
+          <w:lang w:val="en-US" w:eastAsia="ru-RU"/>
+          <w14:ligatures w14:val="none"/>
+        </w:rPr>
+      </w:pPr>
+      <w:r>
+        <w:rPr>
+          <w:rFonts w:ascii="Ubuntu Mono" w:eastAsia="Times New Roman" w:hAnsi="Ubuntu Mono" w:cs="Times New Roman"/>
+          <w:color w:val="EA6C8B"/>
+          <w:kern w:val="0"/>
+          <w:sz w:val="21"/>
+          <w:szCs w:val="21"/>
+          <w:lang w:val="en-US" w:eastAsia="ru-RU"/>
+          <w14:ligatures w14:val="none"/>
+        </w:rPr>
+        <w:t>&lt;p</w:t>
+      </w:r>
+      <w:r>
+        <w:rPr>
+          <w:rFonts w:ascii="Ubuntu Mono" w:eastAsia="Times New Roman" w:hAnsi="Ubuntu Mono" w:cs="Times New Roman"/>
+          <w:color w:val="FFFFFF"/>
+          <w:kern w:val="0"/>
+          <w:sz w:val="21"/>
+          <w:szCs w:val="21"/>
+          <w:lang w:val="en-US" w:eastAsia="ru-RU"/>
+          <w14:ligatures w14:val="none"/>
+        </w:rPr>
+        <w:t xml:space="preserve"> </w:t>
+      </w:r>
+      <w:r>
+        <w:rPr>
+          <w:rFonts w:ascii="Ubuntu Mono" w:eastAsia="Times New Roman" w:hAnsi="Ubuntu Mono" w:cs="Times New Roman"/>
+          <w:color w:val="B4D353"/>
+          <w:kern w:val="0"/>
+          <w:sz w:val="21"/>
+          <w:szCs w:val="21"/>
+          <w:lang w:val="en-US" w:eastAsia="ru-RU"/>
+          <w14:ligatures w14:val="none"/>
+        </w:rPr>
+        <w:t>id</w:t>
+      </w:r>
+      <w:r>
+        <w:rPr>
+          <w:rFonts w:ascii="Ubuntu Mono" w:eastAsia="Times New Roman" w:hAnsi="Ubuntu Mono" w:cs="Times New Roman"/>
+          <w:color w:val="FFFFFF"/>
+          <w:kern w:val="0"/>
+          <w:sz w:val="21"/>
+          <w:szCs w:val="21"/>
+          <w:lang w:val="en-US" w:eastAsia="ru-RU"/>
+          <w14:ligatures w14:val="none"/>
+        </w:rPr>
+        <w:t>=</w:t>
+      </w:r>
+      <w:r>
+        <w:rPr>
+          <w:rFonts w:ascii="Ubuntu Mono" w:eastAsia="Times New Roman" w:hAnsi="Ubuntu Mono" w:cs="Times New Roman"/>
+          <w:color w:val="FFE083"/>
+          <w:kern w:val="0"/>
+          <w:sz w:val="21"/>
+          <w:szCs w:val="21"/>
+          <w:lang w:val="en-US" w:eastAsia="ru-RU"/>
+          <w14:ligatures w14:val="none"/>
+        </w:rPr>
+        <w:t>"injectionOutput"</w:t>
+      </w:r>
+      <w:r>
+        <w:rPr>
+          <w:rFonts w:ascii="Ubuntu Mono" w:eastAsia="Times New Roman" w:hAnsi="Ubuntu Mono" w:cs="Times New Roman"/>
+          <w:color w:val="EA6C8B"/>
+          <w:kern w:val="0"/>
+          <w:sz w:val="21"/>
+          <w:szCs w:val="21"/>
+          <w:lang w:val="en-US" w:eastAsia="ru-RU"/>
+          <w14:ligatures w14:val="none"/>
+        </w:rPr>
+        <w:t>&gt;&lt;/p&gt;</w:t>
+      </w:r>
+    </w:p>
+    <w:p>
+      <w:pPr>
+        <w:shd w:val="clear" w:color="auto" w:fill="211E2F"/>
+        <w:spacing w:after="0" w:line="360" w:lineRule="atLeast"/>
+        <w:rPr>
+          <w:rFonts w:ascii="Ubuntu Mono" w:eastAsia="Times New Roman" w:hAnsi="Ubuntu Mono" w:cs="Times New Roman"/>
+          <w:color w:val="FFFFFF"/>
+          <w:kern w:val="0"/>
+          <w:sz w:val="21"/>
+          <w:szCs w:val="21"/>
+          <w:lang w:val="en-US" w:eastAsia="ru-RU"/>
+          <w14:ligatures w14:val="none"/>
+        </w:rPr>
+      </w:pPr>
+      <w:r>
+        <w:rPr>
+          <w:rFonts w:ascii="Ubuntu Mono" w:eastAsia="Times New Roman" w:hAnsi="Ubuntu Mono" w:cs="Times New Roman"/>
+          <w:color w:val="EA6C8B"/>
+          <w:kern w:val="0"/>
+          <w:sz w:val="21"/>
+          <w:szCs w:val="21"/>
+          <w:lang w:val="en-US" w:eastAsia="ru-RU"/>
+          <w14:ligatures w14:val="none"/>
+        </w:rPr>
+        <w:t>&lt;script</w:t>
+      </w:r>
+      <w:r>
+        <w:rPr>
+          <w:rFonts w:ascii="Ubuntu Mono" w:eastAsia="Times New Roman" w:hAnsi="Ubuntu Mono" w:cs="Times New Roman"/>
+          <w:color w:val="FFFFFF"/>
+          <w:kern w:val="0"/>
+          <w:sz w:val="21"/>
+          <w:szCs w:val="21"/>
+          <w:lang w:val="en-US" w:eastAsia="ru-RU"/>
+          <w14:ligatures w14:val="none"/>
+        </w:rPr>
+        <w:t xml:space="preserve"> </w:t>
+      </w:r>
+      <w:r>
+        <w:rPr>
+          <w:rFonts w:ascii="Ubuntu Mono" w:eastAsia="Times New Roman" w:hAnsi="Ubuntu Mono" w:cs="Times New Roman"/>
+          <w:color w:val="B4D353"/>
+          <w:kern w:val="0"/>
+          <w:sz w:val="21"/>
+          <w:szCs w:val="21"/>
+          <w:lang w:val="en-US" w:eastAsia="ru-RU"/>
+          <w14:ligatures w14:val="none"/>
+        </w:rPr>
+        <w:t>src</w:t>
+      </w:r>
+      <w:r>
+        <w:rPr>
+          <w:rFonts w:ascii="Ubuntu Mono" w:eastAsia="Times New Roman" w:hAnsi="Ubuntu Mono" w:cs="Times New Roman"/>
+          <w:color w:val="FFFFFF"/>
+          <w:kern w:val="0"/>
+          <w:sz w:val="21"/>
+          <w:szCs w:val="21"/>
+          <w:lang w:val="en-US" w:eastAsia="ru-RU"/>
+          <w14:ligatures w14:val="none"/>
+        </w:rPr>
+        <w:t>=</w:t>
+      </w:r>
+      <w:r>
+        <w:rPr>
+          <w:rFonts w:ascii="Ubuntu Mono" w:eastAsia="Times New Roman" w:hAnsi="Ubuntu Mono" w:cs="Times New Roman"/>
+          <w:color w:val="FFE083"/>
+          <w:kern w:val="0"/>
+          <w:sz w:val="21"/>
+          <w:szCs w:val="21"/>
+          <w:lang w:val="en-US" w:eastAsia="ru-RU"/>
+          <w14:ligatures w14:val="none"/>
+        </w:rPr>
+        <w:t>"script_home.js"</w:t>
+      </w:r>
+      <w:r>
+        <w:rPr>
+          <w:rFonts w:ascii="Ubuntu Mono" w:eastAsia="Times New Roman" w:hAnsi="Ubuntu Mono" w:cs="Times New Roman"/>
+          <w:color w:val="EA6C8B"/>
+          <w:kern w:val="0"/>
+          <w:sz w:val="21"/>
+          <w:szCs w:val="21"/>
+          <w:lang w:val="en-US" w:eastAsia="ru-RU"/>
+          <w14:ligatures w14:val="none"/>
+        </w:rPr>
+        <w:t>&gt;&lt;/script&gt;</w:t>
+      </w:r>
+    </w:p>
+    <w:p>
+      <w:pPr>
+        <w:shd w:val="clear" w:color="auto" w:fill="211E2F"/>
+        <w:spacing w:after="0" w:line="360" w:lineRule="atLeast"/>
+        <w:rPr>
+          <w:rFonts w:ascii="Ubuntu Mono" w:eastAsia="Times New Roman" w:hAnsi="Ubuntu Mono" w:cs="Times New Roman"/>
+          <w:color w:val="FFFFFF"/>
+          <w:kern w:val="0"/>
+          <w:sz w:val="21"/>
+          <w:szCs w:val="21"/>
+          <w:lang w:val="en-US" w:eastAsia="ru-RU"/>
+          <w14:ligatures w14:val="none"/>
+        </w:rPr>
+      </w:pPr>
+      <w:r>
+        <w:rPr>
+          <w:rFonts w:ascii="Ubuntu Mono" w:eastAsia="Times New Roman" w:hAnsi="Ubuntu Mono" w:cs="Times New Roman"/>
+          <w:color w:val="EA6C8B"/>
+          <w:kern w:val="0"/>
+          <w:sz w:val="21"/>
+          <w:szCs w:val="21"/>
+          <w:lang w:val="en-US" w:eastAsia="ru-RU"/>
+          <w14:ligatures w14:val="none"/>
+        </w:rPr>
+        <w:t>&lt;/body&gt;</w:t>
+      </w:r>
+    </w:p>
+    <w:p>
+      <w:pPr>
+        <w:shd w:val="clear" w:color="auto" w:fill="211E2F"/>
+        <w:spacing w:after="0" w:line="360" w:lineRule="atLeast"/>
+        <w:rPr>
+          <w:rFonts w:ascii="Ubuntu Mono" w:eastAsia="Times New Roman" w:hAnsi="Ubuntu Mono" w:cs="Times New Roman"/>
+          <w:color w:val="FFFFFF"/>
+          <w:kern w:val="0"/>
+          <w:sz w:val="21"/>
+          <w:szCs w:val="21"/>
+          <w:lang w:val="en-US" w:eastAsia="ru-RU"/>
+          <w14:ligatures w14:val="none"/>
+        </w:rPr>
+      </w:pPr>
+      <w:r>
+        <w:rPr>
+          <w:rFonts w:ascii="Ubuntu Mono" w:eastAsia="Times New Roman" w:hAnsi="Ubuntu Mono" w:cs="Times New Roman"/>
+          <w:color w:val="EA6C8B"/>
+          <w:kern w:val="0"/>
+          <w:sz w:val="21"/>
+          <w:szCs w:val="21"/>
+          <w:lang w:val="en-US" w:eastAsia="ru-RU"/>
+          <w14:ligatures w14:val="none"/>
+        </w:rPr>
+        <w:t>&lt;/html&gt;</w:t>
+      </w:r>
+    </w:p>
+    <w:p>
+      <w:pPr>
+        <w:jc w:val="both"/>
+        <w:rPr>
+          <w:lang w:val="en-US"/>
+        </w:rPr>
+      </w:pPr>
+    </w:p>
+    <w:p>
+      <w:pPr>
+        <w:jc w:val="both"/>
+        <w:rPr>
+          <w:lang w:val="en-US"/>
+        </w:rPr>
+      </w:pPr>
+      <w:r>
+        <w:rPr>
+          <w:lang w:val="en-US"/>
+        </w:rPr>
+        <w:t>site_vulnerabilities.txt</w:t>
+      </w:r>
+    </w:p>
+    <w:p>
+      <w:pPr>
+        <w:jc w:val="both"/>
+        <w:rPr>
+          <w:lang w:val="en-US"/>
+        </w:rPr>
+      </w:pPr>
+      <w:r>
+        <w:rPr>
+          <w:lang w:val="en-US"/>
+        </w:rPr>
+        <w:t>1. Password field does not hide user's password</w:t>
+      </w:r>
+    </w:p>
+    <w:p>
+      <w:pPr>
+        <w:jc w:val="both"/>
+        <w:rPr>
+          <w:lang w:val="en-US"/>
+        </w:rPr>
+      </w:pPr>
+      <w:r>
+        <w:rPr>
+          <w:lang w:val="en-US"/>
+        </w:rPr>
+        <w:t>2. When you place `jake@newcomsolutions.com` in the email field and a wrong password, the error message inform us that there is a user with the email `jake@newcomsolutions.com`</w:t>
+      </w:r>
+    </w:p>
+    <w:p>
+      <w:pPr>
+        <w:jc w:val="both"/>
+        <w:rPr>
+          <w:lang w:val="en-US"/>
+        </w:rPr>
+      </w:pPr>
+      <w:r>
+        <w:rPr>
+          <w:lang w:val="en-US"/>
+        </w:rPr>
+        <w:t>3. The site is prone to SQL injection. Inserting the SQL code '1' OR '1' = '1' within the password field outputted all the account information.</w:t>
+      </w:r>
+    </w:p>
+    <w:p>
+      <w:pPr>
+        <w:pBdr>
+          <w:bottom w:val="single" w:sz="6" w:space="1" w:color="auto"/>
+        </w:pBdr>
+        <w:jc w:val="both"/>
+        <w:rPr>
+          <w:lang w:val="en-US"/>
+        </w:rPr>
+      </w:pPr>
+    </w:p>
+    <w:p>
+      <w:pPr>
+        <w:jc w:val="both"/>
+        <w:rPr>
+          <w:lang w:val="en-US"/>
+        </w:rPr>
+      </w:pPr>
+    </w:p>
+    <w:p>
+      <w:pPr>
+        <w:pStyle w:val="3"/>
+        <w:shd w:val="clear" w:color="auto" w:fill="FFFFFF"/>
+        <w:rPr>
+          <w:rFonts w:ascii="Segoe UI" w:hAnsi="Segoe UI" w:cs="Segoe UI"/>
+          <w:lang w:val="en-US"/>
+        </w:rPr>
+      </w:pPr>
+      <w:r>
+        <w:rPr>
+          <w:rFonts w:ascii="Segoe UI" w:hAnsi="Segoe UI" w:cs="Segoe UI"/>
+          <w:lang w:val="en-US"/>
+        </w:rPr>
+        <w:t>Conclusion</w:t>
+      </w:r>
+    </w:p>
+    <w:p>
+      <w:pPr>
+        <w:pStyle w:val="stylesprpz3d"/>
+        <w:shd w:val="clear" w:color="auto" w:fill="FFFFFF"/>
+        <w:spacing w:before="0" w:beforeAutospacing="0"/>
+        <w:rPr>
+          <w:rFonts w:ascii="Segoe UI" w:hAnsi="Segoe UI" w:cs="Segoe UI"/>
+          <w:color w:val="10162F"/>
+          <w:sz w:val="27"/>
+          <w:szCs w:val="27"/>
+          <w:lang w:val="en-US"/>
+        </w:rPr>
+      </w:pPr>
+      <w:r>
+        <w:rPr>
+          <w:rFonts w:ascii="Segoe UI" w:hAnsi="Segoe UI" w:cs="Segoe UI"/>
+          <w:color w:val="10162F"/>
+          <w:sz w:val="27"/>
+          <w:szCs w:val="27"/>
+          <w:lang w:val="en-US"/>
+        </w:rPr>
+        <w:t>Throughout this lesson, you’ve learned about ethical </w:t>
+      </w:r>
+      <w:hyperlink r:id="rId10" w:tgtFrame="_blank" w:history="1">
+        <w:r>
+          <w:rPr>
+            <w:rStyle w:val="a3"/>
+            <w:rFonts w:ascii="Segoe UI" w:hAnsi="Segoe UI" w:cs="Segoe UI"/>
+            <w:sz w:val="27"/>
+            <w:szCs w:val="27"/>
+            <w:bdr w:val="none" w:sz="0" w:space="0" w:color="auto" w:frame="1"/>
+            <w:lang w:val="en-US"/>
+          </w:rPr>
+          <w:t>hacking</w:t>
+        </w:r>
+      </w:hyperlink>
+      <w:r>
+        <w:rPr>
+          <w:rFonts w:ascii="Segoe UI" w:hAnsi="Segoe UI" w:cs="Segoe UI"/>
+          <w:color w:val="10162F"/>
+          <w:sz w:val="27"/>
+          <w:szCs w:val="27"/>
+          <w:lang w:val="en-US"/>
+        </w:rPr>
+        <w:t> and bug hunting, the hacking process, and practiced searching, identifying, and eliminating bugs and vulnerabilities within an application.</w:t>
+      </w:r>
+    </w:p>
+    <w:p>
+      <w:pPr>
+        <w:pStyle w:val="stylesprpz3d"/>
+        <w:shd w:val="clear" w:color="auto" w:fill="FFFFFF"/>
+        <w:spacing w:before="0" w:beforeAutospacing="0" w:after="0" w:afterAutospacing="0"/>
+        <w:rPr>
+          <w:rFonts w:ascii="Segoe UI" w:hAnsi="Segoe UI" w:cs="Segoe UI"/>
+          <w:color w:val="10162F"/>
+          <w:sz w:val="27"/>
+          <w:szCs w:val="27"/>
+        </w:rPr>
+      </w:pPr>
+      <w:r>
+        <w:rPr>
+          <w:rFonts w:ascii="Segoe UI" w:hAnsi="Segoe UI" w:cs="Segoe UI"/>
+          <w:color w:val="10162F"/>
+          <w:sz w:val="27"/>
+          <w:szCs w:val="27"/>
+          <w:lang w:val="en-US"/>
+        </w:rPr>
+        <w:t xml:space="preserve">As mentioned earlier, as an ethical hacker, one of your tasks is to search for, and possibly eliminate, any vulnerabilities in a system. Applications or services that have bugs or vulnerabilities will give access to malicious actors to do some serious damage to the system. </w:t>
+      </w:r>
+      <w:r>
+        <w:rPr>
+          <w:rFonts w:ascii="Segoe UI" w:hAnsi="Segoe UI" w:cs="Segoe UI"/>
+          <w:color w:val="10162F"/>
+          <w:sz w:val="27"/>
+          <w:szCs w:val="27"/>
+        </w:rPr>
+        <w:t>That said, ethical hackers must act quickly and adapt.</w:t>
+      </w:r>
     </w:p>
     <w:p>
       <w:pPr>

</xml_diff>